<commit_message>
MHD2-31: Update clinical context templates
</commit_message>
<xml_diff>
--- a/inst/clinical_context/AML_with_KMT2A_Mutation.docx
+++ b/inst/clinical_context/AML_with_KMT2A_Mutation.docx
@@ -2873,106 +2873,101 @@
                 <w:rFonts w:cs="Calibri"/>
               </w:rPr>
               <w:fldChar w:fldCharType="begin">
-                <w:fldData xml:space="preserve">PEVuZE5vdGU+PENpdGU+PEF1dGhvcj5TY2h1dXJodWlzPC9BdXRob3I+PFllYXI+MjAxODwvWWVh
-cj48UmVjTnVtPjM2NzA8L1JlY051bT48RGlzcGxheVRleHQ+PHN0eWxlIGZhY2U9InN1cGVyc2Ny
-aXB0Ij4xMjwvc3R5bGU+PC9EaXNwbGF5VGV4dD48cmVjb3JkPjxyZWMtbnVtYmVyPjM2NzA8L3Jl
-Yy1udW1iZXI+PGZvcmVpZ24ta2V5cz48a2V5IGFwcD0iRU4iIGRiLWlkPSI1cjVmYXRlNXcyNWU1
-aWUwengyeHAwd3RyeHpzMHd2eHRkeHgiIHRpbWVzdGFtcD0iMTcxMDM1MTg5NyIgZ3VpZD0iYzcy
-NmZiNGEtZTVmZC00MDZjLThhMTItODQ2YTY2NDU0ZjRjIj4zNjcwPC9rZXk+PC9mb3JlaWduLWtl
-eXM+PHJlZi10eXBlIG5hbWU9IkpvdXJuYWwgQXJ0aWNsZSI+MTc8L3JlZi10eXBlPjxjb250cmli
-dXRvcnM+PGF1dGhvcnM+PGF1dGhvcj5TY2h1dXJodWlzLCBHLiBKLjwvYXV0aG9yPjxhdXRob3I+
-SGV1c2VyLCBNLjwvYXV0aG9yPjxhdXRob3I+RnJlZW1hbiwgUy48L2F1dGhvcj48YXV0aG9yPkJl
-bmUsIE0uIEMuPC9hdXRob3I+PGF1dGhvcj5CdWNjaXNhbm8sIEYuPC9hdXRob3I+PGF1dGhvcj5D
-bG9vcywgSi48L2F1dGhvcj48YXV0aG9yPkdyaW13YWRlLCBELjwvYXV0aG9yPjxhdXRob3I+SGFm
-ZXJsYWNoLCBULjwvYXV0aG9yPjxhdXRob3I+SGlsbHMsIFIuIEsuPC9hdXRob3I+PGF1dGhvcj5I
-b3VyaWdhbiwgQy4gUy48L2F1dGhvcj48YXV0aG9yPkpvcmdlbnNlbiwgSi4gTC48L2F1dGhvcj48
-YXV0aG9yPktlcm4sIFcuPC9hdXRob3I+PGF1dGhvcj5MYWNvbWJlLCBGLjwvYXV0aG9yPjxhdXRo
-b3I+TWF1cmlsbG8sIEwuPC9hdXRob3I+PGF1dGhvcj5QcmV1ZGhvbW1lLCBDLjwvYXV0aG9yPjxh
-dXRob3I+dmFuIGRlciBSZWlqZGVuLCBCLiBBLjwvYXV0aG9yPjxhdXRob3I+VGhpZWRlLCBDLjwv
-YXV0aG9yPjxhdXRob3I+VmVuZGl0dGksIEEuPC9hdXRob3I+PGF1dGhvcj5WeWFzLCBQLjwvYXV0
-aG9yPjxhdXRob3I+V29vZCwgQi4gTC48L2F1dGhvcj48YXV0aG9yPldhbHRlciwgUi4gQi48L2F1
-dGhvcj48YXV0aG9yPkRvaG5lciwgSy48L2F1dGhvcj48YXV0aG9yPlJvYm96LCBHLiBKLjwvYXV0
-aG9yPjxhdXRob3I+T3NzZW5rb3BwZWxlLCBHLiBKLjwvYXV0aG9yPjwvYXV0aG9ycz48L2NvbnRy
-aWJ1dG9ycz48YXV0aC1hZGRyZXNzPkRlcGFydG1lbnQgb2YgSGVtYXRvbG9neSwgVlUgVW5pdmVy
-c2l0eSBNZWRpY2FsIENlbnRlciwgQW1zdGVyZGFtLCBUaGUgTmV0aGVybGFuZHMuJiN4RDtEZXBh
-cnRtZW50IG9mIEhlbWF0b2xvZ3ksIEhlbW9zdGFzaXMsIE9uY29sb2d5IGFuZCBTdGVtIENlbGwg
-VHJhbnNwbGFudGF0aW9uLCBIYW5ub3ZlciBNZWRpY2FsIFNjaG9vbCwgSGFubm92ZXIsIEdlcm1h
-bnkuJiN4RDtEZXBhcnRtZW50IG9mIENsaW5pY2FsIEltbXVub2xvZ3ksIEluc3RpdHV0ZSBvZiBJ
-bW11bm9sb2d5IGFuZCBJbW11bm90aGVyYXB5LCBDb2xsZWdlIG9mIE1lZGljYWwgYW5kIERlbnRh
-bCBTY2llbmNlcywgVW5pdmVyc2l0eSBvZiBCaXJtaW5naGFtLCBCaXJtaW5naGFtLCBVbml0ZWQg
-S2luZ2RvbS4mI3hEO0hlbWF0b2xvZ3kgQmlvbG9neSwgVW5pdmVyc2l0eSBIb3NwaXRhbCBOYW50
-ZXMsIE5hbnRlcywgRnJhbmNlLiYjeEQ7RGVwYXJ0bWVudCBvZiBCaW9tZWRpY2luZSBhbmQgUHJl
-dmVudGlvbiwgVW5pdmVyc2l0eSBvZiBSb21lIFRvciBWZXJnYXRhLCBSb21lLCBJdGFseS4mI3hE
-O0RlcGFydG1lbnQgb2YgUGVkaWF0cmljIE9uY29sb2d5LCBWVSBVbml2ZXJzaXR5IE1lZGljYWwg
-Q2VudGVyLCBBbXN0ZXJkYW0sIFRoZSBOZXRoZXJsYW5kcy4mI3hEO0RpdmlzaW9uIG9mIEdlbmV0
-aWNzICZhbXA7IE1vbGVjdWxhciBNZWRpY2luZSwgS2luZyZhcG9zO3MgQ29sbGVnZSwgTG9uZG9u
-LCBVbml0ZWQgS2luZ2RvbS4mI3hEO01MTCBNdW5pY2ggTGV1a2VtaWEgTGFib3JhdG9yeSwgTXVu
-aWNoLCBHZXJtYW55LiYjeEQ7Q2VudHJlIGZvciBUcmlhbHMgUmVzZWFyY2gsIENhcmRpZmYgVW5p
-dmVyc2l0eSwgQ2FyZGlmZiwgVW5pdGVkIEtpbmdkb20uJiN4RDtNeWVsb2lkIE1hbGlnbmFuY2ll
-cyBTZWN0aW9uLCBOYXRpb25hbCBJbnN0aXR1dGVzIG9mIEhlYWx0aCwgQmV0aGVzZGEsIE1ELiYj
-eEQ7RGl2aXNpb24gb2YgUGF0aG9sb2d5L0xhYm9yYXRvcnkgTWVkaWNpbmUsIERlcGFydG1lbnQg
-b2YgSGVtYXRvcGF0aG9sb2d5LCBNRCBBbmRlcnNvbiBDYW5jZXIgQ2VudGVyLCBIb3VzdG9uLCBU
-WC4mI3hEO0Zsb3cgQ3l0b21ldHJ5IFBsYXRmb3JtLCBVbml2ZXJzaXR5IEhvc3BpdGFsLCBCb3Jk
-ZWF1eCwgRnJhbmNlLiYjeEQ7Q2VudGVyIG9mIFBhdGhvbG9neSwgTGFib3JhdG9yeSBvZiBIZW1h
-dG9sb2d5LCBVbml2ZXJzaXR5IEhvc3BpdGFsIG9mIExpbGxlLCBMaWxsZSwgRnJhbmNlLiYjeEQ7
-RGVwYXJ0bWVudCBvZiBMYWJvcmF0b3J5IE1lZGljaW5lLCBMYWJvcmF0b3J5IG9mIEhlbWF0b2xv
-Z3ksIFJhZGJvdWQgVW5pdmVyc2l0eSBNZWRpY2FsIENlbnRlciwgTmlqbWVnZW4sIFRoZSBOZXRo
-ZXJsYW5kcy4mI3hEO1VuaXZlcnNpdGF0c2tsaW5pa3VtIENhcmwgR3VzdGF2IEdhcnVzIGFuIGRl
-ciBUZWNobmlzY2hlbiBVbml2ZXJzaXRhdCBEcmVzZGVuLCBEcmVzZGVuLCBHZXJtYW55LiYjeEQ7
-TWVkaWNhbCBSZXNlYXJjaCBDb3VuY2lsIE1vbGVjdWxhciBIYWVtYXRvbG9neSBVbml0LCBPeGZv
-cmQgQ2VudHJlIGZvciBIYWVtYXRvbG9neSwgVW5pdmVyc2l0eSBvZiBPeGZvcmQgYW5kIE94Zm9y
-ZCBVbml2ZXJzaXR5IEhvc3BpdGFscyBOYXRpb25hbCBIZWFsdGggU2VydmljZSBUcnVzdCwgT3hm
-b3JkLCBVbml0ZWQgS2luZ2RvbS4mI3hEO0NsaW5pY2FsIFJlc2VhcmNoIERpdmlzaW9uLCBGcmVk
-IEh1dGNoaW5zb24gQ2FuY2VyIFJlc2VhcmNoIENlbnRlciwgU2VhdHRsZSwgV0EuJiN4RDtEZXBh
-cnRtZW50IG9mIExhYm9yYXRvcnkgTWVkaWNpbmUgYW5kLiYjeEQ7RGl2aXNpb24gb2YgSGVtYXRv
-bG9neSwgRGVwYXJ0bWVudCBvZiBNZWRpY2luZSwgVW5pdmVyc2l0eSBvZiBXYXNoaW5ndG9uLCBT
-ZWF0dGxlLCBXQS4mI3hEO0RlcGFydG1lbnQgb2YgSW50ZXJuYWwgTWVkaWNpbmUgSUlJLCBVbml2
-ZXJzaXR5IEhvc3BpdGFsIG9mIFVsbSwgVWxtLCBHZXJtYW55OyBhbmQuJiN4RDtXZWlsbCBDb3Ju
-ZWxsIE1lZGljaW5lIGFuZCBOZXcgWW9yayBQcmVzYnl0ZXJpYW4gSG9zcGl0YWwsIE5ldyBZb3Jr
-LCBOWS48L2F1dGgtYWRkcmVzcz48dGl0bGVzPjx0aXRsZT5NaW5pbWFsL21lYXN1cmFibGUgcmVz
-aWR1YWwgZGlzZWFzZSBpbiBBTUw6IGEgY29uc2Vuc3VzIGRvY3VtZW50IGZyb20gdGhlIEV1cm9w
-ZWFuIExldWtlbWlhTmV0IE1SRCBXb3JraW5nIFBhcnR5PC90aXRsZT48c2Vjb25kYXJ5LXRpdGxl
-PkJsb29kPC9zZWNvbmRhcnktdGl0bGU+PC90aXRsZXM+PHBlcmlvZGljYWw+PGZ1bGwtdGl0bGU+
-Qmxvb2Q8L2Z1bGwtdGl0bGU+PC9wZXJpb2RpY2FsPjxwYWdlcz4xMjc1LTEyOTE8L3BhZ2VzPjx2
-b2x1bWU+MTMxPC92b2x1bWU+PG51bWJlcj4xMjwvbnVtYmVyPjxlZGl0aW9uPjIwMTgvMDEvMTQ8
-L2VkaXRpb24+PGtleXdvcmRzPjxrZXl3b3JkPkNsaW5pY2FsIFRyaWFscyBhcyBUb3BpYzwva2V5
-d29yZD48a2V5d29yZD5Db25zZW5zdXMgRGV2ZWxvcG1lbnQgQ29uZmVyZW5jZXMgYXMgVG9waWM8
-L2tleXdvcmQ+PGtleXdvcmQ+RXVyb3BlPC9rZXl3b3JkPjxrZXl3b3JkPkd1aWRlbGluZXMgYXMg
-VG9waWM8L2tleXdvcmQ+PGtleXdvcmQ+SHVtYW5zPC9rZXl3b3JkPjxrZXl3b3JkPkxldWtlbWlh
-LCBNeWVsb2lkLCBBY3V0ZS8qZGlhZ25vc2lzL3BhdGhvbG9neS8qdGhlcmFweTwva2V5d29yZD48
-a2V5d29yZD5OZW9wbGFzbSwgUmVzaWR1YWw8L2tleXdvcmQ+PGtleXdvcmQ+UHJvZ25vc2lzPC9r
-ZXl3b3JkPjxrZXl3b3JkPlVuaXRlZCBTdGF0ZXM8L2tleXdvcmQ+PC9rZXl3b3Jkcz48ZGF0ZXM+
-PHllYXI+MjAxODwveWVhcj48cHViLWRhdGVzPjxkYXRlPk1hciAyMjwvZGF0ZT48L3B1Yi1kYXRl
-cz48L2RhdGVzPjxpc2JuPjE1MjgtMDAyMCAoRWxlY3Ryb25pYykmI3hEOzAwMDYtNDk3MSAoUHJp
-bnQpJiN4RDswMDA2LTQ5NzEgKExpbmtpbmcpPC9pc2JuPjxhY2Nlc3Npb24tbnVtPjI5MzMwMjIx
-PC9hY2Nlc3Npb24tbnVtPjx1cmxzPjxyZWxhdGVkLXVybHM+PHVybD5odHRwczovL3d3dy5uY2Jp
-Lm5sbS5uaWguZ292L3B1Ym1lZC8yOTMzMDIyMTwvdXJsPjwvcmVsYXRlZC11cmxzPjwvdXJscz48
-Y3VzdG9tMj5QTUM1ODY1MjMxIHByb2plY3QpIGZyb20gQmVja21hbiBDb3VsdGVyLiBKLkMuIHJl
-Y2VpdmVkIHJlc2VhcmNoIGZ1bmRpbmcgZnJvbSBIZWxzaW5uIEhlYWx0aGNhcmUsIEphbnNzZW4g
-UGhhcm1hY2V1dGljYWxzLCBNZXJ1cywgYW5kIFRha2VkYS4gUy5GLiByZWNlaXZlZCBzdXBwb3J0
-IGZyb20gTmF0aW9uYWwgSW5zdGl0dXRlIGZvciBIZWFsdGggUmVzZWFyY2gsIENSVUssIGFuZCBC
-bG9vZHdpc2UuIFQuSC4gYW5kIFcuSy4gYXJlIGJvdGggcGFydCBvd25lcnMgb2YgTXVuaWNoIExl
-dWtlbWllIExhYm9yYXRvcnkuIEMuUy5ILiByZWNlaXZlZCByZXNlYXJjaCBmdW5kaW5nIGZyb20g
-TWVyY2sgYW5kIFNlbGxhcy4gRy5KLk8uIHByb3ZpZGVkIGNvbnN1bHRhbmN5IHNlcnZpY2VzIHRv
-IEphbnNzZW4gYW5kIFN1bmVzaXM7IHNlcnZlZCBvbiB0aGUgYWR2aXNvcnkgYm9hcmQgZm9yIE5v
-dmFydGlzLCBQZml6ZXIsIEJNUywgSmFuc3NlbiwgU3VuZXNpcywgQ2VsZ2VuZSwgS2FyeW9waGFy
-bSwgQW1nZW4sIGFuZCBTZWF0dGxlIEdlbmV0aWNzOyBhbmQgcmVjZWl2ZWQgcmVzZWFyY2ggZnVu
-ZGluZyBmcm9tIE5vdmFydGlzLCBKYW5zc2VuLCBDZWxnZW5lLCBJbW11bm9nZW4sIGFuZCBCZWN0
-b24gRGlja2luc29uLiBHLkouUi4gcHJvdmlkZWQgY29uc3VsdGFuY3kgc2VydmljZXMgdG8gQWJi
-VmllLCBBbWdlbiwgQW1waGl2ZW5hIFRoZXJhcGV1dGljcywgQXN0ZXggUGhhcm1hY2V1dGljYWxz
-LCBBcnJheSBCaW9QaGFybWEgSW5jLiwgQ2VsZ2VuZSwgQ2xvdmlzIE9uY29sb2d5LCBDVEkgQmlv
-UGhhcm1hLCBHZW5vcHRpeCwgSW1tdW5lIFBoYXJtYWNldXRpY2FscywgSmFuc3NlbiBQaGFybWFj
-ZXV0aWNhLCBKYXp6IFBoYXJtYWNldXRpY2FscywgSnVubyBUaGVyYXBldXRpY3MsIE1lZEltbXVu
-ZSwgTm92YXJ0aXMsIE9uY29ub3ZhIFRoZXJhcGV1dGljcywgT3JzZW5peCwgUGZpemVyLCBSb2No
-ZS9HZW5lbnRlY2gsIGFuZCBTdW5lc2lzIFBoYXJtYWNldXRpY2FscyBhbmQgcmVjZWl2ZWQgcmVz
-ZWFyY2ggc3VwcG9ydCBmcm9tIENlbGxlY3Rpcy4gRy5KLlMuIHJlY2VpdmVkIHJlc2VhcmNoIGZ1
-bmRpbmcgZnJvbSBOb3ZhcnRpcywgSmFuc3NlbiwgSW1tdW5vZ2VuLCBhbmQgQmVjdG9uIERpY2tp
-bnNvbi4gQy5ULiBpcyBwYXJ0IENoaWVmIFJlc2VhcmNoIE9mZmljZXIgYW5kIENoaWVmIEV4ZWN1
-dGl2ZSBPZmZpY2VyIGFuZCBvd25lciBvZiBBZ2VuRGl4IEdtYkgsIGEgY29tcGFueSBwZXJmb3Jt
-aW5nIG1vbGVjdWxhciBkaWFnbm9zdGljcy4gVGhlIHJlbWFpbmluZyBhdXRob3JzIGRlY2xhcmUg
-bm8gY29tcGV0aW5nIGZpbmFuY2lhbCBpbnRlcmVzdHMuPC9jdXN0b20yPjxlbGVjdHJvbmljLXJl
-c291cmNlLW51bT4xMC4xMTgyL2Jsb29kLTIwMTctMDktODAxNDk4PC9lbGVjdHJvbmljLXJlc291
-cmNlLW51bT48L3JlY29yZD48L0NpdGU+PC9FbmROb3RlPgB=
+                <w:fldData xml:space="preserve">PEVuZE5vdGU+PENpdGU+PEF1dGhvcj5IZXVzZXI8L0F1dGhvcj48WWVhcj4yMDIxPC9ZZWFyPjxS
+ZWNOdW0+MzY3NjwvUmVjTnVtPjxEaXNwbGF5VGV4dD48c3R5bGUgZmFjZT0ic3VwZXJzY3JpcHQi
+PjEyPC9zdHlsZT48L0Rpc3BsYXlUZXh0PjxyZWNvcmQ+PHJlYy1udW1iZXI+MzY3NjwvcmVjLW51
+bWJlcj48Zm9yZWlnbi1rZXlzPjxrZXkgYXBwPSJFTiIgZGItaWQ9IjVyNWZhdGU1dzI1ZTVpZTB6
+eDJ4cDB3dHJ4enMwd3Z4dGR4eCIgdGltZXN0YW1wPSIxNzEwMzU1MzQ5IiBndWlkPSJmM2EzNzJh
+Yi1kOTBjLTQzZDgtYTg5ZC1jZWU1OTkxNWFkZmUiPjM2NzY8L2tleT48L2ZvcmVpZ24ta2V5cz48
+cmVmLXR5cGUgbmFtZT0iSm91cm5hbCBBcnRpY2xlIj4xNzwvcmVmLXR5cGU+PGNvbnRyaWJ1dG9y
+cz48YXV0aG9ycz48YXV0aG9yPkhldXNlciwgTS48L2F1dGhvcj48YXV0aG9yPkZyZWVtYW4sIFMu
+IEQuPC9hdXRob3I+PGF1dGhvcj5Pc3NlbmtvcHBlbGUsIEcuIEouPC9hdXRob3I+PGF1dGhvcj5C
+dWNjaXNhbm8sIEYuPC9hdXRob3I+PGF1dGhvcj5Ib3VyaWdhbiwgQy4gUy48L2F1dGhvcj48YXV0
+aG9yPk5nYWksIEwuIEwuPC9hdXRob3I+PGF1dGhvcj5UZXR0ZXJvLCBKLiBNLjwvYXV0aG9yPjxh
+dXRob3I+QmFjaGFzLCBDLjwvYXV0aG9yPjxhdXRob3I+QmFlciwgQy48L2F1dGhvcj48YXV0aG9y
+PkJlbmUsIE0uIEMuPC9hdXRob3I+PGF1dGhvcj5CdWNrbGVpbiwgVi48L2F1dGhvcj48YXV0aG9y
+PkN6eXosIEEuPC9hdXRob3I+PGF1dGhvcj5EZW55cywgQi48L2F1dGhvcj48YXV0aG9yPkRpbGxv
+biwgUi48L2F1dGhvcj48YXV0aG9yPkZldXJpbmctQnVza2UsIE0uPC9hdXRob3I+PGF1dGhvcj5H
+dXptYW4sIE0uIEwuPC9hdXRob3I+PGF1dGhvcj5IYWZlcmxhY2gsIFQuPC9hdXRob3I+PGF1dGhv
+cj5IYW4sIEwuPC9hdXRob3I+PGF1dGhvcj5IZXJ6aWcsIEouIEsuPC9hdXRob3I+PGF1dGhvcj5K
+b3JnZW5zZW4sIEouIEwuPC9hdXRob3I+PGF1dGhvcj5LZXJuLCBXLjwvYXV0aG9yPjxhdXRob3I+
+S29ub3BsZXZhLCBNLiBZLjwvYXV0aG9yPjxhdXRob3I+TGFjb21iZSwgRi48L2F1dGhvcj48YXV0
+aG9yPkxpYnVyYSwgTS48L2F1dGhvcj48YXV0aG9yPk1hamNocnphaywgQS48L2F1dGhvcj48YXV0
+aG9yPk1hdXJpbGxvLCBMLjwvYXV0aG9yPjxhdXRob3I+T2ZyYW4sIFkuPC9hdXRob3I+PGF1dGhv
+cj5QaGlsaXBwZSwgSi48L2F1dGhvcj48YXV0aG9yPlBsZXNhLCBBLjwvYXV0aG9yPjxhdXRob3I+
+UHJldWRob21tZSwgQy48L2F1dGhvcj48YXV0aG9yPlJhdmFuZGksIEYuPC9hdXRob3I+PGF1dGhv
+cj5Sb3VtaWVyLCBDLjwvYXV0aG9yPjxhdXRob3I+U3Via2xld2UsIE0uPC9hdXRob3I+PGF1dGhv
+cj5UaG9sLCBGLjwvYXV0aG9yPjxhdXRob3I+dmFuIGRlIExvb3NkcmVjaHQsIEEuIEEuPC9hdXRo
+b3I+PGF1dGhvcj52YW4gZGVyIFJlaWpkZW4sIEIuIEEuPC9hdXRob3I+PGF1dGhvcj5WZW5kaXR0
+aSwgQS48L2F1dGhvcj48YXV0aG9yPldpZXJ6Ym93c2thLCBBLjwvYXV0aG9yPjxhdXRob3I+VmFs
+aywgUC4gSi4gTS48L2F1dGhvcj48YXV0aG9yPldvb2QsIEIuIEwuPC9hdXRob3I+PGF1dGhvcj5X
+YWx0ZXIsIFIuIEIuPC9hdXRob3I+PGF1dGhvcj5UaGllZGUsIEMuPC9hdXRob3I+PGF1dGhvcj5E
+b2huZXIsIEsuPC9hdXRob3I+PGF1dGhvcj5Sb2JveiwgRy4gSi48L2F1dGhvcj48YXV0aG9yPkNs
+b29zLCBKLjwvYXV0aG9yPjwvYXV0aG9ycz48L2NvbnRyaWJ1dG9ycz48YXV0aC1hZGRyZXNzPkRl
+cGFydG1lbnQgb2YgSGVtYXRvbG9neSwgSGVtb3N0YXNpcywgT25jb2xvZ3ksIGFuZCBTdGVtIENl
+bGwgVHJhbnNwbGFudGF0aW9uLCBIYW5ub3ZlciBNZWRpY2FsIFNjaG9vbCwgSGFubm92ZXIsIEdl
+cm1hbnkuJiN4RDtJbnN0aXR1dGUgb2YgSW1tdW5vbG9neSBhbmQgSW1tdW5vdGhlcmFweSwgVW5p
+dmVyc2l0eSBvZiBCaXJtaW5naGFtLCBCaXJtaW5naGFtLCBVbml0ZWQgS2luZ2RvbS4mI3hEO0Rl
+cGFydG1lbnQgb2YgSGVtYXRvbG9neSwgQW1zdGVyZGFtIFVuaXZlcnNpdHkgTWVkaWNhbCBDZW50
+ZXIgKFVNQyksIFZyaWplIFVuaXZlcnNpdGVpdCBBbXN0ZXJkYW0sIENhbmNlciBDZW50ZXIgQW1z
+dGVyZGFtLCBBbXN0ZXJkYW0sIFRoZSBOZXRoZXJsYW5kcy4mI3hEO0RlcGFydG1lbnQgb2YgQmlv
+bWVkaWNpbmUgYW5kIFByZXZlbnRpb24sIEhlbWF0b2xvZ3ksIFVuaXZlcnNpdHkgVG9yIFZlcmdh
+dGEsIFJvbWUsIEl0YWx5LiYjeEQ7TGFib3JhdG9yeSBvZiBNeWVsb2lkIE1hbGlnbmFuY3ksIEhl
+bWF0b2xvZ3kgQnJhbmNoLCBOYXRpb25hbCBIZWFydCwgTHVuZywgYW5kIEJsb29kIEluc3RpdHV0
+ZSwgQmV0aGVzZGEsIE1ELiYjeEQ7TUxMIE11bmljaCBMZXVrZW1pYSBMYWJvcmF0b3J5LCBNdW5p
+Y2gsIEdlcm1hbnkuJiN4RDtEZXBhcnRtZW50IG9mIEhlbWF0b2xvZ3kgYW5kIEJpb2xvZ3ksIENl
+bnRyZSBIb3NwaXRhbGllciBVbml2ZXJzaXRhaXJlIChDSFUpIE5hbnRlcywgTmFudGVzLCBGcmFu
+Y2UuJiN4RDtEZXBhcnRtZW50IG9mIE1lZGljaW5lIElJSSwgVW5pdmVyc2l0eSBIb3NwaXRhbCwg
+THVkd2lnIE1heGltaWxpYW4gVW5pdmVyc2l0eSBNdW5pY2gsIE11bmljaCwgR2VybWFueS4mI3hE
+O0RlcGFydG1lbnQgb2YgSGVtYXRvbG9neSwgQmxvb2QgTmVvcGxhc21zLCBhbmQgQm9uZSBNYXJy
+b3cgVHJhbnNwbGFudGF0aW9uLCBXcm9jbGF3IE1lZGljYWwgVW5pdmVyc2l0eSwgV3JvY2xhdywg
+UG9sYW5kLiYjeEQ7RGVwYXJ0bWVudCBvZiBEaWFnbm9zdGljIFNjaWVuY2VzLCBGYWN1bHR5IG9m
+IE1lZGljaW5lIGFuZCBIZWFsdGggU2NpZW5jZXMsIEdoZW50IFVuaXZlcnNpdHkuJiN4RDtEZXBh
+cnRtZW50IG9mIE1lZGljYWwgYW5kIE1vbGVjdWxhciBHZW5ldGljcywgS2luZyZhcG9zO3MgQ29s
+bGVnZSwgTG9uZG9uLCBVbml0ZWQgS2luZ2RvbS4mI3hEO0RlcGFydG1lbnQgb2YgSW50ZXJuYWwg
+TWVkaWNpbmUgSUlJLCBVbml2ZXJzaXR5IEhvc3BpdGFsIG9mIFVsbSwgVWxtLCBHZXJtYW55LiYj
+eEQ7RGVwYXJ0bWVudCBvZiBNZWRpY2luZSwgRGl2aXNpb24gb2YgSGVtYXRvbG9neSBhbmQgT25j
+b2xvZ3ksIFdlaWxsIENvcm5lbGwgTWVkaWNpbmUsIE5ldyBZb3JrLCBOWS4mI3hEO0RlcGFydG1l
+bnQgb2YgTGV1a2VtaWEgYW5kLiYjeEQ7VGhlIERlcGFydG1lbnQgb2YgSGVtYXRvcGF0aG9sb2d5
+LCBNRCBBbmRlcnNvbiBDYW5jZXIgQ2VudGVyLCBIb3VzdG9uLCBUWC4mI3hEO0hlbWF0b2xvZ3kg
+QmlvbG9neSwgRmxvdyBDeXRvbWV0cnksIEJvcmRlYXV4IFVuaXZlcnNpdHkgSG9zcGl0YWwsIFBl
+c3NhYywgRnJhbmNlLiYjeEQ7TWVkaWNhbCBVbml2ZXJzaXR5IG9mIFdhcnNhdywgV2Fyc2F3LCBQ
+b2xhbmQuJiN4RDtEZXBhcnRtZW50IG9mIEV4cGVyaW1lbnRhbCBIZW1hdG9sb2d5LCBDb3Blcm5p
+Y3VzIE1lbW9yaWFsIEhvc3BpdGFsLCBMb2R6LCBQb2xhbmQuJiN4RDtEZXBhcnRtZW50IG9mIEhl
+bWF0b2xvZ3ksIFNoYWFyZSBaZWRlayBNZWRpY2FsIENlbnRlciBGYWN1bHR5IG9mIE1lZGljaW5l
+IEhlYnJldyBVbml2ZXJzaXR5LCBKZXJ1c2FsZW0gSXNyYWVsLiYjeEQ7RGVwYXJ0bWVudCBvZiBI
+ZW1hdG9sb2d5IExhYm9yYXRvcnksIEhvc3BpY2VzIENpdmlscyBkZSBMeW9uLCBDZW50cmUgSG9z
+cGl0YWxpZXIgTHlvbiBTdWQsIEx5b24sIEZyYW5jZS4mI3hEO0xhYm9yYXRvcnkgb2YgSGVtYXRv
+bG9neSwgQ0hVIFVuaXZlcnNpdGUgZGUgTGlsbGUsIExpbGxlLCBGcmFuY2UuJiN4RDtEZXBhcnRt
+ZW50IG9mIExhYm9yYXRvcnkgTWVkaWNpbmUsIFJhZGJvdWQgVW5pdmVyc2l0eSBNZWRpY2FsIENl
+bnRlciwgTmlqbWVnZW4sIFRoZSBOZXRoZXJsYW5kcy4mI3hEO0RlcGFydG1lbnQgb2YgSGVtYXRv
+bG9neSwgTWVkaWNhbCBVbml2ZXJzaXR5IG9mIExvZHosIExvZHosIFBvbGFuZC4mI3hEO0RlcGFy
+dG1lbnQgb2YgSGVtYXRvbG9neSwgRXJhc211cyBVbml2ZXJzaXR5IE1lZGljYWwgQ2VudGVyLCBS
+b3R0ZXJkYW0sIE5ldGhlcmxhbmRzLiYjeEQ7RGVwYXJ0bWVudCBvZiBIZW1hdG9wYXRob2xvZ3ks
+IENoaWxkcmVuJmFwb3M7cyBIb3NwaXRhbCBMb3MgQW5nZWxlcywgQ0EuJiN4RDtDbGluaWNhbCBS
+ZXNlYXJjaCBEaXZpc2lvbiwgRnJlZCBIdXRjaGluc29uIENhbmNlciBSZXNlYXJjaCBDZW50ZXIs
+IFNlYXR0bGUsIFdBLiYjeEQ7RGVwYXJ0bWVudCBvZiBNZWRpY2luZSBJLCBVbml2ZXJzaXR5IEhv
+c3BpdGFsIENhcmwgR3VzdGF2IENhcnVzLCBEcmVzZGVuLCBHZXJtYW55OyBhbmQuJiN4RDtBZ2Vu
+RGl4IEdtYkgsIERyZXNkZW4sIEdlcm1hbnkuPC9hdXRoLWFkZHJlc3M+PHRpdGxlcz48dGl0bGU+
+MjAyMSBVcGRhdGUgb24gTVJEIGluIGFjdXRlIG15ZWxvaWQgbGV1a2VtaWE6IGEgY29uc2Vuc3Vz
+IGRvY3VtZW50IGZyb20gdGhlIEV1cm9wZWFuIExldWtlbWlhTmV0IE1SRCBXb3JraW5nIFBhcnR5
+PC90aXRsZT48c2Vjb25kYXJ5LXRpdGxlPkJsb29kPC9zZWNvbmRhcnktdGl0bGU+PC90aXRsZXM+
+PHBlcmlvZGljYWw+PGZ1bGwtdGl0bGU+Qmxvb2Q8L2Z1bGwtdGl0bGU+PC9wZXJpb2RpY2FsPjxw
+YWdlcz4yNzUzLTI3Njc8L3BhZ2VzPjx2b2x1bWU+MTM4PC92b2x1bWU+PG51bWJlcj4yNjwvbnVt
+YmVyPjxlZGl0aW9uPjIwMjEvMTEvMDI8L2VkaXRpb24+PGtleXdvcmRzPjxrZXl3b3JkPkV1cm9w
+ZTwva2V5d29yZD48a2V5d29yZD5GbG93IEN5dG9tZXRyeS9tZXRob2RzPC9rZXl3b3JkPjxrZXl3
+b3JkPkhpZ2gtVGhyb3VnaHB1dCBOdWNsZW90aWRlIFNlcXVlbmNpbmcvbWV0aG9kczwva2V5d29y
+ZD48a2V5d29yZD5IdW1hbnM8L2tleXdvcmQ+PGtleXdvcmQ+TGV1a2VtaWEsIE15ZWxvaWQsIEFj
+dXRlLypkaWFnbm9zaXMvZ2VuZXRpY3M8L2tleXdvcmQ+PGtleXdvcmQ+TmVvcGxhc20sIFJlc2lk
+dWFsLypkaWFnbm9zaXMvZ2VuZXRpY3M8L2tleXdvcmQ+PGtleXdvcmQ+UHJvZ25vc2lzPC9rZXl3
+b3JkPjwva2V5d29yZHM+PGRhdGVzPjx5ZWFyPjIwMjE8L3llYXI+PHB1Yi1kYXRlcz48ZGF0ZT5E
+ZWMgMzA8L2RhdGU+PC9wdWItZGF0ZXM+PC9kYXRlcz48aXNibj4xNTI4LTAwMjAgKEVsZWN0cm9u
+aWMpJiN4RDswMDA2LTQ5NzEgKFByaW50KSYjeEQ7MDAwNi00OTcxIChMaW5raW5nKTwvaXNibj48
+YWNjZXNzaW9uLW51bT4zNDcyNDU2MzwvYWNjZXNzaW9uLW51bT48dXJscz48cmVsYXRlZC11cmxz
+Pjx1cmw+aHR0cHM6Ly93d3cubmNiaS5ubG0ubmloLmdvdi9wdWJtZWQvMzQ3MjQ1NjM8L3VybD48
+L3JlbGF0ZWQtdXJscz48L3VybHM+PGN1c3RvbTI+UE1DODcxODYyMzwvY3VzdG9tMj48ZWxlY3Ry
+b25pYy1yZXNvdXJjZS1udW0+MTAuMTE4Mi9ibG9vZC4yMDIxMDEzNjI2PC9lbGVjdHJvbmljLXJl
+c291cmNlLW51bT48L3JlY29yZD48L0NpdGU+PC9FbmROb3RlPgB=
 </w:fldData>
               </w:fldChar>
             </w:r>
@@ -2987,106 +2982,101 @@
                 <w:rFonts w:cs="Calibri"/>
               </w:rPr>
               <w:fldChar w:fldCharType="begin">
-                <w:fldData xml:space="preserve">PEVuZE5vdGU+PENpdGU+PEF1dGhvcj5TY2h1dXJodWlzPC9BdXRob3I+PFllYXI+MjAxODwvWWVh
-cj48UmVjTnVtPjM2NzA8L1JlY051bT48RGlzcGxheVRleHQ+PHN0eWxlIGZhY2U9InN1cGVyc2Ny
-aXB0Ij4xMjwvc3R5bGU+PC9EaXNwbGF5VGV4dD48cmVjb3JkPjxyZWMtbnVtYmVyPjM2NzA8L3Jl
-Yy1udW1iZXI+PGZvcmVpZ24ta2V5cz48a2V5IGFwcD0iRU4iIGRiLWlkPSI1cjVmYXRlNXcyNWU1
-aWUwengyeHAwd3RyeHpzMHd2eHRkeHgiIHRpbWVzdGFtcD0iMTcxMDM1MTg5NyIgZ3VpZD0iYzcy
-NmZiNGEtZTVmZC00MDZjLThhMTItODQ2YTY2NDU0ZjRjIj4zNjcwPC9rZXk+PC9mb3JlaWduLWtl
-eXM+PHJlZi10eXBlIG5hbWU9IkpvdXJuYWwgQXJ0aWNsZSI+MTc8L3JlZi10eXBlPjxjb250cmli
-dXRvcnM+PGF1dGhvcnM+PGF1dGhvcj5TY2h1dXJodWlzLCBHLiBKLjwvYXV0aG9yPjxhdXRob3I+
-SGV1c2VyLCBNLjwvYXV0aG9yPjxhdXRob3I+RnJlZW1hbiwgUy48L2F1dGhvcj48YXV0aG9yPkJl
-bmUsIE0uIEMuPC9hdXRob3I+PGF1dGhvcj5CdWNjaXNhbm8sIEYuPC9hdXRob3I+PGF1dGhvcj5D
-bG9vcywgSi48L2F1dGhvcj48YXV0aG9yPkdyaW13YWRlLCBELjwvYXV0aG9yPjxhdXRob3I+SGFm
-ZXJsYWNoLCBULjwvYXV0aG9yPjxhdXRob3I+SGlsbHMsIFIuIEsuPC9hdXRob3I+PGF1dGhvcj5I
-b3VyaWdhbiwgQy4gUy48L2F1dGhvcj48YXV0aG9yPkpvcmdlbnNlbiwgSi4gTC48L2F1dGhvcj48
-YXV0aG9yPktlcm4sIFcuPC9hdXRob3I+PGF1dGhvcj5MYWNvbWJlLCBGLjwvYXV0aG9yPjxhdXRo
-b3I+TWF1cmlsbG8sIEwuPC9hdXRob3I+PGF1dGhvcj5QcmV1ZGhvbW1lLCBDLjwvYXV0aG9yPjxh
-dXRob3I+dmFuIGRlciBSZWlqZGVuLCBCLiBBLjwvYXV0aG9yPjxhdXRob3I+VGhpZWRlLCBDLjwv
-YXV0aG9yPjxhdXRob3I+VmVuZGl0dGksIEEuPC9hdXRob3I+PGF1dGhvcj5WeWFzLCBQLjwvYXV0
-aG9yPjxhdXRob3I+V29vZCwgQi4gTC48L2F1dGhvcj48YXV0aG9yPldhbHRlciwgUi4gQi48L2F1
-dGhvcj48YXV0aG9yPkRvaG5lciwgSy48L2F1dGhvcj48YXV0aG9yPlJvYm96LCBHLiBKLjwvYXV0
-aG9yPjxhdXRob3I+T3NzZW5rb3BwZWxlLCBHLiBKLjwvYXV0aG9yPjwvYXV0aG9ycz48L2NvbnRy
-aWJ1dG9ycz48YXV0aC1hZGRyZXNzPkRlcGFydG1lbnQgb2YgSGVtYXRvbG9neSwgVlUgVW5pdmVy
-c2l0eSBNZWRpY2FsIENlbnRlciwgQW1zdGVyZGFtLCBUaGUgTmV0aGVybGFuZHMuJiN4RDtEZXBh
-cnRtZW50IG9mIEhlbWF0b2xvZ3ksIEhlbW9zdGFzaXMsIE9uY29sb2d5IGFuZCBTdGVtIENlbGwg
-VHJhbnNwbGFudGF0aW9uLCBIYW5ub3ZlciBNZWRpY2FsIFNjaG9vbCwgSGFubm92ZXIsIEdlcm1h
-bnkuJiN4RDtEZXBhcnRtZW50IG9mIENsaW5pY2FsIEltbXVub2xvZ3ksIEluc3RpdHV0ZSBvZiBJ
-bW11bm9sb2d5IGFuZCBJbW11bm90aGVyYXB5LCBDb2xsZWdlIG9mIE1lZGljYWwgYW5kIERlbnRh
-bCBTY2llbmNlcywgVW5pdmVyc2l0eSBvZiBCaXJtaW5naGFtLCBCaXJtaW5naGFtLCBVbml0ZWQg
-S2luZ2RvbS4mI3hEO0hlbWF0b2xvZ3kgQmlvbG9neSwgVW5pdmVyc2l0eSBIb3NwaXRhbCBOYW50
-ZXMsIE5hbnRlcywgRnJhbmNlLiYjeEQ7RGVwYXJ0bWVudCBvZiBCaW9tZWRpY2luZSBhbmQgUHJl
-dmVudGlvbiwgVW5pdmVyc2l0eSBvZiBSb21lIFRvciBWZXJnYXRhLCBSb21lLCBJdGFseS4mI3hE
-O0RlcGFydG1lbnQgb2YgUGVkaWF0cmljIE9uY29sb2d5LCBWVSBVbml2ZXJzaXR5IE1lZGljYWwg
-Q2VudGVyLCBBbXN0ZXJkYW0sIFRoZSBOZXRoZXJsYW5kcy4mI3hEO0RpdmlzaW9uIG9mIEdlbmV0
-aWNzICZhbXA7IE1vbGVjdWxhciBNZWRpY2luZSwgS2luZyZhcG9zO3MgQ29sbGVnZSwgTG9uZG9u
-LCBVbml0ZWQgS2luZ2RvbS4mI3hEO01MTCBNdW5pY2ggTGV1a2VtaWEgTGFib3JhdG9yeSwgTXVu
-aWNoLCBHZXJtYW55LiYjeEQ7Q2VudHJlIGZvciBUcmlhbHMgUmVzZWFyY2gsIENhcmRpZmYgVW5p
-dmVyc2l0eSwgQ2FyZGlmZiwgVW5pdGVkIEtpbmdkb20uJiN4RDtNeWVsb2lkIE1hbGlnbmFuY2ll
-cyBTZWN0aW9uLCBOYXRpb25hbCBJbnN0aXR1dGVzIG9mIEhlYWx0aCwgQmV0aGVzZGEsIE1ELiYj
-eEQ7RGl2aXNpb24gb2YgUGF0aG9sb2d5L0xhYm9yYXRvcnkgTWVkaWNpbmUsIERlcGFydG1lbnQg
-b2YgSGVtYXRvcGF0aG9sb2d5LCBNRCBBbmRlcnNvbiBDYW5jZXIgQ2VudGVyLCBIb3VzdG9uLCBU
-WC4mI3hEO0Zsb3cgQ3l0b21ldHJ5IFBsYXRmb3JtLCBVbml2ZXJzaXR5IEhvc3BpdGFsLCBCb3Jk
-ZWF1eCwgRnJhbmNlLiYjeEQ7Q2VudGVyIG9mIFBhdGhvbG9neSwgTGFib3JhdG9yeSBvZiBIZW1h
-dG9sb2d5LCBVbml2ZXJzaXR5IEhvc3BpdGFsIG9mIExpbGxlLCBMaWxsZSwgRnJhbmNlLiYjeEQ7
-RGVwYXJ0bWVudCBvZiBMYWJvcmF0b3J5IE1lZGljaW5lLCBMYWJvcmF0b3J5IG9mIEhlbWF0b2xv
-Z3ksIFJhZGJvdWQgVW5pdmVyc2l0eSBNZWRpY2FsIENlbnRlciwgTmlqbWVnZW4sIFRoZSBOZXRo
-ZXJsYW5kcy4mI3hEO1VuaXZlcnNpdGF0c2tsaW5pa3VtIENhcmwgR3VzdGF2IEdhcnVzIGFuIGRl
-ciBUZWNobmlzY2hlbiBVbml2ZXJzaXRhdCBEcmVzZGVuLCBEcmVzZGVuLCBHZXJtYW55LiYjeEQ7
-TWVkaWNhbCBSZXNlYXJjaCBDb3VuY2lsIE1vbGVjdWxhciBIYWVtYXRvbG9neSBVbml0LCBPeGZv
-cmQgQ2VudHJlIGZvciBIYWVtYXRvbG9neSwgVW5pdmVyc2l0eSBvZiBPeGZvcmQgYW5kIE94Zm9y
-ZCBVbml2ZXJzaXR5IEhvc3BpdGFscyBOYXRpb25hbCBIZWFsdGggU2VydmljZSBUcnVzdCwgT3hm
-b3JkLCBVbml0ZWQgS2luZ2RvbS4mI3hEO0NsaW5pY2FsIFJlc2VhcmNoIERpdmlzaW9uLCBGcmVk
-IEh1dGNoaW5zb24gQ2FuY2VyIFJlc2VhcmNoIENlbnRlciwgU2VhdHRsZSwgV0EuJiN4RDtEZXBh
-cnRtZW50IG9mIExhYm9yYXRvcnkgTWVkaWNpbmUgYW5kLiYjeEQ7RGl2aXNpb24gb2YgSGVtYXRv
-bG9neSwgRGVwYXJ0bWVudCBvZiBNZWRpY2luZSwgVW5pdmVyc2l0eSBvZiBXYXNoaW5ndG9uLCBT
-ZWF0dGxlLCBXQS4mI3hEO0RlcGFydG1lbnQgb2YgSW50ZXJuYWwgTWVkaWNpbmUgSUlJLCBVbml2
-ZXJzaXR5IEhvc3BpdGFsIG9mIFVsbSwgVWxtLCBHZXJtYW55OyBhbmQuJiN4RDtXZWlsbCBDb3Ju
-ZWxsIE1lZGljaW5lIGFuZCBOZXcgWW9yayBQcmVzYnl0ZXJpYW4gSG9zcGl0YWwsIE5ldyBZb3Jr
-LCBOWS48L2F1dGgtYWRkcmVzcz48dGl0bGVzPjx0aXRsZT5NaW5pbWFsL21lYXN1cmFibGUgcmVz
-aWR1YWwgZGlzZWFzZSBpbiBBTUw6IGEgY29uc2Vuc3VzIGRvY3VtZW50IGZyb20gdGhlIEV1cm9w
-ZWFuIExldWtlbWlhTmV0IE1SRCBXb3JraW5nIFBhcnR5PC90aXRsZT48c2Vjb25kYXJ5LXRpdGxl
-PkJsb29kPC9zZWNvbmRhcnktdGl0bGU+PC90aXRsZXM+PHBlcmlvZGljYWw+PGZ1bGwtdGl0bGU+
-Qmxvb2Q8L2Z1bGwtdGl0bGU+PC9wZXJpb2RpY2FsPjxwYWdlcz4xMjc1LTEyOTE8L3BhZ2VzPjx2
-b2x1bWU+MTMxPC92b2x1bWU+PG51bWJlcj4xMjwvbnVtYmVyPjxlZGl0aW9uPjIwMTgvMDEvMTQ8
-L2VkaXRpb24+PGtleXdvcmRzPjxrZXl3b3JkPkNsaW5pY2FsIFRyaWFscyBhcyBUb3BpYzwva2V5
-d29yZD48a2V5d29yZD5Db25zZW5zdXMgRGV2ZWxvcG1lbnQgQ29uZmVyZW5jZXMgYXMgVG9waWM8
-L2tleXdvcmQ+PGtleXdvcmQ+RXVyb3BlPC9rZXl3b3JkPjxrZXl3b3JkPkd1aWRlbGluZXMgYXMg
-VG9waWM8L2tleXdvcmQ+PGtleXdvcmQ+SHVtYW5zPC9rZXl3b3JkPjxrZXl3b3JkPkxldWtlbWlh
-LCBNeWVsb2lkLCBBY3V0ZS8qZGlhZ25vc2lzL3BhdGhvbG9neS8qdGhlcmFweTwva2V5d29yZD48
-a2V5d29yZD5OZW9wbGFzbSwgUmVzaWR1YWw8L2tleXdvcmQ+PGtleXdvcmQ+UHJvZ25vc2lzPC9r
-ZXl3b3JkPjxrZXl3b3JkPlVuaXRlZCBTdGF0ZXM8L2tleXdvcmQ+PC9rZXl3b3Jkcz48ZGF0ZXM+
-PHllYXI+MjAxODwveWVhcj48cHViLWRhdGVzPjxkYXRlPk1hciAyMjwvZGF0ZT48L3B1Yi1kYXRl
-cz48L2RhdGVzPjxpc2JuPjE1MjgtMDAyMCAoRWxlY3Ryb25pYykmI3hEOzAwMDYtNDk3MSAoUHJp
-bnQpJiN4RDswMDA2LTQ5NzEgKExpbmtpbmcpPC9pc2JuPjxhY2Nlc3Npb24tbnVtPjI5MzMwMjIx
-PC9hY2Nlc3Npb24tbnVtPjx1cmxzPjxyZWxhdGVkLXVybHM+PHVybD5odHRwczovL3d3dy5uY2Jp
-Lm5sbS5uaWguZ292L3B1Ym1lZC8yOTMzMDIyMTwvdXJsPjwvcmVsYXRlZC11cmxzPjwvdXJscz48
-Y3VzdG9tMj5QTUM1ODY1MjMxIHByb2plY3QpIGZyb20gQmVja21hbiBDb3VsdGVyLiBKLkMuIHJl
-Y2VpdmVkIHJlc2VhcmNoIGZ1bmRpbmcgZnJvbSBIZWxzaW5uIEhlYWx0aGNhcmUsIEphbnNzZW4g
-UGhhcm1hY2V1dGljYWxzLCBNZXJ1cywgYW5kIFRha2VkYS4gUy5GLiByZWNlaXZlZCBzdXBwb3J0
-IGZyb20gTmF0aW9uYWwgSW5zdGl0dXRlIGZvciBIZWFsdGggUmVzZWFyY2gsIENSVUssIGFuZCBC
-bG9vZHdpc2UuIFQuSC4gYW5kIFcuSy4gYXJlIGJvdGggcGFydCBvd25lcnMgb2YgTXVuaWNoIExl
-dWtlbWllIExhYm9yYXRvcnkuIEMuUy5ILiByZWNlaXZlZCByZXNlYXJjaCBmdW5kaW5nIGZyb20g
-TWVyY2sgYW5kIFNlbGxhcy4gRy5KLk8uIHByb3ZpZGVkIGNvbnN1bHRhbmN5IHNlcnZpY2VzIHRv
-IEphbnNzZW4gYW5kIFN1bmVzaXM7IHNlcnZlZCBvbiB0aGUgYWR2aXNvcnkgYm9hcmQgZm9yIE5v
-dmFydGlzLCBQZml6ZXIsIEJNUywgSmFuc3NlbiwgU3VuZXNpcywgQ2VsZ2VuZSwgS2FyeW9waGFy
-bSwgQW1nZW4sIGFuZCBTZWF0dGxlIEdlbmV0aWNzOyBhbmQgcmVjZWl2ZWQgcmVzZWFyY2ggZnVu
-ZGluZyBmcm9tIE5vdmFydGlzLCBKYW5zc2VuLCBDZWxnZW5lLCBJbW11bm9nZW4sIGFuZCBCZWN0
-b24gRGlja2luc29uLiBHLkouUi4gcHJvdmlkZWQgY29uc3VsdGFuY3kgc2VydmljZXMgdG8gQWJi
-VmllLCBBbWdlbiwgQW1waGl2ZW5hIFRoZXJhcGV1dGljcywgQXN0ZXggUGhhcm1hY2V1dGljYWxz
-LCBBcnJheSBCaW9QaGFybWEgSW5jLiwgQ2VsZ2VuZSwgQ2xvdmlzIE9uY29sb2d5LCBDVEkgQmlv
-UGhhcm1hLCBHZW5vcHRpeCwgSW1tdW5lIFBoYXJtYWNldXRpY2FscywgSmFuc3NlbiBQaGFybWFj
-ZXV0aWNhLCBKYXp6IFBoYXJtYWNldXRpY2FscywgSnVubyBUaGVyYXBldXRpY3MsIE1lZEltbXVu
-ZSwgTm92YXJ0aXMsIE9uY29ub3ZhIFRoZXJhcGV1dGljcywgT3JzZW5peCwgUGZpemVyLCBSb2No
-ZS9HZW5lbnRlY2gsIGFuZCBTdW5lc2lzIFBoYXJtYWNldXRpY2FscyBhbmQgcmVjZWl2ZWQgcmVz
-ZWFyY2ggc3VwcG9ydCBmcm9tIENlbGxlY3Rpcy4gRy5KLlMuIHJlY2VpdmVkIHJlc2VhcmNoIGZ1
-bmRpbmcgZnJvbSBOb3ZhcnRpcywgSmFuc3NlbiwgSW1tdW5vZ2VuLCBhbmQgQmVjdG9uIERpY2tp
-bnNvbi4gQy5ULiBpcyBwYXJ0IENoaWVmIFJlc2VhcmNoIE9mZmljZXIgYW5kIENoaWVmIEV4ZWN1
-dGl2ZSBPZmZpY2VyIGFuZCBvd25lciBvZiBBZ2VuRGl4IEdtYkgsIGEgY29tcGFueSBwZXJmb3Jt
-aW5nIG1vbGVjdWxhciBkaWFnbm9zdGljcy4gVGhlIHJlbWFpbmluZyBhdXRob3JzIGRlY2xhcmUg
-bm8gY29tcGV0aW5nIGZpbmFuY2lhbCBpbnRlcmVzdHMuPC9jdXN0b20yPjxlbGVjdHJvbmljLXJl
-c291cmNlLW51bT4xMC4xMTgyL2Jsb29kLTIwMTctMDktODAxNDk4PC9lbGVjdHJvbmljLXJlc291
-cmNlLW51bT48L3JlY29yZD48L0NpdGU+PC9FbmROb3RlPgB=
+                <w:fldData xml:space="preserve">PEVuZE5vdGU+PENpdGU+PEF1dGhvcj5IZXVzZXI8L0F1dGhvcj48WWVhcj4yMDIxPC9ZZWFyPjxS
+ZWNOdW0+MzY3NjwvUmVjTnVtPjxEaXNwbGF5VGV4dD48c3R5bGUgZmFjZT0ic3VwZXJzY3JpcHQi
+PjEyPC9zdHlsZT48L0Rpc3BsYXlUZXh0PjxyZWNvcmQ+PHJlYy1udW1iZXI+MzY3NjwvcmVjLW51
+bWJlcj48Zm9yZWlnbi1rZXlzPjxrZXkgYXBwPSJFTiIgZGItaWQ9IjVyNWZhdGU1dzI1ZTVpZTB6
+eDJ4cDB3dHJ4enMwd3Z4dGR4eCIgdGltZXN0YW1wPSIxNzEwMzU1MzQ5IiBndWlkPSJmM2EzNzJh
+Yi1kOTBjLTQzZDgtYTg5ZC1jZWU1OTkxNWFkZmUiPjM2NzY8L2tleT48L2ZvcmVpZ24ta2V5cz48
+cmVmLXR5cGUgbmFtZT0iSm91cm5hbCBBcnRpY2xlIj4xNzwvcmVmLXR5cGU+PGNvbnRyaWJ1dG9y
+cz48YXV0aG9ycz48YXV0aG9yPkhldXNlciwgTS48L2F1dGhvcj48YXV0aG9yPkZyZWVtYW4sIFMu
+IEQuPC9hdXRob3I+PGF1dGhvcj5Pc3NlbmtvcHBlbGUsIEcuIEouPC9hdXRob3I+PGF1dGhvcj5C
+dWNjaXNhbm8sIEYuPC9hdXRob3I+PGF1dGhvcj5Ib3VyaWdhbiwgQy4gUy48L2F1dGhvcj48YXV0
+aG9yPk5nYWksIEwuIEwuPC9hdXRob3I+PGF1dGhvcj5UZXR0ZXJvLCBKLiBNLjwvYXV0aG9yPjxh
+dXRob3I+QmFjaGFzLCBDLjwvYXV0aG9yPjxhdXRob3I+QmFlciwgQy48L2F1dGhvcj48YXV0aG9y
+PkJlbmUsIE0uIEMuPC9hdXRob3I+PGF1dGhvcj5CdWNrbGVpbiwgVi48L2F1dGhvcj48YXV0aG9y
+PkN6eXosIEEuPC9hdXRob3I+PGF1dGhvcj5EZW55cywgQi48L2F1dGhvcj48YXV0aG9yPkRpbGxv
+biwgUi48L2F1dGhvcj48YXV0aG9yPkZldXJpbmctQnVza2UsIE0uPC9hdXRob3I+PGF1dGhvcj5H
+dXptYW4sIE0uIEwuPC9hdXRob3I+PGF1dGhvcj5IYWZlcmxhY2gsIFQuPC9hdXRob3I+PGF1dGhv
+cj5IYW4sIEwuPC9hdXRob3I+PGF1dGhvcj5IZXJ6aWcsIEouIEsuPC9hdXRob3I+PGF1dGhvcj5K
+b3JnZW5zZW4sIEouIEwuPC9hdXRob3I+PGF1dGhvcj5LZXJuLCBXLjwvYXV0aG9yPjxhdXRob3I+
+S29ub3BsZXZhLCBNLiBZLjwvYXV0aG9yPjxhdXRob3I+TGFjb21iZSwgRi48L2F1dGhvcj48YXV0
+aG9yPkxpYnVyYSwgTS48L2F1dGhvcj48YXV0aG9yPk1hamNocnphaywgQS48L2F1dGhvcj48YXV0
+aG9yPk1hdXJpbGxvLCBMLjwvYXV0aG9yPjxhdXRob3I+T2ZyYW4sIFkuPC9hdXRob3I+PGF1dGhv
+cj5QaGlsaXBwZSwgSi48L2F1dGhvcj48YXV0aG9yPlBsZXNhLCBBLjwvYXV0aG9yPjxhdXRob3I+
+UHJldWRob21tZSwgQy48L2F1dGhvcj48YXV0aG9yPlJhdmFuZGksIEYuPC9hdXRob3I+PGF1dGhv
+cj5Sb3VtaWVyLCBDLjwvYXV0aG9yPjxhdXRob3I+U3Via2xld2UsIE0uPC9hdXRob3I+PGF1dGhv
+cj5UaG9sLCBGLjwvYXV0aG9yPjxhdXRob3I+dmFuIGRlIExvb3NkcmVjaHQsIEEuIEEuPC9hdXRo
+b3I+PGF1dGhvcj52YW4gZGVyIFJlaWpkZW4sIEIuIEEuPC9hdXRob3I+PGF1dGhvcj5WZW5kaXR0
+aSwgQS48L2F1dGhvcj48YXV0aG9yPldpZXJ6Ym93c2thLCBBLjwvYXV0aG9yPjxhdXRob3I+VmFs
+aywgUC4gSi4gTS48L2F1dGhvcj48YXV0aG9yPldvb2QsIEIuIEwuPC9hdXRob3I+PGF1dGhvcj5X
+YWx0ZXIsIFIuIEIuPC9hdXRob3I+PGF1dGhvcj5UaGllZGUsIEMuPC9hdXRob3I+PGF1dGhvcj5E
+b2huZXIsIEsuPC9hdXRob3I+PGF1dGhvcj5Sb2JveiwgRy4gSi48L2F1dGhvcj48YXV0aG9yPkNs
+b29zLCBKLjwvYXV0aG9yPjwvYXV0aG9ycz48L2NvbnRyaWJ1dG9ycz48YXV0aC1hZGRyZXNzPkRl
+cGFydG1lbnQgb2YgSGVtYXRvbG9neSwgSGVtb3N0YXNpcywgT25jb2xvZ3ksIGFuZCBTdGVtIENl
+bGwgVHJhbnNwbGFudGF0aW9uLCBIYW5ub3ZlciBNZWRpY2FsIFNjaG9vbCwgSGFubm92ZXIsIEdl
+cm1hbnkuJiN4RDtJbnN0aXR1dGUgb2YgSW1tdW5vbG9neSBhbmQgSW1tdW5vdGhlcmFweSwgVW5p
+dmVyc2l0eSBvZiBCaXJtaW5naGFtLCBCaXJtaW5naGFtLCBVbml0ZWQgS2luZ2RvbS4mI3hEO0Rl
+cGFydG1lbnQgb2YgSGVtYXRvbG9neSwgQW1zdGVyZGFtIFVuaXZlcnNpdHkgTWVkaWNhbCBDZW50
+ZXIgKFVNQyksIFZyaWplIFVuaXZlcnNpdGVpdCBBbXN0ZXJkYW0sIENhbmNlciBDZW50ZXIgQW1z
+dGVyZGFtLCBBbXN0ZXJkYW0sIFRoZSBOZXRoZXJsYW5kcy4mI3hEO0RlcGFydG1lbnQgb2YgQmlv
+bWVkaWNpbmUgYW5kIFByZXZlbnRpb24sIEhlbWF0b2xvZ3ksIFVuaXZlcnNpdHkgVG9yIFZlcmdh
+dGEsIFJvbWUsIEl0YWx5LiYjeEQ7TGFib3JhdG9yeSBvZiBNeWVsb2lkIE1hbGlnbmFuY3ksIEhl
+bWF0b2xvZ3kgQnJhbmNoLCBOYXRpb25hbCBIZWFydCwgTHVuZywgYW5kIEJsb29kIEluc3RpdHV0
+ZSwgQmV0aGVzZGEsIE1ELiYjeEQ7TUxMIE11bmljaCBMZXVrZW1pYSBMYWJvcmF0b3J5LCBNdW5p
+Y2gsIEdlcm1hbnkuJiN4RDtEZXBhcnRtZW50IG9mIEhlbWF0b2xvZ3kgYW5kIEJpb2xvZ3ksIENl
+bnRyZSBIb3NwaXRhbGllciBVbml2ZXJzaXRhaXJlIChDSFUpIE5hbnRlcywgTmFudGVzLCBGcmFu
+Y2UuJiN4RDtEZXBhcnRtZW50IG9mIE1lZGljaW5lIElJSSwgVW5pdmVyc2l0eSBIb3NwaXRhbCwg
+THVkd2lnIE1heGltaWxpYW4gVW5pdmVyc2l0eSBNdW5pY2gsIE11bmljaCwgR2VybWFueS4mI3hE
+O0RlcGFydG1lbnQgb2YgSGVtYXRvbG9neSwgQmxvb2QgTmVvcGxhc21zLCBhbmQgQm9uZSBNYXJy
+b3cgVHJhbnNwbGFudGF0aW9uLCBXcm9jbGF3IE1lZGljYWwgVW5pdmVyc2l0eSwgV3JvY2xhdywg
+UG9sYW5kLiYjeEQ7RGVwYXJ0bWVudCBvZiBEaWFnbm9zdGljIFNjaWVuY2VzLCBGYWN1bHR5IG9m
+IE1lZGljaW5lIGFuZCBIZWFsdGggU2NpZW5jZXMsIEdoZW50IFVuaXZlcnNpdHkuJiN4RDtEZXBh
+cnRtZW50IG9mIE1lZGljYWwgYW5kIE1vbGVjdWxhciBHZW5ldGljcywgS2luZyZhcG9zO3MgQ29s
+bGVnZSwgTG9uZG9uLCBVbml0ZWQgS2luZ2RvbS4mI3hEO0RlcGFydG1lbnQgb2YgSW50ZXJuYWwg
+TWVkaWNpbmUgSUlJLCBVbml2ZXJzaXR5IEhvc3BpdGFsIG9mIFVsbSwgVWxtLCBHZXJtYW55LiYj
+eEQ7RGVwYXJ0bWVudCBvZiBNZWRpY2luZSwgRGl2aXNpb24gb2YgSGVtYXRvbG9neSBhbmQgT25j
+b2xvZ3ksIFdlaWxsIENvcm5lbGwgTWVkaWNpbmUsIE5ldyBZb3JrLCBOWS4mI3hEO0RlcGFydG1l
+bnQgb2YgTGV1a2VtaWEgYW5kLiYjeEQ7VGhlIERlcGFydG1lbnQgb2YgSGVtYXRvcGF0aG9sb2d5
+LCBNRCBBbmRlcnNvbiBDYW5jZXIgQ2VudGVyLCBIb3VzdG9uLCBUWC4mI3hEO0hlbWF0b2xvZ3kg
+QmlvbG9neSwgRmxvdyBDeXRvbWV0cnksIEJvcmRlYXV4IFVuaXZlcnNpdHkgSG9zcGl0YWwsIFBl
+c3NhYywgRnJhbmNlLiYjeEQ7TWVkaWNhbCBVbml2ZXJzaXR5IG9mIFdhcnNhdywgV2Fyc2F3LCBQ
+b2xhbmQuJiN4RDtEZXBhcnRtZW50IG9mIEV4cGVyaW1lbnRhbCBIZW1hdG9sb2d5LCBDb3Blcm5p
+Y3VzIE1lbW9yaWFsIEhvc3BpdGFsLCBMb2R6LCBQb2xhbmQuJiN4RDtEZXBhcnRtZW50IG9mIEhl
+bWF0b2xvZ3ksIFNoYWFyZSBaZWRlayBNZWRpY2FsIENlbnRlciBGYWN1bHR5IG9mIE1lZGljaW5l
+IEhlYnJldyBVbml2ZXJzaXR5LCBKZXJ1c2FsZW0gSXNyYWVsLiYjeEQ7RGVwYXJ0bWVudCBvZiBI
+ZW1hdG9sb2d5IExhYm9yYXRvcnksIEhvc3BpY2VzIENpdmlscyBkZSBMeW9uLCBDZW50cmUgSG9z
+cGl0YWxpZXIgTHlvbiBTdWQsIEx5b24sIEZyYW5jZS4mI3hEO0xhYm9yYXRvcnkgb2YgSGVtYXRv
+bG9neSwgQ0hVIFVuaXZlcnNpdGUgZGUgTGlsbGUsIExpbGxlLCBGcmFuY2UuJiN4RDtEZXBhcnRt
+ZW50IG9mIExhYm9yYXRvcnkgTWVkaWNpbmUsIFJhZGJvdWQgVW5pdmVyc2l0eSBNZWRpY2FsIENl
+bnRlciwgTmlqbWVnZW4sIFRoZSBOZXRoZXJsYW5kcy4mI3hEO0RlcGFydG1lbnQgb2YgSGVtYXRv
+bG9neSwgTWVkaWNhbCBVbml2ZXJzaXR5IG9mIExvZHosIExvZHosIFBvbGFuZC4mI3hEO0RlcGFy
+dG1lbnQgb2YgSGVtYXRvbG9neSwgRXJhc211cyBVbml2ZXJzaXR5IE1lZGljYWwgQ2VudGVyLCBS
+b3R0ZXJkYW0sIE5ldGhlcmxhbmRzLiYjeEQ7RGVwYXJ0bWVudCBvZiBIZW1hdG9wYXRob2xvZ3ks
+IENoaWxkcmVuJmFwb3M7cyBIb3NwaXRhbCBMb3MgQW5nZWxlcywgQ0EuJiN4RDtDbGluaWNhbCBS
+ZXNlYXJjaCBEaXZpc2lvbiwgRnJlZCBIdXRjaGluc29uIENhbmNlciBSZXNlYXJjaCBDZW50ZXIs
+IFNlYXR0bGUsIFdBLiYjeEQ7RGVwYXJ0bWVudCBvZiBNZWRpY2luZSBJLCBVbml2ZXJzaXR5IEhv
+c3BpdGFsIENhcmwgR3VzdGF2IENhcnVzLCBEcmVzZGVuLCBHZXJtYW55OyBhbmQuJiN4RDtBZ2Vu
+RGl4IEdtYkgsIERyZXNkZW4sIEdlcm1hbnkuPC9hdXRoLWFkZHJlc3M+PHRpdGxlcz48dGl0bGU+
+MjAyMSBVcGRhdGUgb24gTVJEIGluIGFjdXRlIG15ZWxvaWQgbGV1a2VtaWE6IGEgY29uc2Vuc3Vz
+IGRvY3VtZW50IGZyb20gdGhlIEV1cm9wZWFuIExldWtlbWlhTmV0IE1SRCBXb3JraW5nIFBhcnR5
+PC90aXRsZT48c2Vjb25kYXJ5LXRpdGxlPkJsb29kPC9zZWNvbmRhcnktdGl0bGU+PC90aXRsZXM+
+PHBlcmlvZGljYWw+PGZ1bGwtdGl0bGU+Qmxvb2Q8L2Z1bGwtdGl0bGU+PC9wZXJpb2RpY2FsPjxw
+YWdlcz4yNzUzLTI3Njc8L3BhZ2VzPjx2b2x1bWU+MTM4PC92b2x1bWU+PG51bWJlcj4yNjwvbnVt
+YmVyPjxlZGl0aW9uPjIwMjEvMTEvMDI8L2VkaXRpb24+PGtleXdvcmRzPjxrZXl3b3JkPkV1cm9w
+ZTwva2V5d29yZD48a2V5d29yZD5GbG93IEN5dG9tZXRyeS9tZXRob2RzPC9rZXl3b3JkPjxrZXl3
+b3JkPkhpZ2gtVGhyb3VnaHB1dCBOdWNsZW90aWRlIFNlcXVlbmNpbmcvbWV0aG9kczwva2V5d29y
+ZD48a2V5d29yZD5IdW1hbnM8L2tleXdvcmQ+PGtleXdvcmQ+TGV1a2VtaWEsIE15ZWxvaWQsIEFj
+dXRlLypkaWFnbm9zaXMvZ2VuZXRpY3M8L2tleXdvcmQ+PGtleXdvcmQ+TmVvcGxhc20sIFJlc2lk
+dWFsLypkaWFnbm9zaXMvZ2VuZXRpY3M8L2tleXdvcmQ+PGtleXdvcmQ+UHJvZ25vc2lzPC9rZXl3
+b3JkPjwva2V5d29yZHM+PGRhdGVzPjx5ZWFyPjIwMjE8L3llYXI+PHB1Yi1kYXRlcz48ZGF0ZT5E
+ZWMgMzA8L2RhdGU+PC9wdWItZGF0ZXM+PC9kYXRlcz48aXNibj4xNTI4LTAwMjAgKEVsZWN0cm9u
+aWMpJiN4RDswMDA2LTQ5NzEgKFByaW50KSYjeEQ7MDAwNi00OTcxIChMaW5raW5nKTwvaXNibj48
+YWNjZXNzaW9uLW51bT4zNDcyNDU2MzwvYWNjZXNzaW9uLW51bT48dXJscz48cmVsYXRlZC11cmxz
+Pjx1cmw+aHR0cHM6Ly93d3cubmNiaS5ubG0ubmloLmdvdi9wdWJtZWQvMzQ3MjQ1NjM8L3VybD48
+L3JlbGF0ZWQtdXJscz48L3VybHM+PGN1c3RvbTI+UE1DODcxODYyMzwvY3VzdG9tMj48ZWxlY3Ry
+b25pYy1yZXNvdXJjZS1udW0+MTAuMTE4Mi9ibG9vZC4yMDIxMDEzNjI2PC9lbGVjdHJvbmljLXJl
+c291cmNlLW51bT48L3JlY29yZD48L0NpdGU+PC9FbmROb3RlPgB=
 </w:fldData>
               </w:fldChar>
             </w:r>
@@ -4151,12 +4141,12 @@
 ZHVsdDwva2V5d29yZD48a2V5d29yZD5mbXMtTGlrZSBUeXJvc2luZSBLaW5hc2UgMy8qZ2VuZXRp
 Y3M8L2tleXdvcmQ+PC9rZXl3b3Jkcz48ZGF0ZXM+PHllYXI+MjAxNzwveWVhcj48cHViLWRhdGVz
 PjxkYXRlPkF1ZyAzPC9kYXRlPjwvcHViLWRhdGVzPjwvZGF0ZXM+PGlzYm4+MTUzMy00NDA2IChF
-bGVjdHJvbmljKSYjeEQ7MDAyOC00NzkzIChMaW5raW5nKTwvaXNibj48YWNjZXNzaW9uLW51bT4y
-ODY0NDExNDwvYWNjZXNzaW9uLW51bT48dXJscz48cmVsYXRlZC11cmxzPjx1cmw+aHR0cHM6Ly93
-d3cubmNiaS5ubG0ubmloLmdvdi9wdWJtZWQvMjg2NDQxMTQ8L3VybD48L3JlbGF0ZWQtdXJscz48
-L3VybHM+PGN1c3RvbTI+UE1DNTc1NDE5MDwvY3VzdG9tMj48ZWxlY3Ryb25pYy1yZXNvdXJjZS1u
-dW0+MTAuMTA1Ni9ORUpNb2ExNjE0MzU5PC9lbGVjdHJvbmljLXJlc291cmNlLW51bT48L3JlY29y
-ZD48L0NpdGU+PC9FbmROb3RlPgB=
+bGVjdHJvbmljKSYjeEQ7MDAyOC00NzkzIChQcmludCkmI3hEOzAwMjgtNDc5MyAoTGlua2luZyk8
+L2lzYm4+PGFjY2Vzc2lvbi1udW0+Mjg2NDQxMTQ8L2FjY2Vzc2lvbi1udW0+PHVybHM+PHJlbGF0
+ZWQtdXJscz48dXJsPmh0dHBzOi8vd3d3Lm5jYmkubmxtLm5paC5nb3YvcHVibWVkLzI4NjQ0MTE0
+PC91cmw+PC9yZWxhdGVkLXVybHM+PC91cmxzPjxjdXN0b20yPlBNQzU3NTQxOTA8L2N1c3RvbTI+
+PGVsZWN0cm9uaWMtcmVzb3VyY2UtbnVtPjEwLjEwNTYvTkVKTW9hMTYxNDM1OTwvZWxlY3Ryb25p
+Yy1yZXNvdXJjZS1udW0+PC9yZWNvcmQ+PC9DaXRlPjwvRW5kTm90ZT4A
 </w:fldData>
               </w:fldChar>
             </w:r>
@@ -4246,12 +4236,12 @@
 ZHVsdDwva2V5d29yZD48a2V5d29yZD5mbXMtTGlrZSBUeXJvc2luZSBLaW5hc2UgMy8qZ2VuZXRp
 Y3M8L2tleXdvcmQ+PC9rZXl3b3Jkcz48ZGF0ZXM+PHllYXI+MjAxNzwveWVhcj48cHViLWRhdGVz
 PjxkYXRlPkF1ZyAzPC9kYXRlPjwvcHViLWRhdGVzPjwvZGF0ZXM+PGlzYm4+MTUzMy00NDA2IChF
-bGVjdHJvbmljKSYjeEQ7MDAyOC00NzkzIChMaW5raW5nKTwvaXNibj48YWNjZXNzaW9uLW51bT4y
-ODY0NDExNDwvYWNjZXNzaW9uLW51bT48dXJscz48cmVsYXRlZC11cmxzPjx1cmw+aHR0cHM6Ly93
-d3cubmNiaS5ubG0ubmloLmdvdi9wdWJtZWQvMjg2NDQxMTQ8L3VybD48L3JlbGF0ZWQtdXJscz48
-L3VybHM+PGN1c3RvbTI+UE1DNTc1NDE5MDwvY3VzdG9tMj48ZWxlY3Ryb25pYy1yZXNvdXJjZS1u
-dW0+MTAuMTA1Ni9ORUpNb2ExNjE0MzU5PC9lbGVjdHJvbmljLXJlc291cmNlLW51bT48L3JlY29y
-ZD48L0NpdGU+PC9FbmROb3RlPgB=
+bGVjdHJvbmljKSYjeEQ7MDAyOC00NzkzIChQcmludCkmI3hEOzAwMjgtNDc5MyAoTGlua2luZyk8
+L2lzYm4+PGFjY2Vzc2lvbi1udW0+Mjg2NDQxMTQ8L2FjY2Vzc2lvbi1udW0+PHVybHM+PHJlbGF0
+ZWQtdXJscz48dXJsPmh0dHBzOi8vd3d3Lm5jYmkubmxtLm5paC5nb3YvcHVibWVkLzI4NjQ0MTE0
+PC91cmw+PC9yZWxhdGVkLXVybHM+PC91cmxzPjxjdXN0b20yPlBNQzU3NTQxOTA8L2N1c3RvbTI+
+PGVsZWN0cm9uaWMtcmVzb3VyY2UtbnVtPjEwLjEwNTYvTkVKTW9hMTYxNDM1OTwvZWxlY3Ryb25p
+Yy1yZXNvdXJjZS1udW0+PC9yZWNvcmQ+PC9DaXRlPjwvRW5kTm90ZT4A
 </w:fldData>
               </w:fldChar>
             </w:r>
@@ -6228,13 +6218,7 @@
               <w:t>5.</w:t>
             </w:r>
             <w:r>
-              <w:t xml:space="preserve"> WHO Classification of Tumours Editorial Board. Haematolymphoid tumours. Lyon (France): International Agency for Research on Cancer; forthcoming. (WHO classification of tumours series, 5th ed.; vol. 11). </w:t>
-            </w:r>
-            <w:r>
-              <w:t>https://publications.iarc.fr</w:t>
-            </w:r>
-            <w:r>
-              <w:t xml:space="preserve">.  </w:t>
+              <w:t xml:space="preserve"> WHO Classification of Tumours Editorial Board. Haematolymphoid tumours. Lyon (France): International Agency for Research on Cancer; forthcoming. (WHO classification of tumours series, 5th ed.; vol. 11). https://publications.iarc.fr.  </w:t>
             </w:r>
             <w:r>
               <w:rPr>
@@ -6405,7 +6389,7 @@
               <w:t>12.</w:t>
             </w:r>
             <w:r>
-              <w:t xml:space="preserve"> Schuurhuis GJ, et al. Minimal/measurable residual disease in AML: a consensus document from the European LeukemiaNet MRD Working Party. </w:t>
+              <w:t xml:space="preserve"> Heuser M, et al. 2021 Update on MRD in acute myeloid leukemia: a consensus document from the European LeukemiaNet MRD Working Party. </w:t>
             </w:r>
             <w:r>
               <w:rPr>
@@ -6414,16 +6398,16 @@
               <w:t>Blood</w:t>
             </w:r>
             <w:r>
-              <w:t xml:space="preserve"> 2018; </w:t>
+              <w:t xml:space="preserve"> 2021; </w:t>
             </w:r>
             <w:r>
               <w:rPr>
                 <w:b/>
               </w:rPr>
-              <w:t>131</w:t>
-            </w:r>
-            <w:r>
-              <w:t xml:space="preserve">(12): 1275-91.  </w:t>
+              <w:t>138</w:t>
+            </w:r>
+            <w:r>
+              <w:t xml:space="preserve">(26): 2753-67.  </w:t>
             </w:r>
             <w:r>
               <w:rPr>
@@ -6788,6 +6772,26 @@
         </w:tc>
       </w:tr>
     </w:tbl>
+    <w:p>
+      <w:pPr>
+        <w:rPr>
+          <w:rFonts w:ascii="Calibri" w:hAnsi="Calibri" w:cs="Calibri"/>
+          <w:noProof/>
+          <w:sz w:val="6"/>
+          <w:szCs w:val="6"/>
+        </w:rPr>
+      </w:pPr>
+    </w:p>
+    <w:p>
+      <w:pPr>
+        <w:rPr>
+          <w:rFonts w:ascii="Calibri" w:hAnsi="Calibri" w:cs="Calibri"/>
+          <w:noProof/>
+          <w:sz w:val="6"/>
+          <w:szCs w:val="6"/>
+        </w:rPr>
+      </w:pPr>
+    </w:p>
     <w:p>
       <w:pPr>
         <w:rPr>
@@ -8737,7 +8741,6 @@
     <w:basedOn w:val="Normal"/>
     <w:link w:val="CommentTextChar"/>
     <w:uiPriority w:val="99"/>
-    <w:semiHidden/>
     <w:unhideWhenUsed/>
     <w:rsid w:val="00043DE3"/>
     <w:pPr>
@@ -8753,7 +8756,6 @@
     <w:basedOn w:val="DefaultParagraphFont"/>
     <w:link w:val="CommentText"/>
     <w:uiPriority w:val="99"/>
-    <w:semiHidden/>
     <w:rsid w:val="00043DE3"/>
     <w:rPr>
       <w:sz w:val="20"/>
@@ -9197,15 +9199,6 @@
 </file>
 
 <file path=customXml/item1.xml><?xml version="1.0" encoding="utf-8"?>
-<?mso-contentType ?>
-<FormTemplates xmlns="http://schemas.microsoft.com/sharepoint/v3/contenttype/forms">
-  <Display>DocumentLibraryForm</Display>
-  <Edit>DocumentLibraryForm</Edit>
-  <New>DocumentLibraryForm</New>
-</FormTemplates>
-</file>
-
-<file path=customXml/item2.xml><?xml version="1.0" encoding="utf-8"?>
 <ct:contentTypeSchema xmlns:ct="http://schemas.microsoft.com/office/2006/metadata/contentType" xmlns:ma="http://schemas.microsoft.com/office/2006/metadata/properties/metaAttributes" ct:_="" ma:_="" ma:contentTypeName="Document" ma:contentTypeID="0x010100451F1F8C0772B440BA84570C3C4286EA" ma:contentTypeVersion="29" ma:contentTypeDescription="Create a new document." ma:contentTypeScope="" ma:versionID="b3bcf93054b5d0678557845ec3dd46dd">
   <xsd:schema xmlns:xsd="http://www.w3.org/2001/XMLSchema" xmlns:xs="http://www.w3.org/2001/XMLSchema" xmlns:p="http://schemas.microsoft.com/office/2006/metadata/properties" xmlns:ns2="c44ab56d-57f8-4a14-86db-a39667906be8" xmlns:ns3="bbb6251c-984c-4fcb-9547-f40f6d5e63ff" targetNamespace="http://schemas.microsoft.com/office/2006/metadata/properties" ma:root="true" ma:fieldsID="676e0b85b827ae08faaea4d501add0a1" ns2:_="" ns3:_="">
     <xsd:import namespace="c44ab56d-57f8-4a14-86db-a39667906be8"/>
@@ -9494,6 +9487,15 @@
 </ct:contentTypeSchema>
 </file>
 
+<file path=customXml/item2.xml><?xml version="1.0" encoding="utf-8"?>
+<?mso-contentType ?>
+<FormTemplates xmlns="http://schemas.microsoft.com/sharepoint/v3/contenttype/forms">
+  <Display>DocumentLibraryForm</Display>
+  <Edit>DocumentLibraryForm</Edit>
+  <New>DocumentLibraryForm</New>
+</FormTemplates>
+</file>
+
 <file path=customXml/item3.xml><?xml version="1.0" encoding="utf-8"?>
 <p:properties xmlns:p="http://schemas.microsoft.com/office/2006/metadata/properties" xmlns:xsi="http://www.w3.org/2001/XMLSchema-instance" xmlns:pc="http://schemas.microsoft.com/office/infopath/2007/PartnerControls">
   <documentManagement>
@@ -9552,19 +9554,12 @@
     <_Flow_SignoffStatus xmlns="c44ab56d-57f8-4a14-86db-a39667906be8" xsi:nil="true"/>
     <Department xmlns="c44ab56d-57f8-4a14-86db-a39667906be8" xsi:nil="true"/>
     <pmCostCentre xmlns="bbb6251c-984c-4fcb-9547-f40f6d5e63ff" xsi:nil="true"/>
+    <NavigatorClassification xmlns="bbb6251c-984c-4fcb-9547-f40f6d5e63ff">Team Workspace</NavigatorClassification>
   </documentManagement>
 </p:properties>
 </file>
 
 <file path=customXml/itemProps1.xml><?xml version="1.0" encoding="utf-8"?>
-<ds:datastoreItem xmlns:ds="http://schemas.openxmlformats.org/officeDocument/2006/customXml" ds:itemID="{50A2CDA2-D669-4315-BCB0-159D93F1F323}">
-  <ds:schemaRefs>
-    <ds:schemaRef ds:uri="http://schemas.microsoft.com/sharepoint/v3/contenttype/forms"/>
-  </ds:schemaRefs>
-</ds:datastoreItem>
-</file>
-
-<file path=customXml/itemProps2.xml><?xml version="1.0" encoding="utf-8"?>
 <ds:datastoreItem xmlns:ds="http://schemas.openxmlformats.org/officeDocument/2006/customXml" ds:itemID="{85077B28-170A-48F9-BF09-4BCA741E587B}">
   <ds:schemaRefs>
     <ds:schemaRef ds:uri="http://schemas.microsoft.com/office/2006/metadata/contentType"/>
@@ -9583,6 +9578,14 @@
 </ds:datastoreItem>
 </file>
 
+<file path=customXml/itemProps2.xml><?xml version="1.0" encoding="utf-8"?>
+<ds:datastoreItem xmlns:ds="http://schemas.openxmlformats.org/officeDocument/2006/customXml" ds:itemID="{50A2CDA2-D669-4315-BCB0-159D93F1F323}">
+  <ds:schemaRefs>
+    <ds:schemaRef ds:uri="http://schemas.microsoft.com/sharepoint/v3/contenttype/forms"/>
+  </ds:schemaRefs>
+</ds:datastoreItem>
+</file>
+
 <file path=customXml/itemProps3.xml><?xml version="1.0" encoding="utf-8"?>
 <ds:datastoreItem xmlns:ds="http://schemas.openxmlformats.org/officeDocument/2006/customXml" ds:itemID="{74A99EEE-310B-40E8-9F9B-E6B5A5A5C3FA}">
   <ds:schemaRefs>

</xml_diff>

<commit_message>
MHD2-91: Clinical context page fixes from UAT
</commit_message>
<xml_diff>
--- a/inst/clinical_context/AML_with_KMT2A_Mutation.docx
+++ b/inst/clinical_context/AML_with_KMT2A_Mutation.docx
@@ -12,15 +12,6 @@
           <w:szCs w:val="6"/>
         </w:rPr>
       </w:pPr>
-      <w:r>
-        <w:rPr>
-          <w:rFonts w:ascii="Calibri" w:hAnsi="Calibri" w:cs="Calibri"/>
-          <w:noProof/>
-          <w:sz w:val="6"/>
-          <w:szCs w:val="6"/>
-        </w:rPr>
-        <w:t>ff</w:t>
-      </w:r>
     </w:p>
     <w:tbl>
       <w:tblPr>
@@ -472,6 +463,11 @@
               <w:rPr>
                 <w:rFonts w:cs="Calibri"/>
               </w:rPr>
+            </w:r>
+            <w:r>
+              <w:rPr>
+                <w:rFonts w:cs="Calibri"/>
+              </w:rPr>
               <w:fldChar w:fldCharType="separate"/>
             </w:r>
             <w:r>
@@ -739,6 +735,11 @@
                 <w:rFonts w:cs="Calibri"/>
               </w:rPr>
               <w:fldChar w:fldCharType="end"/>
+            </w:r>
+            <w:r>
+              <w:rPr>
+                <w:rFonts w:cs="Calibri"/>
+              </w:rPr>
             </w:r>
             <w:r>
               <w:rPr>
@@ -1492,6 +1493,11 @@
                 <w:rFonts w:cs="Calibri"/>
               </w:rPr>
               <w:fldChar w:fldCharType="end"/>
+            </w:r>
+            <w:r>
+              <w:rPr>
+                <w:rFonts w:cs="Calibri"/>
+              </w:rPr>
             </w:r>
             <w:r>
               <w:rPr>
@@ -2287,6 +2293,11 @@
               <w:rPr>
                 <w:rFonts w:cs="Calibri"/>
               </w:rPr>
+            </w:r>
+            <w:r>
+              <w:rPr>
+                <w:rFonts w:cs="Calibri"/>
+              </w:rPr>
               <w:fldChar w:fldCharType="separate"/>
             </w:r>
             <w:r>
@@ -2822,6 +2833,11 @@
                 <w:rFonts w:cs="Calibri"/>
               </w:rPr>
               <w:fldChar w:fldCharType="end"/>
+            </w:r>
+            <w:r>
+              <w:rPr>
+                <w:rFonts w:cs="Calibri"/>
+              </w:rPr>
             </w:r>
             <w:r>
               <w:rPr>
@@ -3096,6 +3112,11 @@
                 <w:rFonts w:cs="Calibri"/>
               </w:rPr>
               <w:fldChar w:fldCharType="end"/>
+            </w:r>
+            <w:r>
+              <w:rPr>
+                <w:rFonts w:cs="Calibri"/>
+              </w:rPr>
             </w:r>
             <w:r>
               <w:rPr>
@@ -3379,6 +3400,11 @@
               <w:rPr>
                 <w:rFonts w:cs="Calibri"/>
               </w:rPr>
+            </w:r>
+            <w:r>
+              <w:rPr>
+                <w:rFonts w:cs="Calibri"/>
+              </w:rPr>
               <w:fldChar w:fldCharType="separate"/>
             </w:r>
             <w:r>
@@ -3608,6 +3634,11 @@
                 <w:rFonts w:cs="Calibri"/>
               </w:rPr>
               <w:fldChar w:fldCharType="end"/>
+            </w:r>
+            <w:r>
+              <w:rPr>
+                <w:rFonts w:cs="Calibri"/>
+              </w:rPr>
             </w:r>
             <w:r>
               <w:rPr>
@@ -4010,6 +4041,11 @@
                 <w:rFonts w:cs="Calibri"/>
               </w:rPr>
               <w:fldChar w:fldCharType="end"/>
+            </w:r>
+            <w:r>
+              <w:rPr>
+                <w:rFonts w:cs="Calibri"/>
+              </w:rPr>
             </w:r>
             <w:r>
               <w:rPr>
@@ -8364,6 +8400,7 @@
   <w:style w:type="character" w:default="1" w:styleId="DefaultParagraphFont">
     <w:name w:val="Default Paragraph Font"/>
     <w:uiPriority w:val="1"/>
+    <w:semiHidden/>
     <w:unhideWhenUsed/>
   </w:style>
   <w:style w:type="table" w:default="1" w:styleId="TableNormal">
@@ -9199,6 +9236,78 @@
 </file>
 
 <file path=customXml/item1.xml><?xml version="1.0" encoding="utf-8"?>
+<p:properties xmlns:p="http://schemas.microsoft.com/office/2006/metadata/properties" xmlns:xsi="http://www.w3.org/2001/XMLSchema-instance" xmlns:pc="http://schemas.microsoft.com/office/infopath/2007/PartnerControls">
+  <documentManagement>
+    <b29dd6ef633047bba64c76c6e215692a xmlns="bbb6251c-984c-4fcb-9547-f40f6d5e63ff">
+      <Terms xmlns="http://schemas.microsoft.com/office/infopath/2007/PartnerControls">
+        <TermInfo xmlns="http://schemas.microsoft.com/office/infopath/2007/PartnerControls">
+          <TermName xmlns="http://schemas.microsoft.com/office/infopath/2007/PartnerControls">Internal</TermName>
+          <TermId xmlns="http://schemas.microsoft.com/office/infopath/2007/PartnerControls">2b22734e-9cea-437f-97a4-653416044446</TermId>
+        </TermInfo>
+      </Terms>
+    </b29dd6ef633047bba64c76c6e215692a>
+    <nb65ac56c571489cbc31094d7b888b19 xmlns="bbb6251c-984c-4fcb-9547-f40f6d5e63ff">
+      <Terms xmlns="http://schemas.microsoft.com/office/infopath/2007/PartnerControls">
+        <TermInfo xmlns="http://schemas.microsoft.com/office/infopath/2007/PartnerControls">
+          <TermName xmlns="http://schemas.microsoft.com/office/infopath/2007/PartnerControls">Pathology</TermName>
+          <TermId xmlns="http://schemas.microsoft.com/office/infopath/2007/PartnerControls">4a117755-78ff-4a2c-8e21-a559b22b64dd</TermId>
+        </TermInfo>
+      </Terms>
+    </nb65ac56c571489cbc31094d7b888b19>
+    <b918a6e12641485a9ca8c2e70b4558c0 xmlns="bbb6251c-984c-4fcb-9547-f40f6d5e63ff">
+      <Terms xmlns="http://schemas.microsoft.com/office/infopath/2007/PartnerControls">
+        <TermInfo xmlns="http://schemas.microsoft.com/office/infopath/2007/PartnerControls">
+          <TermName xmlns="http://schemas.microsoft.com/office/infopath/2007/PartnerControls">Operational</TermName>
+          <TermId xmlns="http://schemas.microsoft.com/office/infopath/2007/PartnerControls">150389d9-0463-4c4a-b800-fb182dbb9bcb</TermId>
+        </TermInfo>
+      </Terms>
+    </b918a6e12641485a9ca8c2e70b4558c0>
+    <i77a2d63ec754e4dbbf13ee1f809aa62 xmlns="bbb6251c-984c-4fcb-9547-f40f6d5e63ff">
+      <Terms xmlns="http://schemas.microsoft.com/office/infopath/2007/PartnerControls">
+        <TermInfo xmlns="http://schemas.microsoft.com/office/infopath/2007/PartnerControls">
+          <TermName xmlns="http://schemas.microsoft.com/office/infopath/2007/PartnerControls">N/A</TermName>
+          <TermId xmlns="http://schemas.microsoft.com/office/infopath/2007/PartnerControls">77aac54e-7746-4232-91ae-96cfc2b44f19</TermId>
+        </TermInfo>
+      </Terms>
+    </i77a2d63ec754e4dbbf13ee1f809aa62>
+    <lcf76f155ced4ddcb4097134ff3c332f xmlns="c44ab56d-57f8-4a14-86db-a39667906be8">
+      <Terms xmlns="http://schemas.microsoft.com/office/infopath/2007/PartnerControls"/>
+    </lcf76f155ced4ddcb4097134ff3c332f>
+    <TaxCatchAll xmlns="bbb6251c-984c-4fcb-9547-f40f6d5e63ff">
+      <Value>5</Value>
+      <Value>4</Value>
+      <Value>3</Value>
+      <Value>2</Value>
+      <Value>1</Value>
+    </TaxCatchAll>
+    <k04f27a462bd4c45a610623ab03d8a6b xmlns="bbb6251c-984c-4fcb-9547-f40f6d5e63ff">
+      <Terms xmlns="http://schemas.microsoft.com/office/infopath/2007/PartnerControls">
+        <TermInfo xmlns="http://schemas.microsoft.com/office/infopath/2007/PartnerControls">
+          <TermName xmlns="http://schemas.microsoft.com/office/infopath/2007/PartnerControls">Business Ventures</TermName>
+          <TermId xmlns="http://schemas.microsoft.com/office/infopath/2007/PartnerControls">771822a9-08f4-4b0c-b044-94205102db1e</TermId>
+        </TermInfo>
+      </Terms>
+    </k04f27a462bd4c45a610623ab03d8a6b>
+    <DocumentType xmlns="c44ab56d-57f8-4a14-86db-a39667906be8" xsi:nil="true"/>
+    <Category xmlns="c44ab56d-57f8-4a14-86db-a39667906be8" xsi:nil="true"/>
+    <_Flow_SignoffStatus xmlns="c44ab56d-57f8-4a14-86db-a39667906be8" xsi:nil="true"/>
+    <Department xmlns="c44ab56d-57f8-4a14-86db-a39667906be8" xsi:nil="true"/>
+    <pmCostCentre xmlns="bbb6251c-984c-4fcb-9547-f40f6d5e63ff" xsi:nil="true"/>
+    <NavigatorClassification xmlns="bbb6251c-984c-4fcb-9547-f40f6d5e63ff">Team Workspace</NavigatorClassification>
+  </documentManagement>
+</p:properties>
+</file>
+
+<file path=customXml/item2.xml><?xml version="1.0" encoding="utf-8"?>
+<?mso-contentType ?>
+<FormTemplates xmlns="http://schemas.microsoft.com/sharepoint/v3/contenttype/forms">
+  <Display>DocumentLibraryForm</Display>
+  <Edit>DocumentLibraryForm</Edit>
+  <New>DocumentLibraryForm</New>
+</FormTemplates>
+</file>
+
+<file path=customXml/item3.xml><?xml version="1.0" encoding="utf-8"?>
 <ct:contentTypeSchema xmlns:ct="http://schemas.microsoft.com/office/2006/metadata/contentType" xmlns:ma="http://schemas.microsoft.com/office/2006/metadata/properties/metaAttributes" ct:_="" ma:_="" ma:contentTypeName="Document" ma:contentTypeID="0x010100451F1F8C0772B440BA84570C3C4286EA" ma:contentTypeVersion="29" ma:contentTypeDescription="Create a new document." ma:contentTypeScope="" ma:versionID="b3bcf93054b5d0678557845ec3dd46dd">
   <xsd:schema xmlns:xsd="http://www.w3.org/2001/XMLSchema" xmlns:xs="http://www.w3.org/2001/XMLSchema" xmlns:p="http://schemas.microsoft.com/office/2006/metadata/properties" xmlns:ns2="c44ab56d-57f8-4a14-86db-a39667906be8" xmlns:ns3="bbb6251c-984c-4fcb-9547-f40f6d5e63ff" targetNamespace="http://schemas.microsoft.com/office/2006/metadata/properties" ma:root="true" ma:fieldsID="676e0b85b827ae08faaea4d501add0a1" ns2:_="" ns3:_="">
     <xsd:import namespace="c44ab56d-57f8-4a14-86db-a39667906be8"/>
@@ -9487,79 +9596,26 @@
 </ct:contentTypeSchema>
 </file>
 
-<file path=customXml/item2.xml><?xml version="1.0" encoding="utf-8"?>
-<?mso-contentType ?>
-<FormTemplates xmlns="http://schemas.microsoft.com/sharepoint/v3/contenttype/forms">
-  <Display>DocumentLibraryForm</Display>
-  <Edit>DocumentLibraryForm</Edit>
-  <New>DocumentLibraryForm</New>
-</FormTemplates>
+<file path=customXml/itemProps1.xml><?xml version="1.0" encoding="utf-8"?>
+<ds:datastoreItem xmlns:ds="http://schemas.openxmlformats.org/officeDocument/2006/customXml" ds:itemID="{74A99EEE-310B-40E8-9F9B-E6B5A5A5C3FA}">
+  <ds:schemaRefs>
+    <ds:schemaRef ds:uri="http://schemas.microsoft.com/office/2006/metadata/properties"/>
+    <ds:schemaRef ds:uri="http://schemas.microsoft.com/office/infopath/2007/PartnerControls"/>
+    <ds:schemaRef ds:uri="bbb6251c-984c-4fcb-9547-f40f6d5e63ff"/>
+    <ds:schemaRef ds:uri="c44ab56d-57f8-4a14-86db-a39667906be8"/>
+  </ds:schemaRefs>
+</ds:datastoreItem>
 </file>
 
-<file path=customXml/item3.xml><?xml version="1.0" encoding="utf-8"?>
-<p:properties xmlns:p="http://schemas.microsoft.com/office/2006/metadata/properties" xmlns:xsi="http://www.w3.org/2001/XMLSchema-instance" xmlns:pc="http://schemas.microsoft.com/office/infopath/2007/PartnerControls">
-  <documentManagement>
-    <b29dd6ef633047bba64c76c6e215692a xmlns="bbb6251c-984c-4fcb-9547-f40f6d5e63ff">
-      <Terms xmlns="http://schemas.microsoft.com/office/infopath/2007/PartnerControls">
-        <TermInfo xmlns="http://schemas.microsoft.com/office/infopath/2007/PartnerControls">
-          <TermName xmlns="http://schemas.microsoft.com/office/infopath/2007/PartnerControls">Internal</TermName>
-          <TermId xmlns="http://schemas.microsoft.com/office/infopath/2007/PartnerControls">2b22734e-9cea-437f-97a4-653416044446</TermId>
-        </TermInfo>
-      </Terms>
-    </b29dd6ef633047bba64c76c6e215692a>
-    <nb65ac56c571489cbc31094d7b888b19 xmlns="bbb6251c-984c-4fcb-9547-f40f6d5e63ff">
-      <Terms xmlns="http://schemas.microsoft.com/office/infopath/2007/PartnerControls">
-        <TermInfo xmlns="http://schemas.microsoft.com/office/infopath/2007/PartnerControls">
-          <TermName xmlns="http://schemas.microsoft.com/office/infopath/2007/PartnerControls">Pathology</TermName>
-          <TermId xmlns="http://schemas.microsoft.com/office/infopath/2007/PartnerControls">4a117755-78ff-4a2c-8e21-a559b22b64dd</TermId>
-        </TermInfo>
-      </Terms>
-    </nb65ac56c571489cbc31094d7b888b19>
-    <b918a6e12641485a9ca8c2e70b4558c0 xmlns="bbb6251c-984c-4fcb-9547-f40f6d5e63ff">
-      <Terms xmlns="http://schemas.microsoft.com/office/infopath/2007/PartnerControls">
-        <TermInfo xmlns="http://schemas.microsoft.com/office/infopath/2007/PartnerControls">
-          <TermName xmlns="http://schemas.microsoft.com/office/infopath/2007/PartnerControls">Operational</TermName>
-          <TermId xmlns="http://schemas.microsoft.com/office/infopath/2007/PartnerControls">150389d9-0463-4c4a-b800-fb182dbb9bcb</TermId>
-        </TermInfo>
-      </Terms>
-    </b918a6e12641485a9ca8c2e70b4558c0>
-    <i77a2d63ec754e4dbbf13ee1f809aa62 xmlns="bbb6251c-984c-4fcb-9547-f40f6d5e63ff">
-      <Terms xmlns="http://schemas.microsoft.com/office/infopath/2007/PartnerControls">
-        <TermInfo xmlns="http://schemas.microsoft.com/office/infopath/2007/PartnerControls">
-          <TermName xmlns="http://schemas.microsoft.com/office/infopath/2007/PartnerControls">N/A</TermName>
-          <TermId xmlns="http://schemas.microsoft.com/office/infopath/2007/PartnerControls">77aac54e-7746-4232-91ae-96cfc2b44f19</TermId>
-        </TermInfo>
-      </Terms>
-    </i77a2d63ec754e4dbbf13ee1f809aa62>
-    <lcf76f155ced4ddcb4097134ff3c332f xmlns="c44ab56d-57f8-4a14-86db-a39667906be8">
-      <Terms xmlns="http://schemas.microsoft.com/office/infopath/2007/PartnerControls"/>
-    </lcf76f155ced4ddcb4097134ff3c332f>
-    <TaxCatchAll xmlns="bbb6251c-984c-4fcb-9547-f40f6d5e63ff">
-      <Value>5</Value>
-      <Value>4</Value>
-      <Value>3</Value>
-      <Value>2</Value>
-      <Value>1</Value>
-    </TaxCatchAll>
-    <k04f27a462bd4c45a610623ab03d8a6b xmlns="bbb6251c-984c-4fcb-9547-f40f6d5e63ff">
-      <Terms xmlns="http://schemas.microsoft.com/office/infopath/2007/PartnerControls">
-        <TermInfo xmlns="http://schemas.microsoft.com/office/infopath/2007/PartnerControls">
-          <TermName xmlns="http://schemas.microsoft.com/office/infopath/2007/PartnerControls">Business Ventures</TermName>
-          <TermId xmlns="http://schemas.microsoft.com/office/infopath/2007/PartnerControls">771822a9-08f4-4b0c-b044-94205102db1e</TermId>
-        </TermInfo>
-      </Terms>
-    </k04f27a462bd4c45a610623ab03d8a6b>
-    <DocumentType xmlns="c44ab56d-57f8-4a14-86db-a39667906be8" xsi:nil="true"/>
-    <Category xmlns="c44ab56d-57f8-4a14-86db-a39667906be8" xsi:nil="true"/>
-    <_Flow_SignoffStatus xmlns="c44ab56d-57f8-4a14-86db-a39667906be8" xsi:nil="true"/>
-    <Department xmlns="c44ab56d-57f8-4a14-86db-a39667906be8" xsi:nil="true"/>
-    <pmCostCentre xmlns="bbb6251c-984c-4fcb-9547-f40f6d5e63ff" xsi:nil="true"/>
-    <NavigatorClassification xmlns="bbb6251c-984c-4fcb-9547-f40f6d5e63ff">Team Workspace</NavigatorClassification>
-  </documentManagement>
-</p:properties>
+<file path=customXml/itemProps2.xml><?xml version="1.0" encoding="utf-8"?>
+<ds:datastoreItem xmlns:ds="http://schemas.openxmlformats.org/officeDocument/2006/customXml" ds:itemID="{50A2CDA2-D669-4315-BCB0-159D93F1F323}">
+  <ds:schemaRefs>
+    <ds:schemaRef ds:uri="http://schemas.microsoft.com/sharepoint/v3/contenttype/forms"/>
+  </ds:schemaRefs>
+</ds:datastoreItem>
 </file>
 
-<file path=customXml/itemProps1.xml><?xml version="1.0" encoding="utf-8"?>
+<file path=customXml/itemProps3.xml><?xml version="1.0" encoding="utf-8"?>
 <ds:datastoreItem xmlns:ds="http://schemas.openxmlformats.org/officeDocument/2006/customXml" ds:itemID="{85077B28-170A-48F9-BF09-4BCA741E587B}">
   <ds:schemaRefs>
     <ds:schemaRef ds:uri="http://schemas.microsoft.com/office/2006/metadata/contentType"/>
@@ -9576,23 +9632,4 @@
     <ds:schemaRef ds:uri="http://schemas.microsoft.com/internal/obd"/>
   </ds:schemaRefs>
 </ds:datastoreItem>
-</file>
-
-<file path=customXml/itemProps2.xml><?xml version="1.0" encoding="utf-8"?>
-<ds:datastoreItem xmlns:ds="http://schemas.openxmlformats.org/officeDocument/2006/customXml" ds:itemID="{50A2CDA2-D669-4315-BCB0-159D93F1F323}">
-  <ds:schemaRefs>
-    <ds:schemaRef ds:uri="http://schemas.microsoft.com/sharepoint/v3/contenttype/forms"/>
-  </ds:schemaRefs>
-</ds:datastoreItem>
-</file>
-
-<file path=customXml/itemProps3.xml><?xml version="1.0" encoding="utf-8"?>
-<ds:datastoreItem xmlns:ds="http://schemas.openxmlformats.org/officeDocument/2006/customXml" ds:itemID="{74A99EEE-310B-40E8-9F9B-E6B5A5A5C3FA}">
-  <ds:schemaRefs>
-    <ds:schemaRef ds:uri="http://schemas.microsoft.com/office/2006/metadata/properties"/>
-    <ds:schemaRef ds:uri="http://schemas.microsoft.com/office/infopath/2007/PartnerControls"/>
-    <ds:schemaRef ds:uri="bbb6251c-984c-4fcb-9547-f40f6d5e63ff"/>
-    <ds:schemaRef ds:uri="c44ab56d-57f8-4a14-86db-a39667906be8"/>
-  </ds:schemaRefs>
-</ds:datastoreItem>
 </file>
</xml_diff>

<commit_message>
MHD2-172: Updated clinical context - AML WITH KMT2A REARRANGEMENT MHD2-171: Updated clinical context - AML WITH NPM1 MUTATION MHD2-170: Updated clinical context - AML WITH CEBPA MUTATION
</commit_message>
<xml_diff>
--- a/inst/clinical_context/AML_with_KMT2A_Mutation.docx
+++ b/inst/clinical_context/AML_with_KMT2A_Mutation.docx
@@ -36,7 +36,7 @@
         <w:tblLook w:val="04A0" w:firstRow="1" w:lastRow="0" w:firstColumn="1" w:lastColumn="0" w:noHBand="0" w:noVBand="1"/>
       </w:tblPr>
       <w:tblGrid>
-        <w:gridCol w:w="10168"/>
+        <w:gridCol w:w="10188"/>
       </w:tblGrid>
       <w:tr>
         <w:trPr>
@@ -807,7 +807,13 @@
               <w:rPr>
                 <w:rFonts w:cs="Calibri"/>
               </w:rPr>
-              <w:instrText xml:space="preserve"> ADDIN EN.CITE &lt;EndNote&gt;&lt;Cite ExcludeAuth="1" ExcludeYear="1"&gt;&lt;RecNum&gt;3649&lt;/RecNum&gt;&lt;DisplayText&gt;&lt;style face="superscript"&gt;5&lt;/style&gt;&lt;/DisplayText&gt;&lt;record&gt;&lt;rec-number&gt;3649&lt;/rec-number&gt;&lt;foreign-keys&gt;&lt;key app="EN" db-id="5r5fate5w25e5ie0zx2xp0wtrxzs0wvxtdxx" timestamp="1710065544" guid="fd8a3c5d-41e2-4278-99be-32e8c2217903"&gt;3649&lt;/key&gt;&lt;/foreign-keys&gt;&lt;ref-type name="Book"&gt;6&lt;/ref-type&gt;&lt;contributors&gt;&lt;/contributors&gt;&lt;titles&gt;&lt;title&gt;WHO Classification of Tumours Editorial Board. Haematolymphoid tumours. Lyon (France): International Agency for Research on Cancer; forthcoming. (WHO classification of tumours series, 5th ed.; vol. 11). https://publications.iarc.fr.&lt;/title&gt;&lt;/titles&gt;&lt;dates&gt;&lt;/dates&gt;&lt;urls&gt;&lt;/urls&gt;&lt;/record&gt;&lt;/Cite&gt;&lt;/EndNote&gt;</w:instrText>
+              <w:instrText xml:space="preserve"> ADDIN EN.CITE &lt;EndNote&gt;&lt;Cite ExcludeAuth="1" ExcludeYear="1"&gt;&lt;RecNum&gt;3649&lt;/RecNum&gt;&lt;DisplayText&gt;&lt;style face="superscript"&gt;5&lt;/style&gt;&lt;/DisplayText&gt;&lt;record&gt;&lt;rec-number&gt;3649&lt;/rec-number&gt;&lt;foreign-keys&gt;&lt;key app="EN" db-id="5r5fate5w25e5ie0zx2xp0wtrxzs0wvxtdxx" timestamp="1710065544" guid="fd8a3c5d-41e2-4278-99be-32e8c2217903"&gt;3649&lt;/key&gt;&lt;/foreign-keys&gt;&lt;ref-type name="Book"&gt;6&lt;/ref-type&gt;&lt;contributors&gt;&lt;/contributors&gt;&lt;titles&gt;&lt;title&gt;WHO Classification of Tumours Editorial Board. Haematolymphoid tumours. Lyon (France): </w:instrText>
+            </w:r>
+            <w:r>
+              <w:rPr>
+                <w:rFonts w:cs="Calibri"/>
+              </w:rPr>
+              <w:instrText>International Agency for Research on Cancer; forthcoming. (WHO classification of tumours series, 5th ed.; vol. 11). https://publications.iarc.fr.&lt;/title&gt;&lt;/titles&gt;&lt;dates&gt;&lt;/dates&gt;&lt;urls&gt;&lt;/urls&gt;&lt;/record&gt;&lt;/Cite&gt;&lt;/EndNote&gt;</w:instrText>
             </w:r>
             <w:r>
               <w:rPr>
@@ -998,7 +1004,13 @@
               <w:rPr>
                 <w:rFonts w:cs="Calibri"/>
               </w:rPr>
-              <w:t>a carboxy-terminus encoded by the partner gene</w:t>
+              <w:t xml:space="preserve">a </w:t>
+            </w:r>
+            <w:r>
+              <w:rPr>
+                <w:rFonts w:cs="Calibri"/>
+              </w:rPr>
+              <w:t>carboxy-terminus encoded by the partner gene</w:t>
             </w:r>
             <w:r>
               <w:rPr>
@@ -1113,7 +1125,16 @@
               <w:t xml:space="preserve">from </w:t>
             </w:r>
             <w:r>
-              <w:t>t(11;19)(p13.1;q23)</w:t>
+              <w:t>t(11;19)(</w:t>
+            </w:r>
+            <w:r>
+              <w:t>q23;</w:t>
+            </w:r>
+            <w:r>
+              <w:t>p13.1</w:t>
+            </w:r>
+            <w:r>
+              <w:t>)</w:t>
             </w:r>
             <w:r>
               <w:t xml:space="preserve">, </w:t>
@@ -6290,7 +6311,10 @@
               <w:t>7.</w:t>
             </w:r>
             <w:r>
-              <w:t xml:space="preserve"> Bill M, et al. Mutational landscape and clinical outcome of patients with de novo acute myeloid leukemia and rearrangements involving 11q23/KMT2A. </w:t>
+              <w:t xml:space="preserve"> Bill M, et al. Mutational landscape and clinical outcome of patients with de novo acute myeloid leukemia and rearrangements involving 11q23/KMT2A</w:t>
+            </w:r>
+            <w:r>
+              <w:t xml:space="preserve">. </w:t>
             </w:r>
             <w:r>
               <w:rPr>
@@ -6377,28 +6401,313 @@
               <w:rPr>
                 <w:i/>
               </w:rPr>
+              <w:t>Leuke</w:t>
+            </w:r>
+            <w:r>
+              <w:rPr>
+                <w:i/>
+              </w:rPr>
+              <w:t>mia</w:t>
+            </w:r>
+            <w:r>
+              <w:t xml:space="preserve"> 2000; </w:t>
+            </w:r>
+            <w:r>
+              <w:rPr>
+                <w:b/>
+              </w:rPr>
+              <w:t>14</w:t>
+            </w:r>
+            <w:r>
+              <w:t xml:space="preserve">(5): 796-804.  </w:t>
+            </w:r>
+            <w:r>
+              <w:rPr>
+                <w:b/>
+              </w:rPr>
+              <w:t>11.</w:t>
+            </w:r>
+            <w:r>
+              <w:t xml:space="preserve"> Dohner H, et al. Diagnosis and management of AML in adults: 2022 recommendations from an international expert panel on behalf of the ELN. </w:t>
+            </w:r>
+            <w:r>
+              <w:rPr>
+                <w:i/>
+              </w:rPr>
+              <w:t>Blood</w:t>
+            </w:r>
+            <w:r>
+              <w:t xml:space="preserve"> 2022; </w:t>
+            </w:r>
+            <w:r>
+              <w:rPr>
+                <w:b/>
+              </w:rPr>
+              <w:t>140</w:t>
+            </w:r>
+            <w:r>
+              <w:t xml:space="preserve">(12): 1345-77.  </w:t>
+            </w:r>
+            <w:r>
+              <w:rPr>
+                <w:b/>
+              </w:rPr>
+              <w:t>12.</w:t>
+            </w:r>
+            <w:r>
+              <w:t xml:space="preserve"> Heuser M, et al. 2021 Update on MRD in acute myeloid leukemia: a consensus document from the European LeukemiaNet MRD Working Party. </w:t>
+            </w:r>
+            <w:r>
+              <w:rPr>
+                <w:i/>
+              </w:rPr>
+              <w:t>Blood</w:t>
+            </w:r>
+            <w:r>
+              <w:t xml:space="preserve"> 2021; </w:t>
+            </w:r>
+            <w:r>
+              <w:rPr>
+                <w:b/>
+              </w:rPr>
+              <w:t>138</w:t>
+            </w:r>
+            <w:r>
+              <w:t xml:space="preserve">(26): 2753-67.  </w:t>
+            </w:r>
+            <w:r>
+              <w:rPr>
+                <w:b/>
+              </w:rPr>
+              <w:t>13.</w:t>
+            </w:r>
+            <w:r>
+              <w:t xml:space="preserve"> Liu J, et al. Monitoring mixed lineage leukemia expression may help identify patients with mixed lineage leukemia--rearranged acute leukemia</w:t>
+            </w:r>
+            <w:r>
+              <w:t xml:space="preserve"> who are at high risk of relapse after allogeneic hematopoietic stem cell transplantation. </w:t>
+            </w:r>
+            <w:r>
+              <w:rPr>
+                <w:i/>
+              </w:rPr>
+              <w:t>Biol Blood Marrow Transplant</w:t>
+            </w:r>
+            <w:r>
+              <w:t xml:space="preserve"> 2014; </w:t>
+            </w:r>
+            <w:r>
+              <w:rPr>
+                <w:b/>
+              </w:rPr>
+              <w:t>20</w:t>
+            </w:r>
+            <w:r>
+              <w:t xml:space="preserve">(7): 929-36.  </w:t>
+            </w:r>
+            <w:r>
+              <w:rPr>
+                <w:b/>
+              </w:rPr>
+              <w:t>14.</w:t>
+            </w:r>
+            <w:r>
+              <w:t xml:space="preserve"> Huang S, et al. Prognostic Significance of Mixed-Lineage Leukemia (MLL) Gene Detected by Real-Time Fluorescence Quantitative PCR Assay in Acute Myeloid Leukemia. </w:t>
+            </w:r>
+            <w:r>
+              <w:rPr>
+                <w:i/>
+              </w:rPr>
+              <w:t>Med Sci Monit</w:t>
+            </w:r>
+            <w:r>
+              <w:t xml:space="preserve"> 2016; </w:t>
+            </w:r>
+            <w:r>
+              <w:rPr>
+                <w:b/>
+              </w:rPr>
+              <w:t>22</w:t>
+            </w:r>
+            <w:r>
+              <w:t xml:space="preserve">: 3009-17.  </w:t>
+            </w:r>
+            <w:r>
+              <w:rPr>
+                <w:b/>
+              </w:rPr>
+              <w:t>15.</w:t>
+            </w:r>
+            <w:r>
+              <w:t xml:space="preserve"> Grembecka J, et al. Menin-MLL inhibitors reverse oncogenic activity of MLL fusion proteins in leukemia. </w:t>
+            </w:r>
+            <w:r>
+              <w:rPr>
+                <w:i/>
+              </w:rPr>
+              <w:t>Nat Chem Biol</w:t>
+            </w:r>
+            <w:r>
+              <w:t xml:space="preserve"> 2012; </w:t>
+            </w:r>
+            <w:r>
+              <w:rPr>
+                <w:b/>
+              </w:rPr>
+              <w:t>8</w:t>
+            </w:r>
+            <w:r>
+              <w:t xml:space="preserve">(3): 277-84.  </w:t>
+            </w:r>
+            <w:r>
+              <w:rPr>
+                <w:b/>
+              </w:rPr>
+              <w:t>16.</w:t>
+            </w:r>
+            <w:r>
+              <w:t xml:space="preserve"> Issa GC, et al. The men</w:t>
+            </w:r>
+            <w:r>
+              <w:t xml:space="preserve">in inhibitor revumenib in KMT2A-rearranged or NPM1-mutant leukaemia. </w:t>
+            </w:r>
+            <w:r>
+              <w:rPr>
+                <w:i/>
+              </w:rPr>
+              <w:t>Nature</w:t>
+            </w:r>
+            <w:r>
+              <w:t xml:space="preserve"> 2023; </w:t>
+            </w:r>
+            <w:r>
+              <w:rPr>
+                <w:b/>
+              </w:rPr>
+              <w:t>615</w:t>
+            </w:r>
+            <w:r>
+              <w:t xml:space="preserve">(7954): 920-4.  </w:t>
+            </w:r>
+            <w:r>
+              <w:rPr>
+                <w:b/>
+              </w:rPr>
+              <w:t>17.</w:t>
+            </w:r>
+            <w:r>
+              <w:t xml:space="preserve"> Stone RM, et al. Midostaurin plus Chemotherapy for Acute Myeloid Leukemia with a FLT3 Mutation. </w:t>
+            </w:r>
+            <w:r>
+              <w:rPr>
+                <w:i/>
+              </w:rPr>
+              <w:t>N Engl J Med</w:t>
+            </w:r>
+            <w:r>
+              <w:t xml:space="preserve"> 2017; </w:t>
+            </w:r>
+            <w:r>
+              <w:rPr>
+                <w:b/>
+              </w:rPr>
+              <w:t>377</w:t>
+            </w:r>
+            <w:r>
+              <w:t xml:space="preserve">(5): 454-64.  </w:t>
+            </w:r>
+            <w:r>
+              <w:rPr>
+                <w:b/>
+              </w:rPr>
+              <w:t>18.</w:t>
+            </w:r>
+            <w:r>
+              <w:t xml:space="preserve"> Erba HP, et al. Quizartinib plus chemotherapy in newly diagnosed patients with FLT3-internal-tandem-duplication-positive acute myeloid leukaemia (QuANTUM-First): a randomised, double-blind, placebo-controlled, phase 3 trial. </w:t>
+            </w:r>
+            <w:r>
+              <w:rPr>
+                <w:i/>
+              </w:rPr>
+              <w:t>Lancet</w:t>
+            </w:r>
+            <w:r>
+              <w:t xml:space="preserve"> 2023; </w:t>
+            </w:r>
+            <w:r>
+              <w:rPr>
+                <w:b/>
+              </w:rPr>
+              <w:t>401</w:t>
+            </w:r>
+            <w:r>
+              <w:t xml:space="preserve">(10388): 1571-83.  </w:t>
+            </w:r>
+            <w:r>
+              <w:rPr>
+                <w:b/>
+              </w:rPr>
+              <w:t>19.</w:t>
+            </w:r>
+            <w:r>
+              <w:t xml:space="preserve"> Perl AE, et al. Gilteritinib or Chemotherapy for Relapsed or Refractory FLT3-Mutated AML. </w:t>
+            </w:r>
+            <w:r>
+              <w:rPr>
+                <w:i/>
+              </w:rPr>
+              <w:t>N Engl J Med</w:t>
+            </w:r>
+            <w:r>
+              <w:t xml:space="preserve"> 2019; </w:t>
+            </w:r>
+            <w:r>
+              <w:rPr>
+                <w:b/>
+              </w:rPr>
+              <w:t>381</w:t>
+            </w:r>
+            <w:r>
+              <w:t xml:space="preserve">(18): 1728-40.  </w:t>
+            </w:r>
+            <w:r>
+              <w:rPr>
+                <w:b/>
+              </w:rPr>
+              <w:t>20.</w:t>
+            </w:r>
+            <w:r>
+              <w:t xml:space="preserve"> Daver N, et al. Targeting FLT3 mutations in AML: review of current knowledge and evidence. </w:t>
+            </w:r>
+            <w:r>
+              <w:rPr>
+                <w:i/>
+              </w:rPr>
               <w:t>Leukemia</w:t>
             </w:r>
             <w:r>
-              <w:t xml:space="preserve"> 2000; </w:t>
+              <w:t xml:space="preserve"> 2019; </w:t>
             </w:r>
             <w:r>
               <w:rPr>
                 <w:b/>
               </w:rPr>
-              <w:t>14</w:t>
-            </w:r>
-            <w:r>
-              <w:t xml:space="preserve">(5): 796-804.  </w:t>
+              <w:t>33</w:t>
+            </w:r>
+            <w:r>
+              <w:t>(2): 29</w:t>
+            </w:r>
+            <w:r>
+              <w:t xml:space="preserve">9-312.  </w:t>
             </w:r>
             <w:r>
               <w:rPr>
                 <w:b/>
               </w:rPr>
-              <w:t>11.</w:t>
-            </w:r>
-            <w:r>
-              <w:t xml:space="preserve"> Dohner H, et al. Diagnosis and management of AML in adults: 2022 recommendations from an international expert panel on behalf of the ELN. </w:t>
+              <w:t>21.</w:t>
+            </w:r>
+            <w:r>
+              <w:t xml:space="preserve"> Dohner H, et al. Diagnosis and management of AML in adults: 2017 ELN recommendations from an international expert panel. </w:t>
             </w:r>
             <w:r>
               <w:rPr>
@@ -6407,349 +6716,82 @@
               <w:t>Blood</w:t>
             </w:r>
             <w:r>
+              <w:t xml:space="preserve"> 2017; </w:t>
+            </w:r>
+            <w:r>
+              <w:rPr>
+                <w:b/>
+              </w:rPr>
+              <w:t>129</w:t>
+            </w:r>
+            <w:r>
+              <w:t xml:space="preserve">(4): 424-47.  </w:t>
+            </w:r>
+            <w:r>
+              <w:rPr>
+                <w:b/>
+              </w:rPr>
+              <w:t>22.</w:t>
+            </w:r>
+            <w:r>
+              <w:t xml:space="preserve"> Smith CC, et al. Molecular profile of FLT3-mutated relapsed/refractory patients with AML in the phase 3 ADMIRAL study of gilteritinib. </w:t>
+            </w:r>
+            <w:r>
+              <w:rPr>
+                <w:i/>
+              </w:rPr>
+              <w:t>Blood Adv</w:t>
+            </w:r>
+            <w:r>
               <w:t xml:space="preserve"> 2022; </w:t>
             </w:r>
             <w:r>
               <w:rPr>
                 <w:b/>
               </w:rPr>
-              <w:t>140</w:t>
-            </w:r>
-            <w:r>
-              <w:t xml:space="preserve">(12): 1345-77.  </w:t>
+              <w:t>6</w:t>
+            </w:r>
+            <w:r>
+              <w:t xml:space="preserve">(7): 2144-55.  </w:t>
             </w:r>
             <w:r>
               <w:rPr>
                 <w:b/>
               </w:rPr>
-              <w:t>12.</w:t>
-            </w:r>
-            <w:r>
-              <w:t xml:space="preserve"> Heuser M, et al. 2021 Update on MRD in acute myeloid leukemia: a consensus document from the European LeukemiaNet MRD Working Party. </w:t>
+              <w:t>23.</w:t>
+            </w:r>
+            <w:r>
+              <w:t xml:space="preserve"> Intlekofer AM, et al. Acquired resistance to IDH inhibition through trans or cis dimer-interface mutations. </w:t>
             </w:r>
             <w:r>
               <w:rPr>
                 <w:i/>
               </w:rPr>
-              <w:t>Blood</w:t>
-            </w:r>
-            <w:r>
-              <w:t xml:space="preserve"> 2021; </w:t>
+              <w:t>Nature</w:t>
+            </w:r>
+            <w:r>
+              <w:t xml:space="preserve"> 2018; </w:t>
             </w:r>
             <w:r>
               <w:rPr>
                 <w:b/>
               </w:rPr>
-              <w:t>138</w:t>
-            </w:r>
-            <w:r>
-              <w:t xml:space="preserve">(26): 2753-67.  </w:t>
+              <w:t>559</w:t>
+            </w:r>
+            <w:r>
+              <w:t xml:space="preserve">(7712): 125-9.  </w:t>
             </w:r>
             <w:r>
               <w:rPr>
                 <w:b/>
               </w:rPr>
-              <w:t>13.</w:t>
-            </w:r>
-            <w:r>
-              <w:t xml:space="preserve"> Liu J, et al. Monitoring mixed lineage leukemia expression may help identify patients with mixed lineage leukemia--rearranged acute leukemia who are at high risk of relapse after allogeneic hematopoietic stem cell transplantation. </w:t>
-            </w:r>
-            <w:r>
-              <w:rPr>
-                <w:i/>
-              </w:rPr>
-              <w:t>Biol Blood Marrow Transplant</w:t>
-            </w:r>
-            <w:r>
-              <w:t xml:space="preserve"> 2014; </w:t>
-            </w:r>
-            <w:r>
-              <w:rPr>
-                <w:b/>
-              </w:rPr>
-              <w:t>20</w:t>
-            </w:r>
-            <w:r>
-              <w:t xml:space="preserve">(7): 929-36.  </w:t>
-            </w:r>
-            <w:r>
-              <w:rPr>
-                <w:b/>
-              </w:rPr>
-              <w:t>14.</w:t>
-            </w:r>
-            <w:r>
-              <w:t xml:space="preserve"> Huang S, et al. Prognostic Significance of Mixed-Lineage Leukemia (MLL) Gene Detected by Real-Time Fluorescence Quantitative PCR Assay in Acute Myeloid Leukemia. </w:t>
-            </w:r>
-            <w:r>
-              <w:rPr>
-                <w:i/>
-              </w:rPr>
-              <w:t>Med Sci Monit</w:t>
-            </w:r>
-            <w:r>
-              <w:t xml:space="preserve"> 2016; </w:t>
-            </w:r>
-            <w:r>
-              <w:rPr>
-                <w:b/>
-              </w:rPr>
-              <w:t>22</w:t>
-            </w:r>
-            <w:r>
-              <w:t xml:space="preserve">: 3009-17.  </w:t>
-            </w:r>
-            <w:r>
-              <w:rPr>
-                <w:b/>
-              </w:rPr>
-              <w:t>15.</w:t>
-            </w:r>
-            <w:r>
-              <w:t xml:space="preserve"> Grembecka J, et al. Menin-MLL inhibitors reverse oncogenic activity of MLL fusion proteins in leukemia. </w:t>
-            </w:r>
-            <w:r>
-              <w:rPr>
-                <w:i/>
-              </w:rPr>
-              <w:t>Nat Chem Biol</w:t>
-            </w:r>
-            <w:r>
-              <w:t xml:space="preserve"> 2012; </w:t>
-            </w:r>
-            <w:r>
-              <w:rPr>
-                <w:b/>
-              </w:rPr>
-              <w:t>8</w:t>
-            </w:r>
-            <w:r>
-              <w:t xml:space="preserve">(3): 277-84.  </w:t>
-            </w:r>
-            <w:r>
-              <w:rPr>
-                <w:b/>
-              </w:rPr>
-              <w:t>16.</w:t>
-            </w:r>
-            <w:r>
-              <w:t xml:space="preserve"> Issa GC, et al. The menin inhibitor revumenib in KMT2A-rearranged or NPM1-mutant leukaemia. </w:t>
-            </w:r>
-            <w:r>
-              <w:rPr>
-                <w:i/>
-              </w:rPr>
-              <w:t>Nature</w:t>
-            </w:r>
-            <w:r>
-              <w:t xml:space="preserve"> 2023; </w:t>
-            </w:r>
-            <w:r>
-              <w:rPr>
-                <w:b/>
-              </w:rPr>
-              <w:t>615</w:t>
-            </w:r>
-            <w:r>
-              <w:t xml:space="preserve">(7954): 920-4.  </w:t>
-            </w:r>
-            <w:r>
-              <w:rPr>
-                <w:b/>
-              </w:rPr>
-              <w:t>17.</w:t>
-            </w:r>
-            <w:r>
-              <w:t xml:space="preserve"> Stone RM, et al. Midostaurin plus Chemotherapy for Acute Myeloid Leukemia with a FLT3 Mutation. </w:t>
-            </w:r>
-            <w:r>
-              <w:rPr>
-                <w:i/>
-              </w:rPr>
-              <w:t>N Engl J Med</w:t>
-            </w:r>
-            <w:r>
-              <w:t xml:space="preserve"> 2017; </w:t>
-            </w:r>
-            <w:r>
-              <w:rPr>
-                <w:b/>
-              </w:rPr>
-              <w:t>377</w:t>
-            </w:r>
-            <w:r>
-              <w:t xml:space="preserve">(5): 454-64.  </w:t>
-            </w:r>
-            <w:r>
-              <w:rPr>
-                <w:b/>
-              </w:rPr>
-              <w:t>18.</w:t>
-            </w:r>
-            <w:r>
-              <w:t xml:space="preserve"> Erba HP, et al. Quizartinib plus chemotherapy in newly diagnosed patients with FLT3-internal-tandem-duplication-positive acute myeloid leukaemia (QuANTUM-First): a randomised, double-blind, placebo-controlled, phase 3 trial. </w:t>
-            </w:r>
-            <w:r>
-              <w:rPr>
-                <w:i/>
-              </w:rPr>
-              <w:t>Lancet</w:t>
-            </w:r>
-            <w:r>
-              <w:t xml:space="preserve"> 2023; </w:t>
-            </w:r>
-            <w:r>
-              <w:rPr>
-                <w:b/>
-              </w:rPr>
-              <w:t>401</w:t>
-            </w:r>
-            <w:r>
-              <w:t xml:space="preserve">(10388): 1571-83.  </w:t>
-            </w:r>
-            <w:r>
-              <w:rPr>
-                <w:b/>
-              </w:rPr>
-              <w:t>19.</w:t>
-            </w:r>
-            <w:r>
-              <w:t xml:space="preserve"> Perl AE, et al. Gilteritinib or Chemotherapy for Relapsed or Refractory FLT3-Mutated AML. </w:t>
-            </w:r>
-            <w:r>
-              <w:rPr>
-                <w:i/>
-              </w:rPr>
-              <w:t>N Engl J Med</w:t>
-            </w:r>
-            <w:r>
-              <w:t xml:space="preserve"> 2019; </w:t>
-            </w:r>
-            <w:r>
-              <w:rPr>
-                <w:b/>
-              </w:rPr>
-              <w:t>381</w:t>
-            </w:r>
-            <w:r>
-              <w:t xml:space="preserve">(18): 1728-40.  </w:t>
-            </w:r>
-            <w:r>
-              <w:rPr>
-                <w:b/>
-              </w:rPr>
-              <w:t>20.</w:t>
-            </w:r>
-            <w:r>
-              <w:t xml:space="preserve"> Daver N, et al. Targeting FLT3 mutations in AML: review of current knowledge and evidence. </w:t>
-            </w:r>
-            <w:r>
-              <w:rPr>
-                <w:i/>
-              </w:rPr>
-              <w:t>Leukemia</w:t>
-            </w:r>
-            <w:r>
-              <w:t xml:space="preserve"> 2019; </w:t>
-            </w:r>
-            <w:r>
-              <w:rPr>
-                <w:b/>
-              </w:rPr>
-              <w:t>33</w:t>
-            </w:r>
-            <w:r>
-              <w:t xml:space="preserve">(2): 299-312.  </w:t>
-            </w:r>
-            <w:r>
-              <w:rPr>
-                <w:b/>
-              </w:rPr>
-              <w:t>21.</w:t>
-            </w:r>
-            <w:r>
-              <w:t xml:space="preserve"> Dohner H, et al. Diagnosis and management of AML in adults: 2017 ELN recommendations from an international expert panel. </w:t>
-            </w:r>
-            <w:r>
-              <w:rPr>
-                <w:i/>
-              </w:rPr>
-              <w:t>Blood</w:t>
-            </w:r>
-            <w:r>
-              <w:t xml:space="preserve"> 2017; </w:t>
-            </w:r>
-            <w:r>
-              <w:rPr>
-                <w:b/>
-              </w:rPr>
-              <w:t>129</w:t>
-            </w:r>
-            <w:r>
-              <w:t xml:space="preserve">(4): 424-47.  </w:t>
-            </w:r>
-            <w:r>
-              <w:rPr>
-                <w:b/>
-              </w:rPr>
-              <w:t>22.</w:t>
-            </w:r>
-            <w:r>
-              <w:t xml:space="preserve"> Smith CC, et al. Molecular profile of FLT3-mutated relapsed/refractory patients with AML in the phase 3 ADMIRAL study of gilteritinib. </w:t>
-            </w:r>
-            <w:r>
-              <w:rPr>
-                <w:i/>
-              </w:rPr>
-              <w:t>Blood Adv</w:t>
-            </w:r>
-            <w:r>
-              <w:t xml:space="preserve"> 2022; </w:t>
-            </w:r>
-            <w:r>
-              <w:rPr>
-                <w:b/>
-              </w:rPr>
-              <w:t>6</w:t>
-            </w:r>
-            <w:r>
-              <w:t xml:space="preserve">(7): 2144-55.  </w:t>
-            </w:r>
-            <w:r>
-              <w:rPr>
-                <w:b/>
-              </w:rPr>
-              <w:t>23.</w:t>
-            </w:r>
-            <w:r>
-              <w:t xml:space="preserve"> Intlekofer AM, et al. Acquired resistance to IDH inhibition through trans or cis dimer-interface mutations. </w:t>
-            </w:r>
-            <w:r>
-              <w:rPr>
-                <w:i/>
-              </w:rPr>
-              <w:t>Nature</w:t>
-            </w:r>
-            <w:r>
-              <w:t xml:space="preserve"> 2018; </w:t>
-            </w:r>
-            <w:r>
-              <w:rPr>
-                <w:b/>
-              </w:rPr>
-              <w:t>559</w:t>
-            </w:r>
-            <w:r>
-              <w:t xml:space="preserve">(7712): 125-9.  </w:t>
-            </w:r>
-            <w:r>
-              <w:rPr>
-                <w:b/>
-              </w:rPr>
               <w:t>24.</w:t>
             </w:r>
             <w:r>
-              <w:t xml:space="preserve"> Moujalled DM, et al. Acquired mutations in BAX confer resistance to BH3-mimetic therapy in acute myeloid leukemia. </w:t>
+              <w:t xml:space="preserve"> Moujalled DM, et al. Acquired m</w:t>
+            </w:r>
+            <w:r>
+              <w:t xml:space="preserve">utations in BAX confer resistance to BH3-mimetic therapy in acute myeloid leukemia. </w:t>
             </w:r>
             <w:r>
               <w:rPr>
@@ -6847,76 +6889,239 @@
 </w:document>
 </file>
 
-<file path=word/endnotes.xml><?xml version="1.0" encoding="utf-8"?>
-<w:endnotes xmlns:wpc="http://schemas.microsoft.com/office/word/2010/wordprocessingCanvas" xmlns:cx="http://schemas.microsoft.com/office/drawing/2014/chartex" xmlns:cx1="http://schemas.microsoft.com/office/drawing/2015/9/8/chartex" xmlns:cx2="http://schemas.microsoft.com/office/drawing/2015/10/21/chartex" xmlns:cx3="http://schemas.microsoft.com/office/drawing/2016/5/9/chartex" xmlns:cx4="http://schemas.microsoft.com/office/drawing/2016/5/10/chartex" xmlns:cx5="http://schemas.microsoft.com/office/drawing/2016/5/11/chartex" xmlns:cx6="http://schemas.microsoft.com/office/drawing/2016/5/12/chartex" xmlns:cx7="http://schemas.microsoft.com/office/drawing/2016/5/13/chartex" xmlns:cx8="http://schemas.microsoft.com/office/drawing/2016/5/14/chartex" xmlns:mc="http://schemas.openxmlformats.org/markup-compatibility/2006" xmlns:aink="http://schemas.microsoft.com/office/drawing/2016/ink" xmlns:am3d="http://schemas.microsoft.com/office/drawing/2017/model3d" xmlns:o="urn:schemas-microsoft-com:office:office" xmlns:oel="http://schemas.microsoft.com/office/2019/extlst" xmlns:r="http://schemas.openxmlformats.org/officeDocument/2006/relationships" xmlns:m="http://schemas.openxmlformats.org/officeDocument/2006/math" xmlns:v="urn:schemas-microsoft-com:vml" xmlns:wp14="http://schemas.microsoft.com/office/word/2010/wordprocessingDrawing" xmlns:wp="http://schemas.openxmlformats.org/drawingml/2006/wordprocessingDrawing" xmlns:w10="urn:schemas-microsoft-com:office:word" xmlns:w="http://schemas.openxmlformats.org/wordprocessingml/2006/main" xmlns:w14="http://schemas.microsoft.com/office/word/2010/wordml" xmlns:w15="http://schemas.microsoft.com/office/word/2012/wordml" xmlns:w16cex="http://schemas.microsoft.com/office/word/2018/wordml/cex" xmlns:w16cid="http://schemas.microsoft.com/office/word/2016/wordml/cid" xmlns:w16="http://schemas.microsoft.com/office/word/2018/wordml" xmlns:w16sdtdh="http://schemas.microsoft.com/office/word/2020/wordml/sdtdatahash" xmlns:w16se="http://schemas.microsoft.com/office/word/2015/wordml/symex" xmlns:wpg="http://schemas.microsoft.com/office/word/2010/wordprocessingGroup" xmlns:wpi="http://schemas.microsoft.com/office/word/2010/wordprocessingInk" xmlns:wne="http://schemas.microsoft.com/office/word/2006/wordml" xmlns:wps="http://schemas.microsoft.com/office/word/2010/wordprocessingShape" mc:Ignorable="w14 w15 w16se w16cid w16 w16cex w16sdtdh wp14">
-  <w:endnote w:type="separator" w:id="-1">
-    <w:p>
-      <w:pPr>
-        <w:spacing w:after="0" w:line="240" w:lineRule="auto"/>
-      </w:pPr>
-      <w:r>
-        <w:separator/>
-      </w:r>
-    </w:p>
-  </w:endnote>
-  <w:endnote w:type="continuationSeparator" w:id="0">
-    <w:p>
-      <w:pPr>
-        <w:spacing w:after="0" w:line="240" w:lineRule="auto"/>
-      </w:pPr>
-      <w:r>
-        <w:continuationSeparator/>
-      </w:r>
-    </w:p>
-  </w:endnote>
-  <w:endnote w:type="continuationNotice" w:id="1">
-    <w:p>
-      <w:pPr>
-        <w:spacing w:after="0" w:line="240" w:lineRule="auto"/>
-      </w:pPr>
-    </w:p>
-  </w:endnote>
-</w:endnotes>
-</file>
-
-<file path=word/footnotes.xml><?xml version="1.0" encoding="utf-8"?>
-<w:footnotes xmlns:wpc="http://schemas.microsoft.com/office/word/2010/wordprocessingCanvas" xmlns:cx="http://schemas.microsoft.com/office/drawing/2014/chartex" xmlns:cx1="http://schemas.microsoft.com/office/drawing/2015/9/8/chartex" xmlns:cx2="http://schemas.microsoft.com/office/drawing/2015/10/21/chartex" xmlns:cx3="http://schemas.microsoft.com/office/drawing/2016/5/9/chartex" xmlns:cx4="http://schemas.microsoft.com/office/drawing/2016/5/10/chartex" xmlns:cx5="http://schemas.microsoft.com/office/drawing/2016/5/11/chartex" xmlns:cx6="http://schemas.microsoft.com/office/drawing/2016/5/12/chartex" xmlns:cx7="http://schemas.microsoft.com/office/drawing/2016/5/13/chartex" xmlns:cx8="http://schemas.microsoft.com/office/drawing/2016/5/14/chartex" xmlns:mc="http://schemas.openxmlformats.org/markup-compatibility/2006" xmlns:aink="http://schemas.microsoft.com/office/drawing/2016/ink" xmlns:am3d="http://schemas.microsoft.com/office/drawing/2017/model3d" xmlns:o="urn:schemas-microsoft-com:office:office" xmlns:oel="http://schemas.microsoft.com/office/2019/extlst" xmlns:r="http://schemas.openxmlformats.org/officeDocument/2006/relationships" xmlns:m="http://schemas.openxmlformats.org/officeDocument/2006/math" xmlns:v="urn:schemas-microsoft-com:vml" xmlns:wp14="http://schemas.microsoft.com/office/word/2010/wordprocessingDrawing" xmlns:wp="http://schemas.openxmlformats.org/drawingml/2006/wordprocessingDrawing" xmlns:w10="urn:schemas-microsoft-com:office:word" xmlns:w="http://schemas.openxmlformats.org/wordprocessingml/2006/main" xmlns:w14="http://schemas.microsoft.com/office/word/2010/wordml" xmlns:w15="http://schemas.microsoft.com/office/word/2012/wordml" xmlns:w16cex="http://schemas.microsoft.com/office/word/2018/wordml/cex" xmlns:w16cid="http://schemas.microsoft.com/office/word/2016/wordml/cid" xmlns:w16="http://schemas.microsoft.com/office/word/2018/wordml" xmlns:w16sdtdh="http://schemas.microsoft.com/office/word/2020/wordml/sdtdatahash" xmlns:w16se="http://schemas.microsoft.com/office/word/2015/wordml/symex" xmlns:wpg="http://schemas.microsoft.com/office/word/2010/wordprocessingGroup" xmlns:wpi="http://schemas.microsoft.com/office/word/2010/wordprocessingInk" xmlns:wne="http://schemas.microsoft.com/office/word/2006/wordml" xmlns:wps="http://schemas.microsoft.com/office/word/2010/wordprocessingShape" mc:Ignorable="w14 w15 w16se w16cid w16 w16cex w16sdtdh wp14">
-  <w:footnote w:type="separator" w:id="-1">
-    <w:p>
-      <w:pPr>
-        <w:spacing w:after="0" w:line="240" w:lineRule="auto"/>
-      </w:pPr>
-      <w:r>
-        <w:separator/>
-      </w:r>
-    </w:p>
-  </w:footnote>
-  <w:footnote w:type="continuationSeparator" w:id="0">
-    <w:p>
-      <w:pPr>
-        <w:spacing w:after="0" w:line="240" w:lineRule="auto"/>
-      </w:pPr>
-      <w:r>
-        <w:continuationSeparator/>
-      </w:r>
-    </w:p>
-  </w:footnote>
-  <w:footnote w:type="continuationNotice" w:id="1">
-    <w:p>
-      <w:pPr>
-        <w:spacing w:after="0" w:line="240" w:lineRule="auto"/>
-      </w:pPr>
-    </w:p>
-  </w:footnote>
-</w:footnotes>
-</file>
-
 <file path=word/numbering.xml><?xml version="1.0" encoding="utf-8"?>
 <w:numbering xmlns:wpc="http://schemas.microsoft.com/office/word/2010/wordprocessingCanvas" xmlns:cx="http://schemas.microsoft.com/office/drawing/2014/chartex" xmlns:cx1="http://schemas.microsoft.com/office/drawing/2015/9/8/chartex" xmlns:cx2="http://schemas.microsoft.com/office/drawing/2015/10/21/chartex" xmlns:cx3="http://schemas.microsoft.com/office/drawing/2016/5/9/chartex" xmlns:cx4="http://schemas.microsoft.com/office/drawing/2016/5/10/chartex" xmlns:cx5="http://schemas.microsoft.com/office/drawing/2016/5/11/chartex" xmlns:cx6="http://schemas.microsoft.com/office/drawing/2016/5/12/chartex" xmlns:cx7="http://schemas.microsoft.com/office/drawing/2016/5/13/chartex" xmlns:cx8="http://schemas.microsoft.com/office/drawing/2016/5/14/chartex" xmlns:mc="http://schemas.openxmlformats.org/markup-compatibility/2006" xmlns:aink="http://schemas.microsoft.com/office/drawing/2016/ink" xmlns:am3d="http://schemas.microsoft.com/office/drawing/2017/model3d" xmlns:o="urn:schemas-microsoft-com:office:office" xmlns:oel="http://schemas.microsoft.com/office/2019/extlst" xmlns:r="http://schemas.openxmlformats.org/officeDocument/2006/relationships" xmlns:m="http://schemas.openxmlformats.org/officeDocument/2006/math" xmlns:v="urn:schemas-microsoft-com:vml" xmlns:wp14="http://schemas.microsoft.com/office/word/2010/wordprocessingDrawing" xmlns:wp="http://schemas.openxmlformats.org/drawingml/2006/wordprocessingDrawing" xmlns:w10="urn:schemas-microsoft-com:office:word" xmlns:w="http://schemas.openxmlformats.org/wordprocessingml/2006/main" xmlns:w14="http://schemas.microsoft.com/office/word/2010/wordml" xmlns:w15="http://schemas.microsoft.com/office/word/2012/wordml" xmlns:w16cex="http://schemas.microsoft.com/office/word/2018/wordml/cex" xmlns:w16cid="http://schemas.microsoft.com/office/word/2016/wordml/cid" xmlns:w16="http://schemas.microsoft.com/office/word/2018/wordml" xmlns:w16sdtdh="http://schemas.microsoft.com/office/word/2020/wordml/sdtdatahash" xmlns:w16se="http://schemas.microsoft.com/office/word/2015/wordml/symex" xmlns:wpg="http://schemas.microsoft.com/office/word/2010/wordprocessingGroup" xmlns:wpi="http://schemas.microsoft.com/office/word/2010/wordprocessingInk" xmlns:wne="http://schemas.microsoft.com/office/word/2006/wordml" xmlns:wps="http://schemas.microsoft.com/office/word/2010/wordprocessingShape" mc:Ignorable="w14 w15 w16se w16cid w16 w16cex w16sdtdh wp14">
   <w:abstractNum w:abstractNumId="0" w15:restartNumberingAfterBreak="0">
-    <w:nsid w:val="0D2B660E"/>
+    <w:nsid w:val="149830AA"/>
+    <w:multiLevelType w:val="hybridMultilevel"/>
+    <w:tmpl w:val="D26407F8"/>
+    <w:lvl w:ilvl="0" w:tplc="2AE03D7C">
+      <w:start w:val="1"/>
+      <w:numFmt w:val="bullet"/>
+      <w:pStyle w:val="ListParagraph"/>
+      <w:lvlText w:val=""/>
+      <w:lvlJc w:val="left"/>
+      <w:pPr>
+        <w:ind w:left="714" w:hanging="360"/>
+      </w:pPr>
+      <w:rPr>
+        <w:rFonts w:ascii="Symbol" w:hAnsi="Symbol" w:hint="default"/>
+      </w:rPr>
+    </w:lvl>
+    <w:lvl w:ilvl="1" w:tplc="0C090003" w:tentative="1">
+      <w:start w:val="1"/>
+      <w:numFmt w:val="bullet"/>
+      <w:lvlText w:val="o"/>
+      <w:lvlJc w:val="left"/>
+      <w:pPr>
+        <w:ind w:left="1434" w:hanging="360"/>
+      </w:pPr>
+      <w:rPr>
+        <w:rFonts w:ascii="Courier New" w:hAnsi="Courier New" w:cs="Courier New" w:hint="default"/>
+      </w:rPr>
+    </w:lvl>
+    <w:lvl w:ilvl="2" w:tplc="0C090005" w:tentative="1">
+      <w:start w:val="1"/>
+      <w:numFmt w:val="bullet"/>
+      <w:lvlText w:val=""/>
+      <w:lvlJc w:val="left"/>
+      <w:pPr>
+        <w:ind w:left="2154" w:hanging="360"/>
+      </w:pPr>
+      <w:rPr>
+        <w:rFonts w:ascii="Wingdings" w:hAnsi="Wingdings" w:hint="default"/>
+      </w:rPr>
+    </w:lvl>
+    <w:lvl w:ilvl="3" w:tplc="0C090001" w:tentative="1">
+      <w:start w:val="1"/>
+      <w:numFmt w:val="bullet"/>
+      <w:lvlText w:val=""/>
+      <w:lvlJc w:val="left"/>
+      <w:pPr>
+        <w:ind w:left="2874" w:hanging="360"/>
+      </w:pPr>
+      <w:rPr>
+        <w:rFonts w:ascii="Symbol" w:hAnsi="Symbol" w:hint="default"/>
+      </w:rPr>
+    </w:lvl>
+    <w:lvl w:ilvl="4" w:tplc="0C090003" w:tentative="1">
+      <w:start w:val="1"/>
+      <w:numFmt w:val="bullet"/>
+      <w:lvlText w:val="o"/>
+      <w:lvlJc w:val="left"/>
+      <w:pPr>
+        <w:ind w:left="3594" w:hanging="360"/>
+      </w:pPr>
+      <w:rPr>
+        <w:rFonts w:ascii="Courier New" w:hAnsi="Courier New" w:cs="Courier New" w:hint="default"/>
+      </w:rPr>
+    </w:lvl>
+    <w:lvl w:ilvl="5" w:tplc="0C090005" w:tentative="1">
+      <w:start w:val="1"/>
+      <w:numFmt w:val="bullet"/>
+      <w:lvlText w:val=""/>
+      <w:lvlJc w:val="left"/>
+      <w:pPr>
+        <w:ind w:left="4314" w:hanging="360"/>
+      </w:pPr>
+      <w:rPr>
+        <w:rFonts w:ascii="Wingdings" w:hAnsi="Wingdings" w:hint="default"/>
+      </w:rPr>
+    </w:lvl>
+    <w:lvl w:ilvl="6" w:tplc="0C090001" w:tentative="1">
+      <w:start w:val="1"/>
+      <w:numFmt w:val="bullet"/>
+      <w:lvlText w:val=""/>
+      <w:lvlJc w:val="left"/>
+      <w:pPr>
+        <w:ind w:left="5034" w:hanging="360"/>
+      </w:pPr>
+      <w:rPr>
+        <w:rFonts w:ascii="Symbol" w:hAnsi="Symbol" w:hint="default"/>
+      </w:rPr>
+    </w:lvl>
+    <w:lvl w:ilvl="7" w:tplc="0C090003" w:tentative="1">
+      <w:start w:val="1"/>
+      <w:numFmt w:val="bullet"/>
+      <w:lvlText w:val="o"/>
+      <w:lvlJc w:val="left"/>
+      <w:pPr>
+        <w:ind w:left="5754" w:hanging="360"/>
+      </w:pPr>
+      <w:rPr>
+        <w:rFonts w:ascii="Courier New" w:hAnsi="Courier New" w:cs="Courier New" w:hint="default"/>
+      </w:rPr>
+    </w:lvl>
+    <w:lvl w:ilvl="8" w:tplc="0C090005" w:tentative="1">
+      <w:start w:val="1"/>
+      <w:numFmt w:val="bullet"/>
+      <w:lvlText w:val=""/>
+      <w:lvlJc w:val="left"/>
+      <w:pPr>
+        <w:ind w:left="6474" w:hanging="360"/>
+      </w:pPr>
+      <w:rPr>
+        <w:rFonts w:ascii="Wingdings" w:hAnsi="Wingdings" w:hint="default"/>
+      </w:rPr>
+    </w:lvl>
+  </w:abstractNum>
+  <w:abstractNum w:abstractNumId="1" w15:restartNumberingAfterBreak="0">
+    <w:nsid w:val="1FDF66A0"/>
+    <w:multiLevelType w:val="hybridMultilevel"/>
+    <w:tmpl w:val="A21C82CC"/>
+    <w:lvl w:ilvl="0" w:tplc="08090001">
+      <w:start w:val="1"/>
+      <w:numFmt w:val="bullet"/>
+      <w:lvlText w:val=""/>
+      <w:lvlJc w:val="left"/>
+      <w:pPr>
+        <w:ind w:left="720" w:hanging="360"/>
+      </w:pPr>
+      <w:rPr>
+        <w:rFonts w:ascii="Symbol" w:hAnsi="Symbol" w:hint="default"/>
+      </w:rPr>
+    </w:lvl>
+    <w:lvl w:ilvl="1" w:tplc="08090003" w:tentative="1">
+      <w:start w:val="1"/>
+      <w:numFmt w:val="bullet"/>
+      <w:lvlText w:val="o"/>
+      <w:lvlJc w:val="left"/>
+      <w:pPr>
+        <w:ind w:left="1440" w:hanging="360"/>
+      </w:pPr>
+      <w:rPr>
+        <w:rFonts w:ascii="Courier New" w:hAnsi="Courier New" w:cs="Courier New" w:hint="default"/>
+      </w:rPr>
+    </w:lvl>
+    <w:lvl w:ilvl="2" w:tplc="08090005" w:tentative="1">
+      <w:start w:val="1"/>
+      <w:numFmt w:val="bullet"/>
+      <w:lvlText w:val=""/>
+      <w:lvlJc w:val="left"/>
+      <w:pPr>
+        <w:ind w:left="2160" w:hanging="360"/>
+      </w:pPr>
+      <w:rPr>
+        <w:rFonts w:ascii="Wingdings" w:hAnsi="Wingdings" w:hint="default"/>
+      </w:rPr>
+    </w:lvl>
+    <w:lvl w:ilvl="3" w:tplc="08090001" w:tentative="1">
+      <w:start w:val="1"/>
+      <w:numFmt w:val="bullet"/>
+      <w:lvlText w:val=""/>
+      <w:lvlJc w:val="left"/>
+      <w:pPr>
+        <w:ind w:left="2880" w:hanging="360"/>
+      </w:pPr>
+      <w:rPr>
+        <w:rFonts w:ascii="Symbol" w:hAnsi="Symbol" w:hint="default"/>
+      </w:rPr>
+    </w:lvl>
+    <w:lvl w:ilvl="4" w:tplc="08090003" w:tentative="1">
+      <w:start w:val="1"/>
+      <w:numFmt w:val="bullet"/>
+      <w:lvlText w:val="o"/>
+      <w:lvlJc w:val="left"/>
+      <w:pPr>
+        <w:ind w:left="3600" w:hanging="360"/>
+      </w:pPr>
+      <w:rPr>
+        <w:rFonts w:ascii="Courier New" w:hAnsi="Courier New" w:cs="Courier New" w:hint="default"/>
+      </w:rPr>
+    </w:lvl>
+    <w:lvl w:ilvl="5" w:tplc="08090005" w:tentative="1">
+      <w:start w:val="1"/>
+      <w:numFmt w:val="bullet"/>
+      <w:lvlText w:val=""/>
+      <w:lvlJc w:val="left"/>
+      <w:pPr>
+        <w:ind w:left="4320" w:hanging="360"/>
+      </w:pPr>
+      <w:rPr>
+        <w:rFonts w:ascii="Wingdings" w:hAnsi="Wingdings" w:hint="default"/>
+      </w:rPr>
+    </w:lvl>
+    <w:lvl w:ilvl="6" w:tplc="08090001" w:tentative="1">
+      <w:start w:val="1"/>
+      <w:numFmt w:val="bullet"/>
+      <w:lvlText w:val=""/>
+      <w:lvlJc w:val="left"/>
+      <w:pPr>
+        <w:ind w:left="5040" w:hanging="360"/>
+      </w:pPr>
+      <w:rPr>
+        <w:rFonts w:ascii="Symbol" w:hAnsi="Symbol" w:hint="default"/>
+      </w:rPr>
+    </w:lvl>
+    <w:lvl w:ilvl="7" w:tplc="08090003" w:tentative="1">
+      <w:start w:val="1"/>
+      <w:numFmt w:val="bullet"/>
+      <w:lvlText w:val="o"/>
+      <w:lvlJc w:val="left"/>
+      <w:pPr>
+        <w:ind w:left="5760" w:hanging="360"/>
+      </w:pPr>
+      <w:rPr>
+        <w:rFonts w:ascii="Courier New" w:hAnsi="Courier New" w:cs="Courier New" w:hint="default"/>
+      </w:rPr>
+    </w:lvl>
+    <w:lvl w:ilvl="8" w:tplc="08090005" w:tentative="1">
+      <w:start w:val="1"/>
+      <w:numFmt w:val="bullet"/>
+      <w:lvlText w:val=""/>
+      <w:lvlJc w:val="left"/>
+      <w:pPr>
+        <w:ind w:left="6480" w:hanging="360"/>
+      </w:pPr>
+      <w:rPr>
+        <w:rFonts w:ascii="Wingdings" w:hAnsi="Wingdings" w:hint="default"/>
+      </w:rPr>
+    </w:lvl>
+  </w:abstractNum>
+  <w:abstractNum w:abstractNumId="2" w15:restartNumberingAfterBreak="0">
+    <w:nsid w:val="25A27140"/>
     <w:multiLevelType w:val="multilevel"/>
-    <w:tmpl w:val="E6C01B54"/>
+    <w:tmpl w:val="0794FA48"/>
     <w:lvl w:ilvl="0">
       <w:start w:val="1"/>
       <w:numFmt w:val="bullet"/>
@@ -7062,214 +7267,11 @@
       </w:rPr>
     </w:lvl>
   </w:abstractNum>
-  <w:abstractNum w:abstractNumId="1" w15:restartNumberingAfterBreak="0">
-    <w:nsid w:val="125923BA"/>
+  <w:abstractNum w:abstractNumId="3" w15:restartNumberingAfterBreak="0">
+    <w:nsid w:val="3C1649D9"/>
     <w:multiLevelType w:val="hybridMultilevel"/>
-    <w:tmpl w:val="ABBE2AEE"/>
-    <w:lvl w:ilvl="0" w:tplc="0C09000F">
-      <w:start w:val="1"/>
-      <w:numFmt w:val="decimal"/>
-      <w:lvlText w:val="%1."/>
-      <w:lvlJc w:val="left"/>
-      <w:pPr>
-        <w:ind w:left="720" w:hanging="360"/>
-      </w:pPr>
-      <w:rPr>
-        <w:rFonts w:hint="default"/>
-      </w:rPr>
-    </w:lvl>
-    <w:lvl w:ilvl="1" w:tplc="0C090019" w:tentative="1">
-      <w:start w:val="1"/>
-      <w:numFmt w:val="lowerLetter"/>
-      <w:lvlText w:val="%2."/>
-      <w:lvlJc w:val="left"/>
-      <w:pPr>
-        <w:ind w:left="1440" w:hanging="360"/>
-      </w:pPr>
-    </w:lvl>
-    <w:lvl w:ilvl="2" w:tplc="0C09001B" w:tentative="1">
-      <w:start w:val="1"/>
-      <w:numFmt w:val="lowerRoman"/>
-      <w:lvlText w:val="%3."/>
-      <w:lvlJc w:val="right"/>
-      <w:pPr>
-        <w:ind w:left="2160" w:hanging="180"/>
-      </w:pPr>
-    </w:lvl>
-    <w:lvl w:ilvl="3" w:tplc="0C09000F" w:tentative="1">
-      <w:start w:val="1"/>
-      <w:numFmt w:val="decimal"/>
-      <w:lvlText w:val="%4."/>
-      <w:lvlJc w:val="left"/>
-      <w:pPr>
-        <w:ind w:left="2880" w:hanging="360"/>
-      </w:pPr>
-    </w:lvl>
-    <w:lvl w:ilvl="4" w:tplc="0C090019" w:tentative="1">
-      <w:start w:val="1"/>
-      <w:numFmt w:val="lowerLetter"/>
-      <w:lvlText w:val="%5."/>
-      <w:lvlJc w:val="left"/>
-      <w:pPr>
-        <w:ind w:left="3600" w:hanging="360"/>
-      </w:pPr>
-    </w:lvl>
-    <w:lvl w:ilvl="5" w:tplc="0C09001B" w:tentative="1">
-      <w:start w:val="1"/>
-      <w:numFmt w:val="lowerRoman"/>
-      <w:lvlText w:val="%6."/>
-      <w:lvlJc w:val="right"/>
-      <w:pPr>
-        <w:ind w:left="4320" w:hanging="180"/>
-      </w:pPr>
-    </w:lvl>
-    <w:lvl w:ilvl="6" w:tplc="0C09000F" w:tentative="1">
-      <w:start w:val="1"/>
-      <w:numFmt w:val="decimal"/>
-      <w:lvlText w:val="%7."/>
-      <w:lvlJc w:val="left"/>
-      <w:pPr>
-        <w:ind w:left="5040" w:hanging="360"/>
-      </w:pPr>
-    </w:lvl>
-    <w:lvl w:ilvl="7" w:tplc="0C090019" w:tentative="1">
-      <w:start w:val="1"/>
-      <w:numFmt w:val="lowerLetter"/>
-      <w:lvlText w:val="%8."/>
-      <w:lvlJc w:val="left"/>
-      <w:pPr>
-        <w:ind w:left="5760" w:hanging="360"/>
-      </w:pPr>
-    </w:lvl>
-    <w:lvl w:ilvl="8" w:tplc="0C09001B" w:tentative="1">
-      <w:start w:val="1"/>
-      <w:numFmt w:val="lowerRoman"/>
-      <w:lvlText w:val="%9."/>
-      <w:lvlJc w:val="right"/>
-      <w:pPr>
-        <w:ind w:left="6480" w:hanging="180"/>
-      </w:pPr>
-    </w:lvl>
-  </w:abstractNum>
-  <w:abstractNum w:abstractNumId="2" w15:restartNumberingAfterBreak="0">
-    <w:nsid w:val="149830AA"/>
-    <w:multiLevelType w:val="hybridMultilevel"/>
-    <w:tmpl w:val="F278A624"/>
-    <w:lvl w:ilvl="0" w:tplc="FFFFFFFF">
-      <w:start w:val="1"/>
-      <w:numFmt w:val="bullet"/>
-      <w:pStyle w:val="ListParagraph"/>
-      <w:lvlText w:val=""/>
-      <w:lvlJc w:val="left"/>
-      <w:pPr>
-        <w:ind w:left="714" w:hanging="360"/>
-      </w:pPr>
-      <w:rPr>
-        <w:rFonts w:ascii="Symbol" w:hAnsi="Symbol" w:hint="default"/>
-      </w:rPr>
-    </w:lvl>
-    <w:lvl w:ilvl="1" w:tplc="0C090003" w:tentative="1">
-      <w:start w:val="1"/>
-      <w:numFmt w:val="bullet"/>
-      <w:lvlText w:val="o"/>
-      <w:lvlJc w:val="left"/>
-      <w:pPr>
-        <w:ind w:left="1434" w:hanging="360"/>
-      </w:pPr>
-      <w:rPr>
-        <w:rFonts w:ascii="Courier New" w:hAnsi="Courier New" w:cs="Courier New" w:hint="default"/>
-      </w:rPr>
-    </w:lvl>
-    <w:lvl w:ilvl="2" w:tplc="0C090005" w:tentative="1">
-      <w:start w:val="1"/>
-      <w:numFmt w:val="bullet"/>
-      <w:lvlText w:val=""/>
-      <w:lvlJc w:val="left"/>
-      <w:pPr>
-        <w:ind w:left="2154" w:hanging="360"/>
-      </w:pPr>
-      <w:rPr>
-        <w:rFonts w:ascii="Wingdings" w:hAnsi="Wingdings" w:hint="default"/>
-      </w:rPr>
-    </w:lvl>
-    <w:lvl w:ilvl="3" w:tplc="0C090001" w:tentative="1">
-      <w:start w:val="1"/>
-      <w:numFmt w:val="bullet"/>
-      <w:lvlText w:val=""/>
-      <w:lvlJc w:val="left"/>
-      <w:pPr>
-        <w:ind w:left="2874" w:hanging="360"/>
-      </w:pPr>
-      <w:rPr>
-        <w:rFonts w:ascii="Symbol" w:hAnsi="Symbol" w:hint="default"/>
-      </w:rPr>
-    </w:lvl>
-    <w:lvl w:ilvl="4" w:tplc="0C090003" w:tentative="1">
-      <w:start w:val="1"/>
-      <w:numFmt w:val="bullet"/>
-      <w:lvlText w:val="o"/>
-      <w:lvlJc w:val="left"/>
-      <w:pPr>
-        <w:ind w:left="3594" w:hanging="360"/>
-      </w:pPr>
-      <w:rPr>
-        <w:rFonts w:ascii="Courier New" w:hAnsi="Courier New" w:cs="Courier New" w:hint="default"/>
-      </w:rPr>
-    </w:lvl>
-    <w:lvl w:ilvl="5" w:tplc="0C090005" w:tentative="1">
-      <w:start w:val="1"/>
-      <w:numFmt w:val="bullet"/>
-      <w:lvlText w:val=""/>
-      <w:lvlJc w:val="left"/>
-      <w:pPr>
-        <w:ind w:left="4314" w:hanging="360"/>
-      </w:pPr>
-      <w:rPr>
-        <w:rFonts w:ascii="Wingdings" w:hAnsi="Wingdings" w:hint="default"/>
-      </w:rPr>
-    </w:lvl>
-    <w:lvl w:ilvl="6" w:tplc="0C090001" w:tentative="1">
-      <w:start w:val="1"/>
-      <w:numFmt w:val="bullet"/>
-      <w:lvlText w:val=""/>
-      <w:lvlJc w:val="left"/>
-      <w:pPr>
-        <w:ind w:left="5034" w:hanging="360"/>
-      </w:pPr>
-      <w:rPr>
-        <w:rFonts w:ascii="Symbol" w:hAnsi="Symbol" w:hint="default"/>
-      </w:rPr>
-    </w:lvl>
-    <w:lvl w:ilvl="7" w:tplc="0C090003" w:tentative="1">
-      <w:start w:val="1"/>
-      <w:numFmt w:val="bullet"/>
-      <w:lvlText w:val="o"/>
-      <w:lvlJc w:val="left"/>
-      <w:pPr>
-        <w:ind w:left="5754" w:hanging="360"/>
-      </w:pPr>
-      <w:rPr>
-        <w:rFonts w:ascii="Courier New" w:hAnsi="Courier New" w:cs="Courier New" w:hint="default"/>
-      </w:rPr>
-    </w:lvl>
-    <w:lvl w:ilvl="8" w:tplc="0C090005" w:tentative="1">
-      <w:start w:val="1"/>
-      <w:numFmt w:val="bullet"/>
-      <w:lvlText w:val=""/>
-      <w:lvlJc w:val="left"/>
-      <w:pPr>
-        <w:ind w:left="6474" w:hanging="360"/>
-      </w:pPr>
-      <w:rPr>
-        <w:rFonts w:ascii="Wingdings" w:hAnsi="Wingdings" w:hint="default"/>
-      </w:rPr>
-    </w:lvl>
-  </w:abstractNum>
-  <w:abstractNum w:abstractNumId="3" w15:restartNumberingAfterBreak="0">
-    <w:nsid w:val="1E4B6D87"/>
-    <w:multiLevelType w:val="hybridMultilevel"/>
-    <w:tmpl w:val="24263994"/>
-    <w:lvl w:ilvl="0" w:tplc="37BA3ABC">
+    <w:tmpl w:val="879A971A"/>
+    <w:lvl w:ilvl="0" w:tplc="0C090001">
       <w:start w:val="1"/>
       <w:numFmt w:val="bullet"/>
       <w:lvlText w:val=""/>
@@ -7379,10 +7381,10 @@
     </w:lvl>
   </w:abstractNum>
   <w:abstractNum w:abstractNumId="4" w15:restartNumberingAfterBreak="0">
-    <w:nsid w:val="1FDF66A0"/>
+    <w:nsid w:val="4D434C55"/>
     <w:multiLevelType w:val="hybridMultilevel"/>
-    <w:tmpl w:val="A21C82CC"/>
-    <w:lvl w:ilvl="0" w:tplc="08090001">
+    <w:tmpl w:val="2C0E8678"/>
+    <w:lvl w:ilvl="0" w:tplc="0C090001">
       <w:start w:val="1"/>
       <w:numFmt w:val="bullet"/>
       <w:lvlText w:val=""/>
@@ -7394,7 +7396,7 @@
         <w:rFonts w:ascii="Symbol" w:hAnsi="Symbol" w:hint="default"/>
       </w:rPr>
     </w:lvl>
-    <w:lvl w:ilvl="1" w:tplc="08090003" w:tentative="1">
+    <w:lvl w:ilvl="1" w:tplc="0C090003" w:tentative="1">
       <w:start w:val="1"/>
       <w:numFmt w:val="bullet"/>
       <w:lvlText w:val="o"/>
@@ -7406,7 +7408,7 @@
         <w:rFonts w:ascii="Courier New" w:hAnsi="Courier New" w:cs="Courier New" w:hint="default"/>
       </w:rPr>
     </w:lvl>
-    <w:lvl w:ilvl="2" w:tplc="08090005" w:tentative="1">
+    <w:lvl w:ilvl="2" w:tplc="0C090005" w:tentative="1">
       <w:start w:val="1"/>
       <w:numFmt w:val="bullet"/>
       <w:lvlText w:val=""/>
@@ -7418,7 +7420,7 @@
         <w:rFonts w:ascii="Wingdings" w:hAnsi="Wingdings" w:hint="default"/>
       </w:rPr>
     </w:lvl>
-    <w:lvl w:ilvl="3" w:tplc="08090001" w:tentative="1">
+    <w:lvl w:ilvl="3" w:tplc="0C090001" w:tentative="1">
       <w:start w:val="1"/>
       <w:numFmt w:val="bullet"/>
       <w:lvlText w:val=""/>
@@ -7430,7 +7432,7 @@
         <w:rFonts w:ascii="Symbol" w:hAnsi="Symbol" w:hint="default"/>
       </w:rPr>
     </w:lvl>
-    <w:lvl w:ilvl="4" w:tplc="08090003" w:tentative="1">
+    <w:lvl w:ilvl="4" w:tplc="0C090003" w:tentative="1">
       <w:start w:val="1"/>
       <w:numFmt w:val="bullet"/>
       <w:lvlText w:val="o"/>
@@ -7442,7 +7444,7 @@
         <w:rFonts w:ascii="Courier New" w:hAnsi="Courier New" w:cs="Courier New" w:hint="default"/>
       </w:rPr>
     </w:lvl>
-    <w:lvl w:ilvl="5" w:tplc="08090005" w:tentative="1">
+    <w:lvl w:ilvl="5" w:tplc="0C090005" w:tentative="1">
       <w:start w:val="1"/>
       <w:numFmt w:val="bullet"/>
       <w:lvlText w:val=""/>
@@ -7454,7 +7456,7 @@
         <w:rFonts w:ascii="Wingdings" w:hAnsi="Wingdings" w:hint="default"/>
       </w:rPr>
     </w:lvl>
-    <w:lvl w:ilvl="6" w:tplc="08090001" w:tentative="1">
+    <w:lvl w:ilvl="6" w:tplc="0C090001" w:tentative="1">
       <w:start w:val="1"/>
       <w:numFmt w:val="bullet"/>
       <w:lvlText w:val=""/>
@@ -7466,7 +7468,7 @@
         <w:rFonts w:ascii="Symbol" w:hAnsi="Symbol" w:hint="default"/>
       </w:rPr>
     </w:lvl>
-    <w:lvl w:ilvl="7" w:tplc="08090003" w:tentative="1">
+    <w:lvl w:ilvl="7" w:tplc="0C090003" w:tentative="1">
       <w:start w:val="1"/>
       <w:numFmt w:val="bullet"/>
       <w:lvlText w:val="o"/>
@@ -7478,7 +7480,7 @@
         <w:rFonts w:ascii="Courier New" w:hAnsi="Courier New" w:cs="Courier New" w:hint="default"/>
       </w:rPr>
     </w:lvl>
-    <w:lvl w:ilvl="8" w:tplc="08090005" w:tentative="1">
+    <w:lvl w:ilvl="8" w:tplc="0C090005" w:tentative="1">
       <w:start w:val="1"/>
       <w:numFmt w:val="bullet"/>
       <w:lvlText w:val=""/>
@@ -7491,467 +7493,20 @@
       </w:rPr>
     </w:lvl>
   </w:abstractNum>
-  <w:abstractNum w:abstractNumId="5" w15:restartNumberingAfterBreak="0">
-    <w:nsid w:val="25B661D4"/>
-    <w:multiLevelType w:val="multilevel"/>
-    <w:tmpl w:val="F4ECC956"/>
-    <w:lvl w:ilvl="0">
-      <w:start w:val="1"/>
-      <w:numFmt w:val="bullet"/>
-      <w:lvlText w:val=""/>
-      <w:lvlJc w:val="left"/>
-      <w:pPr>
-        <w:tabs>
-          <w:tab w:val="num" w:pos="720"/>
-        </w:tabs>
-        <w:ind w:left="720" w:hanging="360"/>
-      </w:pPr>
-      <w:rPr>
-        <w:rFonts w:ascii="Symbol" w:hAnsi="Symbol" w:hint="default"/>
-        <w:sz w:val="20"/>
-      </w:rPr>
-    </w:lvl>
-    <w:lvl w:ilvl="1" w:tentative="1">
-      <w:start w:val="1"/>
-      <w:numFmt w:val="bullet"/>
-      <w:lvlText w:val="o"/>
-      <w:lvlJc w:val="left"/>
-      <w:pPr>
-        <w:tabs>
-          <w:tab w:val="num" w:pos="1440"/>
-        </w:tabs>
-        <w:ind w:left="1440" w:hanging="360"/>
-      </w:pPr>
-      <w:rPr>
-        <w:rFonts w:ascii="Courier New" w:hAnsi="Courier New" w:hint="default"/>
-        <w:sz w:val="20"/>
-      </w:rPr>
-    </w:lvl>
-    <w:lvl w:ilvl="2" w:tentative="1">
-      <w:start w:val="1"/>
-      <w:numFmt w:val="bullet"/>
-      <w:lvlText w:val=""/>
-      <w:lvlJc w:val="left"/>
-      <w:pPr>
-        <w:tabs>
-          <w:tab w:val="num" w:pos="2160"/>
-        </w:tabs>
-        <w:ind w:left="2160" w:hanging="360"/>
-      </w:pPr>
-      <w:rPr>
-        <w:rFonts w:ascii="Wingdings" w:hAnsi="Wingdings" w:hint="default"/>
-        <w:sz w:val="20"/>
-      </w:rPr>
-    </w:lvl>
-    <w:lvl w:ilvl="3" w:tentative="1">
-      <w:start w:val="1"/>
-      <w:numFmt w:val="bullet"/>
-      <w:lvlText w:val=""/>
-      <w:lvlJc w:val="left"/>
-      <w:pPr>
-        <w:tabs>
-          <w:tab w:val="num" w:pos="2880"/>
-        </w:tabs>
-        <w:ind w:left="2880" w:hanging="360"/>
-      </w:pPr>
-      <w:rPr>
-        <w:rFonts w:ascii="Wingdings" w:hAnsi="Wingdings" w:hint="default"/>
-        <w:sz w:val="20"/>
-      </w:rPr>
-    </w:lvl>
-    <w:lvl w:ilvl="4" w:tentative="1">
-      <w:start w:val="1"/>
-      <w:numFmt w:val="bullet"/>
-      <w:lvlText w:val=""/>
-      <w:lvlJc w:val="left"/>
-      <w:pPr>
-        <w:tabs>
-          <w:tab w:val="num" w:pos="3600"/>
-        </w:tabs>
-        <w:ind w:left="3600" w:hanging="360"/>
-      </w:pPr>
-      <w:rPr>
-        <w:rFonts w:ascii="Wingdings" w:hAnsi="Wingdings" w:hint="default"/>
-        <w:sz w:val="20"/>
-      </w:rPr>
-    </w:lvl>
-    <w:lvl w:ilvl="5" w:tentative="1">
-      <w:start w:val="1"/>
-      <w:numFmt w:val="bullet"/>
-      <w:lvlText w:val=""/>
-      <w:lvlJc w:val="left"/>
-      <w:pPr>
-        <w:tabs>
-          <w:tab w:val="num" w:pos="4320"/>
-        </w:tabs>
-        <w:ind w:left="4320" w:hanging="360"/>
-      </w:pPr>
-      <w:rPr>
-        <w:rFonts w:ascii="Wingdings" w:hAnsi="Wingdings" w:hint="default"/>
-        <w:sz w:val="20"/>
-      </w:rPr>
-    </w:lvl>
-    <w:lvl w:ilvl="6" w:tentative="1">
-      <w:start w:val="1"/>
-      <w:numFmt w:val="bullet"/>
-      <w:lvlText w:val=""/>
-      <w:lvlJc w:val="left"/>
-      <w:pPr>
-        <w:tabs>
-          <w:tab w:val="num" w:pos="5040"/>
-        </w:tabs>
-        <w:ind w:left="5040" w:hanging="360"/>
-      </w:pPr>
-      <w:rPr>
-        <w:rFonts w:ascii="Wingdings" w:hAnsi="Wingdings" w:hint="default"/>
-        <w:sz w:val="20"/>
-      </w:rPr>
-    </w:lvl>
-    <w:lvl w:ilvl="7" w:tentative="1">
-      <w:start w:val="1"/>
-      <w:numFmt w:val="bullet"/>
-      <w:lvlText w:val=""/>
-      <w:lvlJc w:val="left"/>
-      <w:pPr>
-        <w:tabs>
-          <w:tab w:val="num" w:pos="5760"/>
-        </w:tabs>
-        <w:ind w:left="5760" w:hanging="360"/>
-      </w:pPr>
-      <w:rPr>
-        <w:rFonts w:ascii="Wingdings" w:hAnsi="Wingdings" w:hint="default"/>
-        <w:sz w:val="20"/>
-      </w:rPr>
-    </w:lvl>
-    <w:lvl w:ilvl="8" w:tentative="1">
-      <w:start w:val="1"/>
-      <w:numFmt w:val="bullet"/>
-      <w:lvlText w:val=""/>
-      <w:lvlJc w:val="left"/>
-      <w:pPr>
-        <w:tabs>
-          <w:tab w:val="num" w:pos="6480"/>
-        </w:tabs>
-        <w:ind w:left="6480" w:hanging="360"/>
-      </w:pPr>
-      <w:rPr>
-        <w:rFonts w:ascii="Wingdings" w:hAnsi="Wingdings" w:hint="default"/>
-        <w:sz w:val="20"/>
-      </w:rPr>
-    </w:lvl>
-  </w:abstractNum>
-  <w:abstractNum w:abstractNumId="6" w15:restartNumberingAfterBreak="0">
-    <w:nsid w:val="3869432D"/>
-    <w:multiLevelType w:val="multilevel"/>
-    <w:tmpl w:val="9282F70C"/>
-    <w:lvl w:ilvl="0">
-      <w:start w:val="1"/>
-      <w:numFmt w:val="bullet"/>
-      <w:lvlText w:val=""/>
-      <w:lvlJc w:val="left"/>
-      <w:pPr>
-        <w:tabs>
-          <w:tab w:val="num" w:pos="720"/>
-        </w:tabs>
-        <w:ind w:left="720" w:hanging="360"/>
-      </w:pPr>
-      <w:rPr>
-        <w:rFonts w:ascii="Symbol" w:hAnsi="Symbol" w:hint="default"/>
-        <w:sz w:val="20"/>
-      </w:rPr>
-    </w:lvl>
-    <w:lvl w:ilvl="1" w:tentative="1">
-      <w:start w:val="1"/>
-      <w:numFmt w:val="bullet"/>
-      <w:lvlText w:val="o"/>
-      <w:lvlJc w:val="left"/>
-      <w:pPr>
-        <w:tabs>
-          <w:tab w:val="num" w:pos="1440"/>
-        </w:tabs>
-        <w:ind w:left="1440" w:hanging="360"/>
-      </w:pPr>
-      <w:rPr>
-        <w:rFonts w:ascii="Courier New" w:hAnsi="Courier New" w:hint="default"/>
-        <w:sz w:val="20"/>
-      </w:rPr>
-    </w:lvl>
-    <w:lvl w:ilvl="2" w:tentative="1">
-      <w:start w:val="1"/>
-      <w:numFmt w:val="bullet"/>
-      <w:lvlText w:val=""/>
-      <w:lvlJc w:val="left"/>
-      <w:pPr>
-        <w:tabs>
-          <w:tab w:val="num" w:pos="2160"/>
-        </w:tabs>
-        <w:ind w:left="2160" w:hanging="360"/>
-      </w:pPr>
-      <w:rPr>
-        <w:rFonts w:ascii="Wingdings" w:hAnsi="Wingdings" w:hint="default"/>
-        <w:sz w:val="20"/>
-      </w:rPr>
-    </w:lvl>
-    <w:lvl w:ilvl="3" w:tentative="1">
-      <w:start w:val="1"/>
-      <w:numFmt w:val="bullet"/>
-      <w:lvlText w:val=""/>
-      <w:lvlJc w:val="left"/>
-      <w:pPr>
-        <w:tabs>
-          <w:tab w:val="num" w:pos="2880"/>
-        </w:tabs>
-        <w:ind w:left="2880" w:hanging="360"/>
-      </w:pPr>
-      <w:rPr>
-        <w:rFonts w:ascii="Wingdings" w:hAnsi="Wingdings" w:hint="default"/>
-        <w:sz w:val="20"/>
-      </w:rPr>
-    </w:lvl>
-    <w:lvl w:ilvl="4" w:tentative="1">
-      <w:start w:val="1"/>
-      <w:numFmt w:val="bullet"/>
-      <w:lvlText w:val=""/>
-      <w:lvlJc w:val="left"/>
-      <w:pPr>
-        <w:tabs>
-          <w:tab w:val="num" w:pos="3600"/>
-        </w:tabs>
-        <w:ind w:left="3600" w:hanging="360"/>
-      </w:pPr>
-      <w:rPr>
-        <w:rFonts w:ascii="Wingdings" w:hAnsi="Wingdings" w:hint="default"/>
-        <w:sz w:val="20"/>
-      </w:rPr>
-    </w:lvl>
-    <w:lvl w:ilvl="5" w:tentative="1">
-      <w:start w:val="1"/>
-      <w:numFmt w:val="bullet"/>
-      <w:lvlText w:val=""/>
-      <w:lvlJc w:val="left"/>
-      <w:pPr>
-        <w:tabs>
-          <w:tab w:val="num" w:pos="4320"/>
-        </w:tabs>
-        <w:ind w:left="4320" w:hanging="360"/>
-      </w:pPr>
-      <w:rPr>
-        <w:rFonts w:ascii="Wingdings" w:hAnsi="Wingdings" w:hint="default"/>
-        <w:sz w:val="20"/>
-      </w:rPr>
-    </w:lvl>
-    <w:lvl w:ilvl="6" w:tentative="1">
-      <w:start w:val="1"/>
-      <w:numFmt w:val="bullet"/>
-      <w:lvlText w:val=""/>
-      <w:lvlJc w:val="left"/>
-      <w:pPr>
-        <w:tabs>
-          <w:tab w:val="num" w:pos="5040"/>
-        </w:tabs>
-        <w:ind w:left="5040" w:hanging="360"/>
-      </w:pPr>
-      <w:rPr>
-        <w:rFonts w:ascii="Wingdings" w:hAnsi="Wingdings" w:hint="default"/>
-        <w:sz w:val="20"/>
-      </w:rPr>
-    </w:lvl>
-    <w:lvl w:ilvl="7" w:tentative="1">
-      <w:start w:val="1"/>
-      <w:numFmt w:val="bullet"/>
-      <w:lvlText w:val=""/>
-      <w:lvlJc w:val="left"/>
-      <w:pPr>
-        <w:tabs>
-          <w:tab w:val="num" w:pos="5760"/>
-        </w:tabs>
-        <w:ind w:left="5760" w:hanging="360"/>
-      </w:pPr>
-      <w:rPr>
-        <w:rFonts w:ascii="Wingdings" w:hAnsi="Wingdings" w:hint="default"/>
-        <w:sz w:val="20"/>
-      </w:rPr>
-    </w:lvl>
-    <w:lvl w:ilvl="8" w:tentative="1">
-      <w:start w:val="1"/>
-      <w:numFmt w:val="bullet"/>
-      <w:lvlText w:val=""/>
-      <w:lvlJc w:val="left"/>
-      <w:pPr>
-        <w:tabs>
-          <w:tab w:val="num" w:pos="6480"/>
-        </w:tabs>
-        <w:ind w:left="6480" w:hanging="360"/>
-      </w:pPr>
-      <w:rPr>
-        <w:rFonts w:ascii="Wingdings" w:hAnsi="Wingdings" w:hint="default"/>
-        <w:sz w:val="20"/>
-      </w:rPr>
-    </w:lvl>
-  </w:abstractNum>
-  <w:abstractNum w:abstractNumId="7" w15:restartNumberingAfterBreak="0">
-    <w:nsid w:val="5AA07AD3"/>
-    <w:multiLevelType w:val="hybridMultilevel"/>
-    <w:tmpl w:val="76D0A7BA"/>
-    <w:lvl w:ilvl="0" w:tplc="10A88422">
-      <w:start w:val="1"/>
-      <w:numFmt w:val="bullet"/>
-      <w:lvlText w:val="•"/>
-      <w:lvlJc w:val="left"/>
-      <w:pPr>
-        <w:tabs>
-          <w:tab w:val="num" w:pos="720"/>
-        </w:tabs>
-        <w:ind w:left="720" w:hanging="360"/>
-      </w:pPr>
-      <w:rPr>
-        <w:rFonts w:ascii="Arial" w:hAnsi="Arial" w:hint="default"/>
-      </w:rPr>
-    </w:lvl>
-    <w:lvl w:ilvl="1" w:tplc="9CA4AC7E" w:tentative="1">
-      <w:start w:val="1"/>
-      <w:numFmt w:val="bullet"/>
-      <w:lvlText w:val="•"/>
-      <w:lvlJc w:val="left"/>
-      <w:pPr>
-        <w:tabs>
-          <w:tab w:val="num" w:pos="1440"/>
-        </w:tabs>
-        <w:ind w:left="1440" w:hanging="360"/>
-      </w:pPr>
-      <w:rPr>
-        <w:rFonts w:ascii="Arial" w:hAnsi="Arial" w:hint="default"/>
-      </w:rPr>
-    </w:lvl>
-    <w:lvl w:ilvl="2" w:tplc="FC92239A" w:tentative="1">
-      <w:start w:val="1"/>
-      <w:numFmt w:val="bullet"/>
-      <w:lvlText w:val="•"/>
-      <w:lvlJc w:val="left"/>
-      <w:pPr>
-        <w:tabs>
-          <w:tab w:val="num" w:pos="2160"/>
-        </w:tabs>
-        <w:ind w:left="2160" w:hanging="360"/>
-      </w:pPr>
-      <w:rPr>
-        <w:rFonts w:ascii="Arial" w:hAnsi="Arial" w:hint="default"/>
-      </w:rPr>
-    </w:lvl>
-    <w:lvl w:ilvl="3" w:tplc="16E6C502" w:tentative="1">
-      <w:start w:val="1"/>
-      <w:numFmt w:val="bullet"/>
-      <w:lvlText w:val="•"/>
-      <w:lvlJc w:val="left"/>
-      <w:pPr>
-        <w:tabs>
-          <w:tab w:val="num" w:pos="2880"/>
-        </w:tabs>
-        <w:ind w:left="2880" w:hanging="360"/>
-      </w:pPr>
-      <w:rPr>
-        <w:rFonts w:ascii="Arial" w:hAnsi="Arial" w:hint="default"/>
-      </w:rPr>
-    </w:lvl>
-    <w:lvl w:ilvl="4" w:tplc="94FCF576" w:tentative="1">
-      <w:start w:val="1"/>
-      <w:numFmt w:val="bullet"/>
-      <w:lvlText w:val="•"/>
-      <w:lvlJc w:val="left"/>
-      <w:pPr>
-        <w:tabs>
-          <w:tab w:val="num" w:pos="3600"/>
-        </w:tabs>
-        <w:ind w:left="3600" w:hanging="360"/>
-      </w:pPr>
-      <w:rPr>
-        <w:rFonts w:ascii="Arial" w:hAnsi="Arial" w:hint="default"/>
-      </w:rPr>
-    </w:lvl>
-    <w:lvl w:ilvl="5" w:tplc="423C5FE4" w:tentative="1">
-      <w:start w:val="1"/>
-      <w:numFmt w:val="bullet"/>
-      <w:lvlText w:val="•"/>
-      <w:lvlJc w:val="left"/>
-      <w:pPr>
-        <w:tabs>
-          <w:tab w:val="num" w:pos="4320"/>
-        </w:tabs>
-        <w:ind w:left="4320" w:hanging="360"/>
-      </w:pPr>
-      <w:rPr>
-        <w:rFonts w:ascii="Arial" w:hAnsi="Arial" w:hint="default"/>
-      </w:rPr>
-    </w:lvl>
-    <w:lvl w:ilvl="6" w:tplc="4294B174" w:tentative="1">
-      <w:start w:val="1"/>
-      <w:numFmt w:val="bullet"/>
-      <w:lvlText w:val="•"/>
-      <w:lvlJc w:val="left"/>
-      <w:pPr>
-        <w:tabs>
-          <w:tab w:val="num" w:pos="5040"/>
-        </w:tabs>
-        <w:ind w:left="5040" w:hanging="360"/>
-      </w:pPr>
-      <w:rPr>
-        <w:rFonts w:ascii="Arial" w:hAnsi="Arial" w:hint="default"/>
-      </w:rPr>
-    </w:lvl>
-    <w:lvl w:ilvl="7" w:tplc="3F52BC12" w:tentative="1">
-      <w:start w:val="1"/>
-      <w:numFmt w:val="bullet"/>
-      <w:lvlText w:val="•"/>
-      <w:lvlJc w:val="left"/>
-      <w:pPr>
-        <w:tabs>
-          <w:tab w:val="num" w:pos="5760"/>
-        </w:tabs>
-        <w:ind w:left="5760" w:hanging="360"/>
-      </w:pPr>
-      <w:rPr>
-        <w:rFonts w:ascii="Arial" w:hAnsi="Arial" w:hint="default"/>
-      </w:rPr>
-    </w:lvl>
-    <w:lvl w:ilvl="8" w:tplc="A8241868" w:tentative="1">
-      <w:start w:val="1"/>
-      <w:numFmt w:val="bullet"/>
-      <w:lvlText w:val="•"/>
-      <w:lvlJc w:val="left"/>
-      <w:pPr>
-        <w:tabs>
-          <w:tab w:val="num" w:pos="6480"/>
-        </w:tabs>
-        <w:ind w:left="6480" w:hanging="360"/>
-      </w:pPr>
-      <w:rPr>
-        <w:rFonts w:ascii="Arial" w:hAnsi="Arial" w:hint="default"/>
-      </w:rPr>
-    </w:lvl>
-  </w:abstractNum>
-  <w:num w:numId="1" w16cid:durableId="323894318">
-    <w:abstractNumId w:val="2"/>
+  <w:num w:numId="1" w16cid:durableId="1664506079">
+    <w:abstractNumId w:val="0"/>
   </w:num>
-  <w:num w:numId="2" w16cid:durableId="1859193104">
+  <w:num w:numId="2" w16cid:durableId="763765212">
+    <w:abstractNumId w:val="1"/>
+  </w:num>
+  <w:num w:numId="3" w16cid:durableId="394399560">
+    <w:abstractNumId w:val="3"/>
+  </w:num>
+  <w:num w:numId="4" w16cid:durableId="578710954">
     <w:abstractNumId w:val="4"/>
   </w:num>
-  <w:num w:numId="3" w16cid:durableId="32847849">
-    <w:abstractNumId w:val="5"/>
-  </w:num>
-  <w:num w:numId="4" w16cid:durableId="479880889">
-    <w:abstractNumId w:val="7"/>
-  </w:num>
-  <w:num w:numId="5" w16cid:durableId="1734504070">
-    <w:abstractNumId w:val="1"/>
-  </w:num>
-  <w:num w:numId="6" w16cid:durableId="544408231">
-    <w:abstractNumId w:val="3"/>
-  </w:num>
-  <w:num w:numId="7" w16cid:durableId="183982612">
-    <w:abstractNumId w:val="6"/>
-  </w:num>
-  <w:num w:numId="8" w16cid:durableId="733360078">
-    <w:abstractNumId w:val="0"/>
+  <w:num w:numId="5" w16cid:durableId="1248080204">
+    <w:abstractNumId w:val="2"/>
   </w:num>
 </w:numbering>
 </file>
@@ -8566,7 +8121,7 @@
     <w:basedOn w:val="ListParagraph"/>
     <w:link w:val="CLIN3BULLETPOINTSChar"/>
     <w:qFormat/>
-    <w:rsid w:val="00AA1BDA"/>
+    <w:rsid w:val="00F30A0F"/>
     <w:rPr>
       <w:rFonts w:ascii="Calibri" w:hAnsi="Calibri"/>
     </w:rPr>
@@ -8590,7 +8145,7 @@
     <w:basedOn w:val="Normal"/>
     <w:link w:val="CLIN4Char"/>
     <w:qFormat/>
-    <w:rsid w:val="003120A2"/>
+    <w:rsid w:val="003D170A"/>
     <w:pPr>
       <w:spacing w:after="0" w:line="240" w:lineRule="auto"/>
       <w:jc w:val="both"/>
@@ -8606,7 +8161,7 @@
     <w:name w:val="CLIN3(BULLET POINTS) Char"/>
     <w:basedOn w:val="DefaultParagraphFont"/>
     <w:link w:val="CLIN3BULLETPOINTS"/>
-    <w:rsid w:val="00AA1BDA"/>
+    <w:rsid w:val="00F30A0F"/>
     <w:rPr>
       <w:rFonts w:ascii="Calibri" w:eastAsia="MS Mincho" w:hAnsi="Calibri" w:cstheme="majorHAnsi"/>
       <w:noProof/>
@@ -8619,7 +8174,7 @@
     <w:name w:val="CLIN4 Char"/>
     <w:basedOn w:val="DefaultParagraphFont"/>
     <w:link w:val="CLIN4"/>
-    <w:rsid w:val="003120A2"/>
+    <w:rsid w:val="003D170A"/>
     <w:rPr>
       <w:rFonts w:ascii="Calibri" w:eastAsia="MS Mincho" w:hAnsi="Calibri" w:cs="Times New Roman"/>
       <w:noProof/>
@@ -8700,7 +8255,6 @@
   </w:style>
   <w:style w:type="paragraph" w:styleId="NoSpacing">
     <w:name w:val="No Spacing"/>
-    <w:link w:val="NoSpacingChar"/>
     <w:uiPriority w:val="1"/>
     <w:qFormat/>
     <w:rsid w:val="00D02B85"/>
@@ -8767,7 +8321,7 @@
     <w:uiPriority w:val="99"/>
     <w:semiHidden/>
     <w:unhideWhenUsed/>
-    <w:rsid w:val="00043DE3"/>
+    <w:rsid w:val="003A140E"/>
     <w:rPr>
       <w:sz w:val="16"/>
       <w:szCs w:val="16"/>
@@ -8778,8 +8332,9 @@
     <w:basedOn w:val="Normal"/>
     <w:link w:val="CommentTextChar"/>
     <w:uiPriority w:val="99"/>
+    <w:semiHidden/>
     <w:unhideWhenUsed/>
-    <w:rsid w:val="00043DE3"/>
+    <w:rsid w:val="003A140E"/>
     <w:pPr>
       <w:spacing w:line="240" w:lineRule="auto"/>
     </w:pPr>
@@ -8793,8 +8348,37 @@
     <w:basedOn w:val="DefaultParagraphFont"/>
     <w:link w:val="CommentText"/>
     <w:uiPriority w:val="99"/>
-    <w:rsid w:val="00043DE3"/>
+    <w:semiHidden/>
+    <w:rsid w:val="003A140E"/>
     <w:rPr>
+      <w:sz w:val="20"/>
+      <w:szCs w:val="20"/>
+    </w:rPr>
+  </w:style>
+  <w:style w:type="paragraph" w:styleId="CommentSubject">
+    <w:name w:val="annotation subject"/>
+    <w:basedOn w:val="CommentText"/>
+    <w:next w:val="CommentText"/>
+    <w:link w:val="CommentSubjectChar"/>
+    <w:uiPriority w:val="99"/>
+    <w:semiHidden/>
+    <w:unhideWhenUsed/>
+    <w:rsid w:val="003A140E"/>
+    <w:rPr>
+      <w:b/>
+      <w:bCs/>
+    </w:rPr>
+  </w:style>
+  <w:style w:type="character" w:customStyle="1" w:styleId="CommentSubjectChar">
+    <w:name w:val="Comment Subject Char"/>
+    <w:basedOn w:val="CommentTextChar"/>
+    <w:link w:val="CommentSubject"/>
+    <w:uiPriority w:val="99"/>
+    <w:semiHidden/>
+    <w:rsid w:val="003A140E"/>
+    <w:rPr>
+      <w:b/>
+      <w:bCs/>
       <w:sz w:val="20"/>
       <w:szCs w:val="20"/>
     </w:rPr>
@@ -8806,7 +8390,7 @@
     <w:uiPriority w:val="99"/>
     <w:semiHidden/>
     <w:unhideWhenUsed/>
-    <w:rsid w:val="00043DE3"/>
+    <w:rsid w:val="003A140E"/>
     <w:pPr>
       <w:spacing w:after="0" w:line="240" w:lineRule="auto"/>
     </w:pPr>
@@ -8822,7 +8406,7 @@
     <w:link w:val="BalloonText"/>
     <w:uiPriority w:val="99"/>
     <w:semiHidden/>
-    <w:rsid w:val="00043DE3"/>
+    <w:rsid w:val="003A140E"/>
     <w:rPr>
       <w:rFonts w:ascii="Segoe UI" w:hAnsi="Segoe UI" w:cs="Segoe UI"/>
       <w:sz w:val="18"/>
@@ -8835,7 +8419,7 @@
     <w:link w:val="HeaderChar"/>
     <w:uiPriority w:val="99"/>
     <w:unhideWhenUsed/>
-    <w:rsid w:val="007C788A"/>
+    <w:rsid w:val="00C767D2"/>
     <w:pPr>
       <w:tabs>
         <w:tab w:val="center" w:pos="4513"/>
@@ -8849,126 +8433,51 @@
     <w:basedOn w:val="DefaultParagraphFont"/>
     <w:link w:val="Header"/>
     <w:uiPriority w:val="99"/>
-    <w:rsid w:val="007C788A"/>
+    <w:rsid w:val="00C767D2"/>
   </w:style>
   <w:style w:type="paragraph" w:customStyle="1" w:styleId="EndNoteBibliographyTitle">
     <w:name w:val="EndNote Bibliography Title"/>
     <w:basedOn w:val="Normal"/>
     <w:link w:val="EndNoteBibliographyTitleChar"/>
-    <w:rsid w:val="002564C2"/>
+    <w:rsid w:val="003D170A"/>
     <w:pPr>
       <w:spacing w:after="0"/>
       <w:jc w:val="center"/>
     </w:pPr>
     <w:rPr>
-      <w:rFonts w:ascii="Calibri" w:eastAsiaTheme="minorEastAsia" w:hAnsi="Calibri" w:cs="Calibri"/>
+      <w:rFonts w:ascii="Calibri" w:hAnsi="Calibri" w:cs="Calibri"/>
       <w:noProof/>
       <w:sz w:val="12"/>
-      <w:szCs w:val="24"/>
-      <w:lang w:val="en-US" w:eastAsia="zh-TW"/>
-    </w:rPr>
-  </w:style>
-  <w:style w:type="character" w:customStyle="1" w:styleId="NoSpacingChar">
-    <w:name w:val="No Spacing Char"/>
-    <w:basedOn w:val="DefaultParagraphFont"/>
-    <w:link w:val="NoSpacing"/>
-    <w:uiPriority w:val="1"/>
-    <w:rsid w:val="002564C2"/>
-    <w:rPr>
-      <w:rFonts w:eastAsiaTheme="minorEastAsia"/>
-      <w:sz w:val="24"/>
-      <w:szCs w:val="24"/>
-      <w:lang w:val="en-US" w:eastAsia="zh-TW"/>
+      <w:lang w:val="en-US"/>
     </w:rPr>
   </w:style>
   <w:style w:type="character" w:customStyle="1" w:styleId="EndNoteBibliographyTitleChar">
     <w:name w:val="EndNote Bibliography Title Char"/>
-    <w:basedOn w:val="NoSpacingChar"/>
+    <w:basedOn w:val="CLIN3BULLETPOINTSChar"/>
     <w:link w:val="EndNoteBibliographyTitle"/>
-    <w:rsid w:val="002564C2"/>
+    <w:rsid w:val="003D170A"/>
     <w:rPr>
-      <w:rFonts w:ascii="Calibri" w:eastAsiaTheme="minorEastAsia" w:hAnsi="Calibri" w:cs="Calibri"/>
+      <w:rFonts w:ascii="Calibri" w:eastAsia="MS Mincho" w:hAnsi="Calibri" w:cs="Calibri"/>
       <w:noProof/>
       <w:sz w:val="12"/>
-      <w:szCs w:val="24"/>
-      <w:lang w:val="en-US" w:eastAsia="zh-TW"/>
-    </w:rPr>
-  </w:style>
-  <w:style w:type="paragraph" w:styleId="Revision">
-    <w:name w:val="Revision"/>
-    <w:hidden/>
-    <w:uiPriority w:val="99"/>
-    <w:semiHidden/>
-    <w:rsid w:val="002564C2"/>
-    <w:pPr>
-      <w:spacing w:after="0" w:line="240" w:lineRule="auto"/>
-    </w:pPr>
-  </w:style>
-  <w:style w:type="paragraph" w:styleId="CommentSubject">
-    <w:name w:val="annotation subject"/>
-    <w:basedOn w:val="CommentText"/>
-    <w:next w:val="CommentText"/>
-    <w:link w:val="CommentSubjectChar"/>
-    <w:uiPriority w:val="99"/>
-    <w:semiHidden/>
-    <w:unhideWhenUsed/>
-    <w:rsid w:val="00EB1D89"/>
-    <w:rPr>
-      <w:b/>
-      <w:bCs/>
-    </w:rPr>
-  </w:style>
-  <w:style w:type="character" w:customStyle="1" w:styleId="CommentSubjectChar">
-    <w:name w:val="Comment Subject Char"/>
-    <w:basedOn w:val="CommentTextChar"/>
-    <w:link w:val="CommentSubject"/>
-    <w:uiPriority w:val="99"/>
-    <w:semiHidden/>
-    <w:rsid w:val="00EB1D89"/>
-    <w:rPr>
-      <w:b/>
-      <w:bCs/>
-      <w:sz w:val="20"/>
-      <w:szCs w:val="20"/>
+      <w:szCs w:val="18"/>
+      <w:lang w:val="en-US" w:eastAsia="en-AU"/>
     </w:rPr>
   </w:style>
   <w:style w:type="character" w:customStyle="1" w:styleId="id-label">
     <w:name w:val="id-label"/>
     <w:basedOn w:val="DefaultParagraphFont"/>
-    <w:rsid w:val="00EB1D89"/>
+    <w:rsid w:val="008F672F"/>
   </w:style>
   <w:style w:type="character" w:styleId="Strong">
     <w:name w:val="Strong"/>
     <w:basedOn w:val="DefaultParagraphFont"/>
     <w:uiPriority w:val="22"/>
     <w:qFormat/>
-    <w:rsid w:val="00EB1D89"/>
+    <w:rsid w:val="008F672F"/>
     <w:rPr>
       <w:b/>
       <w:bCs/>
-    </w:rPr>
-  </w:style>
-  <w:style w:type="character" w:styleId="Hyperlink">
-    <w:name w:val="Hyperlink"/>
-    <w:basedOn w:val="DefaultParagraphFont"/>
-    <w:uiPriority w:val="99"/>
-    <w:unhideWhenUsed/>
-    <w:rsid w:val="00DF13E7"/>
-    <w:rPr>
-      <w:color w:val="0563C1" w:themeColor="hyperlink"/>
-      <w:u w:val="single"/>
-    </w:rPr>
-  </w:style>
-  <w:style w:type="character" w:styleId="UnresolvedMention">
-    <w:name w:val="Unresolved Mention"/>
-    <w:basedOn w:val="DefaultParagraphFont"/>
-    <w:uiPriority w:val="99"/>
-    <w:semiHidden/>
-    <w:unhideWhenUsed/>
-    <w:rsid w:val="00DF13E7"/>
-    <w:rPr>
-      <w:color w:val="605E5C"/>
-      <w:shd w:val="clear" w:color="auto" w:fill="E1DFDD"/>
     </w:rPr>
   </w:style>
 </w:styles>
@@ -9236,69 +8745,6 @@
 </file>
 
 <file path=customXml/item1.xml><?xml version="1.0" encoding="utf-8"?>
-<p:properties xmlns:p="http://schemas.microsoft.com/office/2006/metadata/properties" xmlns:xsi="http://www.w3.org/2001/XMLSchema-instance" xmlns:pc="http://schemas.microsoft.com/office/infopath/2007/PartnerControls">
-  <documentManagement>
-    <b29dd6ef633047bba64c76c6e215692a xmlns="bbb6251c-984c-4fcb-9547-f40f6d5e63ff">
-      <Terms xmlns="http://schemas.microsoft.com/office/infopath/2007/PartnerControls">
-        <TermInfo xmlns="http://schemas.microsoft.com/office/infopath/2007/PartnerControls">
-          <TermName xmlns="http://schemas.microsoft.com/office/infopath/2007/PartnerControls">Internal</TermName>
-          <TermId xmlns="http://schemas.microsoft.com/office/infopath/2007/PartnerControls">2b22734e-9cea-437f-97a4-653416044446</TermId>
-        </TermInfo>
-      </Terms>
-    </b29dd6ef633047bba64c76c6e215692a>
-    <nb65ac56c571489cbc31094d7b888b19 xmlns="bbb6251c-984c-4fcb-9547-f40f6d5e63ff">
-      <Terms xmlns="http://schemas.microsoft.com/office/infopath/2007/PartnerControls">
-        <TermInfo xmlns="http://schemas.microsoft.com/office/infopath/2007/PartnerControls">
-          <TermName xmlns="http://schemas.microsoft.com/office/infopath/2007/PartnerControls">Pathology</TermName>
-          <TermId xmlns="http://schemas.microsoft.com/office/infopath/2007/PartnerControls">4a117755-78ff-4a2c-8e21-a559b22b64dd</TermId>
-        </TermInfo>
-      </Terms>
-    </nb65ac56c571489cbc31094d7b888b19>
-    <b918a6e12641485a9ca8c2e70b4558c0 xmlns="bbb6251c-984c-4fcb-9547-f40f6d5e63ff">
-      <Terms xmlns="http://schemas.microsoft.com/office/infopath/2007/PartnerControls">
-        <TermInfo xmlns="http://schemas.microsoft.com/office/infopath/2007/PartnerControls">
-          <TermName xmlns="http://schemas.microsoft.com/office/infopath/2007/PartnerControls">Operational</TermName>
-          <TermId xmlns="http://schemas.microsoft.com/office/infopath/2007/PartnerControls">150389d9-0463-4c4a-b800-fb182dbb9bcb</TermId>
-        </TermInfo>
-      </Terms>
-    </b918a6e12641485a9ca8c2e70b4558c0>
-    <i77a2d63ec754e4dbbf13ee1f809aa62 xmlns="bbb6251c-984c-4fcb-9547-f40f6d5e63ff">
-      <Terms xmlns="http://schemas.microsoft.com/office/infopath/2007/PartnerControls">
-        <TermInfo xmlns="http://schemas.microsoft.com/office/infopath/2007/PartnerControls">
-          <TermName xmlns="http://schemas.microsoft.com/office/infopath/2007/PartnerControls">N/A</TermName>
-          <TermId xmlns="http://schemas.microsoft.com/office/infopath/2007/PartnerControls">77aac54e-7746-4232-91ae-96cfc2b44f19</TermId>
-        </TermInfo>
-      </Terms>
-    </i77a2d63ec754e4dbbf13ee1f809aa62>
-    <lcf76f155ced4ddcb4097134ff3c332f xmlns="c44ab56d-57f8-4a14-86db-a39667906be8">
-      <Terms xmlns="http://schemas.microsoft.com/office/infopath/2007/PartnerControls"/>
-    </lcf76f155ced4ddcb4097134ff3c332f>
-    <TaxCatchAll xmlns="bbb6251c-984c-4fcb-9547-f40f6d5e63ff">
-      <Value>5</Value>
-      <Value>4</Value>
-      <Value>3</Value>
-      <Value>2</Value>
-      <Value>1</Value>
-    </TaxCatchAll>
-    <k04f27a462bd4c45a610623ab03d8a6b xmlns="bbb6251c-984c-4fcb-9547-f40f6d5e63ff">
-      <Terms xmlns="http://schemas.microsoft.com/office/infopath/2007/PartnerControls">
-        <TermInfo xmlns="http://schemas.microsoft.com/office/infopath/2007/PartnerControls">
-          <TermName xmlns="http://schemas.microsoft.com/office/infopath/2007/PartnerControls">Business Ventures</TermName>
-          <TermId xmlns="http://schemas.microsoft.com/office/infopath/2007/PartnerControls">771822a9-08f4-4b0c-b044-94205102db1e</TermId>
-        </TermInfo>
-      </Terms>
-    </k04f27a462bd4c45a610623ab03d8a6b>
-    <DocumentType xmlns="c44ab56d-57f8-4a14-86db-a39667906be8" xsi:nil="true"/>
-    <Category xmlns="c44ab56d-57f8-4a14-86db-a39667906be8" xsi:nil="true"/>
-    <_Flow_SignoffStatus xmlns="c44ab56d-57f8-4a14-86db-a39667906be8" xsi:nil="true"/>
-    <Department xmlns="c44ab56d-57f8-4a14-86db-a39667906be8" xsi:nil="true"/>
-    <pmCostCentre xmlns="bbb6251c-984c-4fcb-9547-f40f6d5e63ff" xsi:nil="true"/>
-    <NavigatorClassification xmlns="bbb6251c-984c-4fcb-9547-f40f6d5e63ff">Team Workspace</NavigatorClassification>
-  </documentManagement>
-</p:properties>
-</file>
-
-<file path=customXml/item2.xml><?xml version="1.0" encoding="utf-8"?>
 <?mso-contentType ?>
 <FormTemplates xmlns="http://schemas.microsoft.com/sharepoint/v3/contenttype/forms">
   <Display>DocumentLibraryForm</Display>
@@ -9307,9 +8753,9 @@
 </FormTemplates>
 </file>
 
-<file path=customXml/item3.xml><?xml version="1.0" encoding="utf-8"?>
-<ct:contentTypeSchema xmlns:ct="http://schemas.microsoft.com/office/2006/metadata/contentType" xmlns:ma="http://schemas.microsoft.com/office/2006/metadata/properties/metaAttributes" ct:_="" ma:_="" ma:contentTypeName="Document" ma:contentTypeID="0x010100451F1F8C0772B440BA84570C3C4286EA" ma:contentTypeVersion="29" ma:contentTypeDescription="Create a new document." ma:contentTypeScope="" ma:versionID="b3bcf93054b5d0678557845ec3dd46dd">
-  <xsd:schema xmlns:xsd="http://www.w3.org/2001/XMLSchema" xmlns:xs="http://www.w3.org/2001/XMLSchema" xmlns:p="http://schemas.microsoft.com/office/2006/metadata/properties" xmlns:ns2="c44ab56d-57f8-4a14-86db-a39667906be8" xmlns:ns3="bbb6251c-984c-4fcb-9547-f40f6d5e63ff" targetNamespace="http://schemas.microsoft.com/office/2006/metadata/properties" ma:root="true" ma:fieldsID="676e0b85b827ae08faaea4d501add0a1" ns2:_="" ns3:_="">
+<file path=customXml/item2.xml><?xml version="1.0" encoding="utf-8"?>
+<ct:contentTypeSchema xmlns:ct="http://schemas.microsoft.com/office/2006/metadata/contentType" xmlns:ma="http://schemas.microsoft.com/office/2006/metadata/properties/metaAttributes" ct:_="" ma:_="" ma:contentTypeName="Document" ma:contentTypeID="0x010100451F1F8C0772B440BA84570C3C4286EA" ma:contentTypeVersion="31" ma:contentTypeDescription="Create a new document." ma:contentTypeScope="" ma:versionID="586313b938565b431b3bf8881ff43974">
+  <xsd:schema xmlns:xsd="http://www.w3.org/2001/XMLSchema" xmlns:xs="http://www.w3.org/2001/XMLSchema" xmlns:p="http://schemas.microsoft.com/office/2006/metadata/properties" xmlns:ns2="c44ab56d-57f8-4a14-86db-a39667906be8" xmlns:ns3="bbb6251c-984c-4fcb-9547-f40f6d5e63ff" targetNamespace="http://schemas.microsoft.com/office/2006/metadata/properties" ma:root="true" ma:fieldsID="29d78fc782a36963f5d9f26cde4106d9" ns2:_="" ns3:_="">
     <xsd:import namespace="c44ab56d-57f8-4a14-86db-a39667906be8"/>
     <xsd:import namespace="bbb6251c-984c-4fcb-9547-f40f6d5e63ff"/>
     <xsd:element name="properties">
@@ -9341,6 +8787,8 @@
                 <xsd:element ref="ns2:MediaServiceLocation" minOccurs="0"/>
                 <xsd:element ref="ns2:_Flow_SignoffStatus" minOccurs="0"/>
                 <xsd:element ref="ns2:MediaServiceSearchProperties" minOccurs="0"/>
+                <xsd:element ref="ns3:SharedWithUsers" minOccurs="0"/>
+                <xsd:element ref="ns3:SharedWithDetails" minOccurs="0"/>
               </xsd:all>
             </xsd:complexType>
           </xsd:element>
@@ -9440,7 +8888,7 @@
   <xsd:schema xmlns:xsd="http://www.w3.org/2001/XMLSchema" xmlns:xs="http://www.w3.org/2001/XMLSchema" xmlns:dms="http://schemas.microsoft.com/office/2006/documentManagement/types" xmlns:pc="http://schemas.microsoft.com/office/infopath/2007/PartnerControls" targetNamespace="bbb6251c-984c-4fcb-9547-f40f6d5e63ff" elementFormDefault="qualified">
     <xsd:import namespace="http://schemas.microsoft.com/office/2006/documentManagement/types"/>
     <xsd:import namespace="http://schemas.microsoft.com/office/infopath/2007/PartnerControls"/>
-    <xsd:element name="k04f27a462bd4c45a610623ab03d8a6b" ma:index="12" nillable="true" ma:taxonomy="true" ma:internalName="k04f27a462bd4c45a610623ab03d8a6b" ma:taxonomyFieldName="pmDivision" ma:displayName="Division" ma:readOnly="false" ma:default="-1;#Business Ventures|771822a9-08f4-4b0c-b044-94205102db1e" ma:fieldId="{404f27a4-62bd-4c45-a610-623ab03d8a6b}" ma:sspId="54dc490e-0ba4-43e8-b334-a6bff8b18b78" ma:termSetId="d91d20d7-c3b4-42e2-a4f8-5eca3df6795d" ma:anchorId="00000000-0000-0000-0000-000000000000" ma:open="false" ma:isKeyword="false">
+    <xsd:element name="k04f27a462bd4c45a610623ab03d8a6b" ma:index="12" nillable="true" ma:taxonomy="true" ma:internalName="k04f27a462bd4c45a610623ab03d8a6b" ma:taxonomyFieldName="pmDivision" ma:displayName="Division" ma:readOnly="false" ma:default="1;#Business Ventures|771822a9-08f4-4b0c-b044-94205102db1e" ma:fieldId="{404f27a4-62bd-4c45-a610-623ab03d8a6b}" ma:sspId="54dc490e-0ba4-43e8-b334-a6bff8b18b78" ma:termSetId="d91d20d7-c3b4-42e2-a4f8-5eca3df6795d" ma:anchorId="00000000-0000-0000-0000-000000000000" ma:open="false" ma:isKeyword="false">
       <xsd:complexType>
         <xsd:sequence>
           <xsd:element ref="pc:Terms" minOccurs="0" maxOccurs="1"/>
@@ -9458,28 +8906,28 @@
         </xsd:complexContent>
       </xsd:complexType>
     </xsd:element>
-    <xsd:element name="nb65ac56c571489cbc31094d7b888b19" ma:index="15" nillable="true" ma:taxonomy="true" ma:internalName="nb65ac56c571489cbc31094d7b888b19" ma:taxonomyFieldName="pmDepartment" ma:displayName="Department" ma:readOnly="false" ma:default="-1;#Pathology|4a117755-78ff-4a2c-8e21-a559b22b64dd" ma:fieldId="{7b65ac56-c571-489c-bc31-094d7b888b19}" ma:sspId="54dc490e-0ba4-43e8-b334-a6bff8b18b78" ma:termSetId="4d67b9e8-cf21-4aa6-83ce-5e4d67120ab4" ma:anchorId="00000000-0000-0000-0000-000000000000" ma:open="false" ma:isKeyword="false">
+    <xsd:element name="nb65ac56c571489cbc31094d7b888b19" ma:index="15" nillable="true" ma:taxonomy="true" ma:internalName="nb65ac56c571489cbc31094d7b888b19" ma:taxonomyFieldName="pmDepartment" ma:displayName="Department" ma:readOnly="false" ma:default="2;#Pathology|4a117755-78ff-4a2c-8e21-a559b22b64dd" ma:fieldId="{7b65ac56-c571-489c-bc31-094d7b888b19}" ma:sspId="54dc490e-0ba4-43e8-b334-a6bff8b18b78" ma:termSetId="4d67b9e8-cf21-4aa6-83ce-5e4d67120ab4" ma:anchorId="00000000-0000-0000-0000-000000000000" ma:open="false" ma:isKeyword="false">
       <xsd:complexType>
         <xsd:sequence>
           <xsd:element ref="pc:Terms" minOccurs="0" maxOccurs="1"/>
         </xsd:sequence>
       </xsd:complexType>
     </xsd:element>
-    <xsd:element name="b29dd6ef633047bba64c76c6e215692a" ma:index="17" nillable="true" ma:taxonomy="true" ma:internalName="b29dd6ef633047bba64c76c6e215692a" ma:taxonomyFieldName="pmAudienceMembers" ma:displayName="Audience and Members" ma:readOnly="false" ma:default="-1;#Internal|2b22734e-9cea-437f-97a4-653416044446" ma:fieldId="{b29dd6ef-6330-47bb-a64c-76c6e215692a}" ma:sspId="54dc490e-0ba4-43e8-b334-a6bff8b18b78" ma:termSetId="62add7b9-57bd-432c-8733-d6a6f14c7fdd" ma:anchorId="00000000-0000-0000-0000-000000000000" ma:open="false" ma:isKeyword="false">
+    <xsd:element name="b29dd6ef633047bba64c76c6e215692a" ma:index="17" nillable="true" ma:taxonomy="true" ma:internalName="b29dd6ef633047bba64c76c6e215692a" ma:taxonomyFieldName="pmAudienceMembers" ma:displayName="Audience and Members" ma:readOnly="false" ma:default="3;#Internal|2b22734e-9cea-437f-97a4-653416044446" ma:fieldId="{b29dd6ef-6330-47bb-a64c-76c6e215692a}" ma:sspId="54dc490e-0ba4-43e8-b334-a6bff8b18b78" ma:termSetId="62add7b9-57bd-432c-8733-d6a6f14c7fdd" ma:anchorId="00000000-0000-0000-0000-000000000000" ma:open="false" ma:isKeyword="false">
       <xsd:complexType>
         <xsd:sequence>
           <xsd:element ref="pc:Terms" minOccurs="0" maxOccurs="1"/>
         </xsd:sequence>
       </xsd:complexType>
     </xsd:element>
-    <xsd:element name="i77a2d63ec754e4dbbf13ee1f809aa62" ma:index="19" nillable="true" ma:taxonomy="true" ma:internalName="i77a2d63ec754e4dbbf13ee1f809aa62" ma:taxonomyFieldName="pmStream" ma:displayName="Stream" ma:readOnly="false" ma:default="-1;#N/A|77aac54e-7746-4232-91ae-96cfc2b44f19" ma:fieldId="{277a2d63-ec75-4e4d-bbf1-3ee1f809aa62}" ma:sspId="54dc490e-0ba4-43e8-b334-a6bff8b18b78" ma:termSetId="1fc35126-0094-4f5b-885a-83fbff8cec4a" ma:anchorId="00000000-0000-0000-0000-000000000000" ma:open="false" ma:isKeyword="false">
+    <xsd:element name="i77a2d63ec754e4dbbf13ee1f809aa62" ma:index="19" nillable="true" ma:taxonomy="true" ma:internalName="i77a2d63ec754e4dbbf13ee1f809aa62" ma:taxonomyFieldName="pmStream" ma:displayName="Stream" ma:readOnly="false" ma:default="4;#N/A|77aac54e-7746-4232-91ae-96cfc2b44f19" ma:fieldId="{277a2d63-ec75-4e4d-bbf1-3ee1f809aa62}" ma:sspId="54dc490e-0ba4-43e8-b334-a6bff8b18b78" ma:termSetId="1fc35126-0094-4f5b-885a-83fbff8cec4a" ma:anchorId="00000000-0000-0000-0000-000000000000" ma:open="false" ma:isKeyword="false">
       <xsd:complexType>
         <xsd:sequence>
           <xsd:element ref="pc:Terms" minOccurs="0" maxOccurs="1"/>
         </xsd:sequence>
       </xsd:complexType>
     </xsd:element>
-    <xsd:element name="b918a6e12641485a9ca8c2e70b4558c0" ma:index="21" nillable="true" ma:taxonomy="true" ma:internalName="b918a6e12641485a9ca8c2e70b4558c0" ma:taxonomyFieldName="pmDataCategory" ma:displayName="Data Category" ma:readOnly="false" ma:default="-1;#Operational|150389d9-0463-4c4a-b800-fb182dbb9bcb" ma:fieldId="{b918a6e1-2641-485a-9ca8-c2e70b4558c0}" ma:sspId="54dc490e-0ba4-43e8-b334-a6bff8b18b78" ma:termSetId="9fd63634-52d1-4d2f-b379-de98110987c9" ma:anchorId="00000000-0000-0000-0000-000000000000" ma:open="false" ma:isKeyword="false">
+    <xsd:element name="b918a6e12641485a9ca8c2e70b4558c0" ma:index="21" nillable="true" ma:taxonomy="true" ma:internalName="b918a6e12641485a9ca8c2e70b4558c0" ma:taxonomyFieldName="pmDataCategory" ma:displayName="Data Category" ma:readOnly="false" ma:default="5;#Operational|150389d9-0463-4c4a-b800-fb182dbb9bcb" ma:fieldId="{b918a6e1-2641-485a-9ca8-c2e70b4558c0}" ma:sspId="54dc490e-0ba4-43e8-b334-a6bff8b18b78" ma:termSetId="9fd63634-52d1-4d2f-b379-de98110987c9" ma:anchorId="00000000-0000-0000-0000-000000000000" ma:open="false" ma:isKeyword="false">
       <xsd:complexType>
         <xsd:sequence>
           <xsd:element ref="pc:Terms" minOccurs="0" maxOccurs="1"/>
@@ -9494,6 +8942,32 @@
     <xsd:element name="NavigatorClassification" ma:index="23" nillable="true" ma:displayName="Site Classification" ma:default="Team Workspace" ma:internalName="NavigatorClassification" ma:readOnly="true">
       <xsd:simpleType>
         <xsd:restriction base="dms:Text"/>
+      </xsd:simpleType>
+    </xsd:element>
+    <xsd:element name="SharedWithUsers" ma:index="37" nillable="true" ma:displayName="Shared With" ma:internalName="SharedWithUsers" ma:readOnly="true">
+      <xsd:complexType>
+        <xsd:complexContent>
+          <xsd:extension base="dms:UserMulti">
+            <xsd:sequence>
+              <xsd:element name="UserInfo" minOccurs="0" maxOccurs="unbounded">
+                <xsd:complexType>
+                  <xsd:sequence>
+                    <xsd:element name="DisplayName" type="xsd:string" minOccurs="0"/>
+                    <xsd:element name="AccountId" type="dms:UserId" minOccurs="0" nillable="true"/>
+                    <xsd:element name="AccountType" type="xsd:string" minOccurs="0"/>
+                  </xsd:sequence>
+                </xsd:complexType>
+              </xsd:element>
+            </xsd:sequence>
+          </xsd:extension>
+        </xsd:complexContent>
+      </xsd:complexType>
+    </xsd:element>
+    <xsd:element name="SharedWithDetails" ma:index="38" nillable="true" ma:displayName="Shared With Details" ma:internalName="SharedWithDetails" ma:readOnly="true">
+      <xsd:simpleType>
+        <xsd:restriction base="dms:Note">
+          <xsd:maxLength value="255"/>
+        </xsd:restriction>
       </xsd:simpleType>
     </xsd:element>
   </xsd:schema>
@@ -9596,27 +9070,79 @@
 </ct:contentTypeSchema>
 </file>
 
-<file path=customXml/itemProps1.xml><?xml version="1.0" encoding="utf-8"?>
-<ds:datastoreItem xmlns:ds="http://schemas.openxmlformats.org/officeDocument/2006/customXml" ds:itemID="{74A99EEE-310B-40E8-9F9B-E6B5A5A5C3FA}">
-  <ds:schemaRefs>
-    <ds:schemaRef ds:uri="http://schemas.microsoft.com/office/2006/metadata/properties"/>
-    <ds:schemaRef ds:uri="http://schemas.microsoft.com/office/infopath/2007/PartnerControls"/>
-    <ds:schemaRef ds:uri="bbb6251c-984c-4fcb-9547-f40f6d5e63ff"/>
-    <ds:schemaRef ds:uri="c44ab56d-57f8-4a14-86db-a39667906be8"/>
-  </ds:schemaRefs>
-</ds:datastoreItem>
+<file path=customXml/item3.xml><?xml version="1.0" encoding="utf-8"?>
+<p:properties xmlns:p="http://schemas.microsoft.com/office/2006/metadata/properties" xmlns:xsi="http://www.w3.org/2001/XMLSchema-instance" xmlns:pc="http://schemas.microsoft.com/office/infopath/2007/PartnerControls">
+  <documentManagement>
+    <b29dd6ef633047bba64c76c6e215692a xmlns="bbb6251c-984c-4fcb-9547-f40f6d5e63ff">
+      <Terms xmlns="http://schemas.microsoft.com/office/infopath/2007/PartnerControls">
+        <TermInfo xmlns="http://schemas.microsoft.com/office/infopath/2007/PartnerControls">
+          <TermName xmlns="http://schemas.microsoft.com/office/infopath/2007/PartnerControls">Internal</TermName>
+          <TermId xmlns="http://schemas.microsoft.com/office/infopath/2007/PartnerControls">2b22734e-9cea-437f-97a4-653416044446</TermId>
+        </TermInfo>
+      </Terms>
+    </b29dd6ef633047bba64c76c6e215692a>
+    <nb65ac56c571489cbc31094d7b888b19 xmlns="bbb6251c-984c-4fcb-9547-f40f6d5e63ff">
+      <Terms xmlns="http://schemas.microsoft.com/office/infopath/2007/PartnerControls">
+        <TermInfo xmlns="http://schemas.microsoft.com/office/infopath/2007/PartnerControls">
+          <TermName xmlns="http://schemas.microsoft.com/office/infopath/2007/PartnerControls">Pathology</TermName>
+          <TermId xmlns="http://schemas.microsoft.com/office/infopath/2007/PartnerControls">4a117755-78ff-4a2c-8e21-a559b22b64dd</TermId>
+        </TermInfo>
+      </Terms>
+    </nb65ac56c571489cbc31094d7b888b19>
+    <b918a6e12641485a9ca8c2e70b4558c0 xmlns="bbb6251c-984c-4fcb-9547-f40f6d5e63ff">
+      <Terms xmlns="http://schemas.microsoft.com/office/infopath/2007/PartnerControls">
+        <TermInfo xmlns="http://schemas.microsoft.com/office/infopath/2007/PartnerControls">
+          <TermName xmlns="http://schemas.microsoft.com/office/infopath/2007/PartnerControls">Operational</TermName>
+          <TermId xmlns="http://schemas.microsoft.com/office/infopath/2007/PartnerControls">150389d9-0463-4c4a-b800-fb182dbb9bcb</TermId>
+        </TermInfo>
+      </Terms>
+    </b918a6e12641485a9ca8c2e70b4558c0>
+    <i77a2d63ec754e4dbbf13ee1f809aa62 xmlns="bbb6251c-984c-4fcb-9547-f40f6d5e63ff">
+      <Terms xmlns="http://schemas.microsoft.com/office/infopath/2007/PartnerControls">
+        <TermInfo xmlns="http://schemas.microsoft.com/office/infopath/2007/PartnerControls">
+          <TermName xmlns="http://schemas.microsoft.com/office/infopath/2007/PartnerControls">N/A</TermName>
+          <TermId xmlns="http://schemas.microsoft.com/office/infopath/2007/PartnerControls">77aac54e-7746-4232-91ae-96cfc2b44f19</TermId>
+        </TermInfo>
+      </Terms>
+    </i77a2d63ec754e4dbbf13ee1f809aa62>
+    <lcf76f155ced4ddcb4097134ff3c332f xmlns="c44ab56d-57f8-4a14-86db-a39667906be8">
+      <Terms xmlns="http://schemas.microsoft.com/office/infopath/2007/PartnerControls"/>
+    </lcf76f155ced4ddcb4097134ff3c332f>
+    <TaxCatchAll xmlns="bbb6251c-984c-4fcb-9547-f40f6d5e63ff">
+      <Value>5</Value>
+      <Value>4</Value>
+      <Value>3</Value>
+      <Value>2</Value>
+      <Value>1</Value>
+    </TaxCatchAll>
+    <NavigatorClassification xmlns="bbb6251c-984c-4fcb-9547-f40f6d5e63ff">Team Workspace</NavigatorClassification>
+    <k04f27a462bd4c45a610623ab03d8a6b xmlns="bbb6251c-984c-4fcb-9547-f40f6d5e63ff">
+      <Terms xmlns="http://schemas.microsoft.com/office/infopath/2007/PartnerControls">
+        <TermInfo xmlns="http://schemas.microsoft.com/office/infopath/2007/PartnerControls">
+          <TermName xmlns="http://schemas.microsoft.com/office/infopath/2007/PartnerControls">Business Ventures</TermName>
+          <TermId xmlns="http://schemas.microsoft.com/office/infopath/2007/PartnerControls">771822a9-08f4-4b0c-b044-94205102db1e</TermId>
+        </TermInfo>
+      </Terms>
+    </k04f27a462bd4c45a610623ab03d8a6b>
+    <DocumentType xmlns="c44ab56d-57f8-4a14-86db-a39667906be8" xsi:nil="true"/>
+    <Category xmlns="c44ab56d-57f8-4a14-86db-a39667906be8" xsi:nil="true"/>
+    <_Flow_SignoffStatus xmlns="c44ab56d-57f8-4a14-86db-a39667906be8" xsi:nil="true"/>
+    <Department xmlns="c44ab56d-57f8-4a14-86db-a39667906be8" xsi:nil="true"/>
+    <pmCostCentre xmlns="bbb6251c-984c-4fcb-9547-f40f6d5e63ff" xsi:nil="true"/>
+  </documentManagement>
+</p:properties>
 </file>
 
-<file path=customXml/itemProps2.xml><?xml version="1.0" encoding="utf-8"?>
-<ds:datastoreItem xmlns:ds="http://schemas.openxmlformats.org/officeDocument/2006/customXml" ds:itemID="{50A2CDA2-D669-4315-BCB0-159D93F1F323}">
+<file path=customXml/itemProps1.xml><?xml version="1.0" encoding="utf-8"?>
+<ds:datastoreItem xmlns:ds="http://schemas.openxmlformats.org/officeDocument/2006/customXml" ds:itemID="{0B9D3A01-4E24-43C9-BB37-7A7EBF96F5E1}">
   <ds:schemaRefs>
     <ds:schemaRef ds:uri="http://schemas.microsoft.com/sharepoint/v3/contenttype/forms"/>
   </ds:schemaRefs>
 </ds:datastoreItem>
 </file>
 
-<file path=customXml/itemProps3.xml><?xml version="1.0" encoding="utf-8"?>
-<ds:datastoreItem xmlns:ds="http://schemas.openxmlformats.org/officeDocument/2006/customXml" ds:itemID="{85077B28-170A-48F9-BF09-4BCA741E587B}">
+<file path=customXml/itemProps2.xml><?xml version="1.0" encoding="utf-8"?>
+<ds:datastoreItem xmlns:ds="http://schemas.openxmlformats.org/officeDocument/2006/customXml" ds:itemID="{6218096C-3ADF-4D46-8EA5-DF482D3543A1}">
   <ds:schemaRefs>
     <ds:schemaRef ds:uri="http://schemas.microsoft.com/office/2006/metadata/contentType"/>
     <ds:schemaRef ds:uri="http://schemas.microsoft.com/office/2006/metadata/properties/metaAttributes"/>
@@ -9632,4 +9158,15 @@
     <ds:schemaRef ds:uri="http://schemas.microsoft.com/internal/obd"/>
   </ds:schemaRefs>
 </ds:datastoreItem>
+</file>
+
+<file path=customXml/itemProps3.xml><?xml version="1.0" encoding="utf-8"?>
+<ds:datastoreItem xmlns:ds="http://schemas.openxmlformats.org/officeDocument/2006/customXml" ds:itemID="{7BB99E66-D313-41A8-B7A8-5A0A1A90EE02}">
+  <ds:schemaRefs>
+    <ds:schemaRef ds:uri="http://schemas.microsoft.com/office/2006/metadata/properties"/>
+    <ds:schemaRef ds:uri="http://schemas.microsoft.com/office/infopath/2007/PartnerControls"/>
+    <ds:schemaRef ds:uri="bbb6251c-984c-4fcb-9547-f40f6d5e63ff"/>
+    <ds:schemaRef ds:uri="c44ab56d-57f8-4a14-86db-a39667906be8"/>
+  </ds:schemaRefs>
+</ds:datastoreItem>
 </file>
</xml_diff>